<commit_message>
update the quick reference sheets
I had not finished the last sheet- Misc. Map Information. Now that sheet should be finished.
</commit_message>
<xml_diff>
--- a/GeMS Layers and Tables Quick Reference_05-31-19.docx
+++ b/GeMS Layers and Tables Quick Reference_05-31-19.docx
@@ -11,12 +11,21 @@
           <w:sz w:val="36"/>
         </w:rPr>
       </w:pPr>
+      <w:proofErr w:type="spellStart"/>
       <w:r>
         <w:rPr>
           <w:rFonts w:asciiTheme="majorHAnsi" w:eastAsia="Arial" w:hAnsiTheme="majorHAnsi" w:cstheme="majorHAnsi"/>
           <w:sz w:val="36"/>
         </w:rPr>
-        <w:t xml:space="preserve">MapUnitPolys (polygon feature class) </w:t>
+        <w:t>MapUnitPolys</w:t>
+      </w:r>
+      <w:proofErr w:type="spellEnd"/>
+      <w:r>
+        <w:rPr>
+          <w:rFonts w:asciiTheme="majorHAnsi" w:eastAsia="Arial" w:hAnsiTheme="majorHAnsi" w:cstheme="majorHAnsi"/>
+          <w:sz w:val="36"/>
+        </w:rPr>
+        <w:t xml:space="preserve"> (polygon feature class) </w:t>
       </w:r>
       <w:r>
         <w:rPr>
@@ -83,11 +92,19 @@
                 <w:rFonts w:asciiTheme="minorHAnsi" w:hAnsiTheme="minorHAnsi" w:cstheme="minorHAnsi"/>
               </w:rPr>
             </w:pPr>
-            <w:r>
-              <w:rPr>
-                <w:rFonts w:asciiTheme="minorHAnsi" w:hAnsiTheme="minorHAnsi" w:cstheme="minorHAnsi"/>
-              </w:rPr>
-              <w:t xml:space="preserve">MapUnit </w:t>
+            <w:proofErr w:type="spellStart"/>
+            <w:r>
+              <w:rPr>
+                <w:rFonts w:asciiTheme="minorHAnsi" w:hAnsiTheme="minorHAnsi" w:cstheme="minorHAnsi"/>
+              </w:rPr>
+              <w:t>MapUnit</w:t>
+            </w:r>
+            <w:proofErr w:type="spellEnd"/>
+            <w:r>
+              <w:rPr>
+                <w:rFonts w:asciiTheme="minorHAnsi" w:hAnsiTheme="minorHAnsi" w:cstheme="minorHAnsi"/>
+              </w:rPr>
+              <w:t xml:space="preserve"> </w:t>
             </w:r>
             <w:r>
               <w:rPr>
@@ -100,7 +117,55 @@
                 <w:rFonts w:asciiTheme="minorHAnsi" w:hAnsiTheme="minorHAnsi" w:cstheme="minorHAnsi"/>
                 <w:i/>
               </w:rPr>
-              <w:t xml:space="preserve">Short plain-text key (identifier) for the map unit.  Example values: “Qal”, “Tg”, “Kit”, “water”, “Trc3”, etc.  Foreign key to DescriptionOfMapUnits table.  Null values not permitted—a mapped polygon must have an assigned map unit </w:t>
+              <w:t>Short plain-text key (identifier) for the map unit.  Example values: “</w:t>
+            </w:r>
+            <w:proofErr w:type="spellStart"/>
+            <w:r>
+              <w:rPr>
+                <w:rFonts w:asciiTheme="minorHAnsi" w:hAnsiTheme="minorHAnsi" w:cstheme="minorHAnsi"/>
+                <w:i/>
+              </w:rPr>
+              <w:t>Qal</w:t>
+            </w:r>
+            <w:proofErr w:type="spellEnd"/>
+            <w:r>
+              <w:rPr>
+                <w:rFonts w:asciiTheme="minorHAnsi" w:hAnsiTheme="minorHAnsi" w:cstheme="minorHAnsi"/>
+                <w:i/>
+              </w:rPr>
+              <w:t>”, “</w:t>
+            </w:r>
+            <w:proofErr w:type="spellStart"/>
+            <w:r>
+              <w:rPr>
+                <w:rFonts w:asciiTheme="minorHAnsi" w:hAnsiTheme="minorHAnsi" w:cstheme="minorHAnsi"/>
+                <w:i/>
+              </w:rPr>
+              <w:t>Tg</w:t>
+            </w:r>
+            <w:proofErr w:type="spellEnd"/>
+            <w:r>
+              <w:rPr>
+                <w:rFonts w:asciiTheme="minorHAnsi" w:hAnsiTheme="minorHAnsi" w:cstheme="minorHAnsi"/>
+                <w:i/>
+              </w:rPr>
+              <w:t xml:space="preserve">”, “Kit”, “water”, “Trc3”, etc.  Foreign key to </w:t>
+            </w:r>
+            <w:proofErr w:type="spellStart"/>
+            <w:r>
+              <w:rPr>
+                <w:rFonts w:asciiTheme="minorHAnsi" w:hAnsiTheme="minorHAnsi" w:cstheme="minorHAnsi"/>
+                <w:i/>
+              </w:rPr>
+              <w:t>DescriptionOfMapUnits</w:t>
+            </w:r>
+            <w:proofErr w:type="spellEnd"/>
+            <w:r>
+              <w:rPr>
+                <w:rFonts w:asciiTheme="minorHAnsi" w:hAnsiTheme="minorHAnsi" w:cstheme="minorHAnsi"/>
+                <w:i/>
+              </w:rPr>
+              <w:t xml:space="preserve"> table.  Null values not permitted—a mapped polygon must have an assigned map unit </w:t>
             </w:r>
           </w:p>
         </w:tc>
@@ -129,18 +194,51 @@
                 <w:rFonts w:asciiTheme="minorHAnsi" w:hAnsiTheme="minorHAnsi" w:cstheme="minorHAnsi"/>
               </w:rPr>
             </w:pPr>
-            <w:r>
-              <w:rPr>
-                <w:rFonts w:asciiTheme="minorHAnsi" w:hAnsiTheme="minorHAnsi" w:cstheme="minorHAnsi"/>
-              </w:rPr>
-              <w:t xml:space="preserve">IdentityConfidence  </w:t>
-            </w:r>
-            <w:r>
-              <w:rPr>
-                <w:rFonts w:asciiTheme="minorHAnsi" w:hAnsiTheme="minorHAnsi" w:cstheme="minorHAnsi"/>
-                <w:i/>
-              </w:rPr>
-              <w:t xml:space="preserve">How confidently is this polygon identified as MapUnit?  Value is </w:t>
+            <w:proofErr w:type="spellStart"/>
+            <w:proofErr w:type="gramStart"/>
+            <w:r>
+              <w:rPr>
+                <w:rFonts w:asciiTheme="minorHAnsi" w:hAnsiTheme="minorHAnsi" w:cstheme="minorHAnsi"/>
+              </w:rPr>
+              <w:t>IdentityConfidence</w:t>
+            </w:r>
+            <w:proofErr w:type="spellEnd"/>
+            <w:r>
+              <w:rPr>
+                <w:rFonts w:asciiTheme="minorHAnsi" w:hAnsiTheme="minorHAnsi" w:cstheme="minorHAnsi"/>
+              </w:rPr>
+              <w:t xml:space="preserve">  </w:t>
+            </w:r>
+            <w:r>
+              <w:rPr>
+                <w:rFonts w:asciiTheme="minorHAnsi" w:hAnsiTheme="minorHAnsi" w:cstheme="minorHAnsi"/>
+                <w:i/>
+              </w:rPr>
+              <w:t>How</w:t>
+            </w:r>
+            <w:proofErr w:type="gramEnd"/>
+            <w:r>
+              <w:rPr>
+                <w:rFonts w:asciiTheme="minorHAnsi" w:hAnsiTheme="minorHAnsi" w:cstheme="minorHAnsi"/>
+                <w:i/>
+              </w:rPr>
+              <w:t xml:space="preserve"> confidently is this polygon identified as </w:t>
+            </w:r>
+            <w:proofErr w:type="spellStart"/>
+            <w:r>
+              <w:rPr>
+                <w:rFonts w:asciiTheme="minorHAnsi" w:hAnsiTheme="minorHAnsi" w:cstheme="minorHAnsi"/>
+                <w:i/>
+              </w:rPr>
+              <w:t>MapUnit</w:t>
+            </w:r>
+            <w:proofErr w:type="spellEnd"/>
+            <w:r>
+              <w:rPr>
+                <w:rFonts w:asciiTheme="minorHAnsi" w:hAnsiTheme="minorHAnsi" w:cstheme="minorHAnsi"/>
+                <w:i/>
+              </w:rPr>
+              <w:t xml:space="preserve">?  Value is </w:t>
             </w:r>
           </w:p>
           <w:p>
@@ -151,12 +249,21 @@
                 <w:rFonts w:asciiTheme="minorHAnsi" w:hAnsiTheme="minorHAnsi" w:cstheme="minorHAnsi"/>
               </w:rPr>
             </w:pPr>
-            <w:r>
-              <w:rPr>
-                <w:rFonts w:asciiTheme="minorHAnsi" w:hAnsiTheme="minorHAnsi" w:cstheme="minorHAnsi"/>
-                <w:i/>
-              </w:rPr>
-              <w:t>usually “certain”, “questionable”, or “unspecified”.  Null values not permitted.  Suggest setting default value to “certain”</w:t>
+            <w:proofErr w:type="gramStart"/>
+            <w:r>
+              <w:rPr>
+                <w:rFonts w:asciiTheme="minorHAnsi" w:hAnsiTheme="minorHAnsi" w:cstheme="minorHAnsi"/>
+                <w:i/>
+              </w:rPr>
+              <w:t>usually</w:t>
+            </w:r>
+            <w:proofErr w:type="gramEnd"/>
+            <w:r>
+              <w:rPr>
+                <w:rFonts w:asciiTheme="minorHAnsi" w:hAnsiTheme="minorHAnsi" w:cstheme="minorHAnsi"/>
+                <w:i/>
+              </w:rPr>
+              <w:t xml:space="preserve"> “certain”, “questionable”, or “unspecified”.  Null values not permitted.  Suggest setting default value to “certain”</w:t>
             </w:r>
             <w:r>
               <w:rPr>
@@ -223,12 +330,53 @@
                 <w:rFonts w:asciiTheme="minorHAnsi" w:hAnsiTheme="minorHAnsi" w:cstheme="minorHAnsi"/>
               </w:rPr>
             </w:pPr>
-            <w:r>
-              <w:rPr>
-                <w:rFonts w:asciiTheme="minorHAnsi" w:hAnsiTheme="minorHAnsi" w:cstheme="minorHAnsi"/>
-                <w:i/>
-              </w:rPr>
-              <w:t xml:space="preserve">DescriptionOfMapUnits table and IdentityConfidence: if IdentityConfidence </w:t>
+            <w:proofErr w:type="spellStart"/>
+            <w:r>
+              <w:rPr>
+                <w:rFonts w:asciiTheme="minorHAnsi" w:hAnsiTheme="minorHAnsi" w:cstheme="minorHAnsi"/>
+                <w:i/>
+              </w:rPr>
+              <w:t>DescriptionOfMapUnits</w:t>
+            </w:r>
+            <w:proofErr w:type="spellEnd"/>
+            <w:r>
+              <w:rPr>
+                <w:rFonts w:asciiTheme="minorHAnsi" w:hAnsiTheme="minorHAnsi" w:cstheme="minorHAnsi"/>
+                <w:i/>
+              </w:rPr>
+              <w:t xml:space="preserve"> table and </w:t>
+            </w:r>
+            <w:proofErr w:type="spellStart"/>
+            <w:r>
+              <w:rPr>
+                <w:rFonts w:asciiTheme="minorHAnsi" w:hAnsiTheme="minorHAnsi" w:cstheme="minorHAnsi"/>
+                <w:i/>
+              </w:rPr>
+              <w:t>IdentityConfidence</w:t>
+            </w:r>
+            <w:proofErr w:type="spellEnd"/>
+            <w:r>
+              <w:rPr>
+                <w:rFonts w:asciiTheme="minorHAnsi" w:hAnsiTheme="minorHAnsi" w:cstheme="minorHAnsi"/>
+                <w:i/>
+              </w:rPr>
+              <w:t xml:space="preserve">: if </w:t>
+            </w:r>
+            <w:proofErr w:type="spellStart"/>
+            <w:r>
+              <w:rPr>
+                <w:rFonts w:asciiTheme="minorHAnsi" w:hAnsiTheme="minorHAnsi" w:cstheme="minorHAnsi"/>
+                <w:i/>
+              </w:rPr>
+              <w:t>IdentityConfidence</w:t>
+            </w:r>
+            <w:proofErr w:type="spellEnd"/>
+            <w:r>
+              <w:rPr>
+                <w:rFonts w:asciiTheme="minorHAnsi" w:hAnsiTheme="minorHAnsi" w:cstheme="minorHAnsi"/>
+                <w:i/>
+              </w:rPr>
+              <w:t xml:space="preserve"> </w:t>
             </w:r>
           </w:p>
           <w:p>
@@ -244,7 +392,23 @@
                 <w:rFonts w:asciiTheme="minorHAnsi" w:hAnsiTheme="minorHAnsi" w:cstheme="minorHAnsi"/>
                 <w:i/>
               </w:rPr>
-              <w:t xml:space="preserve">= “questionable”, then append “?” to Label value from the DescriptionOfMapUnits table.  Allows for subscripts and special characters.  Null values permitted </w:t>
+              <w:t xml:space="preserve">= “questionable”, then append “?” to Label value from the </w:t>
+            </w:r>
+            <w:proofErr w:type="spellStart"/>
+            <w:r>
+              <w:rPr>
+                <w:rFonts w:asciiTheme="minorHAnsi" w:hAnsiTheme="minorHAnsi" w:cstheme="minorHAnsi"/>
+                <w:i/>
+              </w:rPr>
+              <w:t>DescriptionOfMapUnits</w:t>
+            </w:r>
+            <w:proofErr w:type="spellEnd"/>
+            <w:r>
+              <w:rPr>
+                <w:rFonts w:asciiTheme="minorHAnsi" w:hAnsiTheme="minorHAnsi" w:cstheme="minorHAnsi"/>
+                <w:i/>
+              </w:rPr>
+              <w:t xml:space="preserve"> table.  Allows for subscripts and special characters.  Null values permitted </w:t>
             </w:r>
           </w:p>
         </w:tc>
@@ -291,7 +455,39 @@
                 <w:i/>
               </w:rPr>
               <w:tab/>
-              <w:t xml:space="preserve">References an area fill symbol (background color + optional pattern).  Area fill symbols must be defined in an accompanying style file.  If Esri Cartographic Representations are used to symbolize map units, the value may be null or blank.  Null values permitted </w:t>
+              <w:t xml:space="preserve">References </w:t>
+            </w:r>
+            <w:proofErr w:type="gramStart"/>
+            <w:r>
+              <w:rPr>
+                <w:rFonts w:asciiTheme="minorHAnsi" w:hAnsiTheme="minorHAnsi" w:cstheme="minorHAnsi"/>
+                <w:i/>
+              </w:rPr>
+              <w:t>an</w:t>
+            </w:r>
+            <w:proofErr w:type="gramEnd"/>
+            <w:r>
+              <w:rPr>
+                <w:rFonts w:asciiTheme="minorHAnsi" w:hAnsiTheme="minorHAnsi" w:cstheme="minorHAnsi"/>
+                <w:i/>
+              </w:rPr>
+              <w:t xml:space="preserve"> area fill symbol (background color + optional pattern).  Area fill symbols must be defined in an accompanying style file.  If </w:t>
+            </w:r>
+            <w:proofErr w:type="spellStart"/>
+            <w:r>
+              <w:rPr>
+                <w:rFonts w:asciiTheme="minorHAnsi" w:hAnsiTheme="minorHAnsi" w:cstheme="minorHAnsi"/>
+                <w:i/>
+              </w:rPr>
+              <w:t>Esri</w:t>
+            </w:r>
+            <w:proofErr w:type="spellEnd"/>
+            <w:r>
+              <w:rPr>
+                <w:rFonts w:asciiTheme="minorHAnsi" w:hAnsiTheme="minorHAnsi" w:cstheme="minorHAnsi"/>
+                <w:i/>
+              </w:rPr>
+              <w:t xml:space="preserve"> Cartographic Representations are used to symbolize map units, the value may be null or blank.  Null values permitted </w:t>
             </w:r>
           </w:p>
         </w:tc>
@@ -319,18 +515,51 @@
                 <w:rFonts w:asciiTheme="minorHAnsi" w:hAnsiTheme="minorHAnsi" w:cstheme="minorHAnsi"/>
               </w:rPr>
             </w:pPr>
-            <w:r>
-              <w:rPr>
-                <w:rFonts w:asciiTheme="minorHAnsi" w:hAnsiTheme="minorHAnsi" w:cstheme="minorHAnsi"/>
-              </w:rPr>
-              <w:t xml:space="preserve">DataSourceID  </w:t>
-            </w:r>
-            <w:r>
-              <w:rPr>
-                <w:rFonts w:asciiTheme="minorHAnsi" w:hAnsiTheme="minorHAnsi" w:cstheme="minorHAnsi"/>
-                <w:i/>
-              </w:rPr>
-              <w:t xml:space="preserve">Foreign key to DataSources table, to track provenance of each data element.  Null values not permitted </w:t>
+            <w:proofErr w:type="spellStart"/>
+            <w:proofErr w:type="gramStart"/>
+            <w:r>
+              <w:rPr>
+                <w:rFonts w:asciiTheme="minorHAnsi" w:hAnsiTheme="minorHAnsi" w:cstheme="minorHAnsi"/>
+              </w:rPr>
+              <w:t>DataSourceID</w:t>
+            </w:r>
+            <w:proofErr w:type="spellEnd"/>
+            <w:r>
+              <w:rPr>
+                <w:rFonts w:asciiTheme="minorHAnsi" w:hAnsiTheme="minorHAnsi" w:cstheme="minorHAnsi"/>
+              </w:rPr>
+              <w:t xml:space="preserve">  </w:t>
+            </w:r>
+            <w:r>
+              <w:rPr>
+                <w:rFonts w:asciiTheme="minorHAnsi" w:hAnsiTheme="minorHAnsi" w:cstheme="minorHAnsi"/>
+                <w:i/>
+              </w:rPr>
+              <w:t>Foreign</w:t>
+            </w:r>
+            <w:proofErr w:type="gramEnd"/>
+            <w:r>
+              <w:rPr>
+                <w:rFonts w:asciiTheme="minorHAnsi" w:hAnsiTheme="minorHAnsi" w:cstheme="minorHAnsi"/>
+                <w:i/>
+              </w:rPr>
+              <w:t xml:space="preserve"> key to </w:t>
+            </w:r>
+            <w:proofErr w:type="spellStart"/>
+            <w:r>
+              <w:rPr>
+                <w:rFonts w:asciiTheme="minorHAnsi" w:hAnsiTheme="minorHAnsi" w:cstheme="minorHAnsi"/>
+                <w:i/>
+              </w:rPr>
+              <w:t>DataSources</w:t>
+            </w:r>
+            <w:proofErr w:type="spellEnd"/>
+            <w:r>
+              <w:rPr>
+                <w:rFonts w:asciiTheme="minorHAnsi" w:hAnsiTheme="minorHAnsi" w:cstheme="minorHAnsi"/>
+                <w:i/>
+              </w:rPr>
+              <w:t xml:space="preserve"> table, to track provenance of each data element.  Null values not permitted </w:t>
             </w:r>
           </w:p>
         </w:tc>
@@ -421,19 +650,44 @@
                 <w:rFonts w:asciiTheme="minorHAnsi" w:hAnsiTheme="minorHAnsi" w:cstheme="minorHAnsi"/>
               </w:rPr>
             </w:pPr>
+            <w:proofErr w:type="spellStart"/>
             <w:r>
               <w:rPr>
                 <w:rFonts w:asciiTheme="minorHAnsi" w:hAnsiTheme="minorHAnsi" w:cstheme="minorHAnsi"/>
                 <w:sz w:val="18"/>
               </w:rPr>
-              <w:t xml:space="preserve">MapUnitPolys_ID  </w:t>
-            </w:r>
-            <w:r>
-              <w:rPr>
-                <w:rFonts w:asciiTheme="minorHAnsi" w:hAnsiTheme="minorHAnsi" w:cstheme="minorHAnsi"/>
-                <w:i/>
-              </w:rPr>
-              <w:t>Primary key.</w:t>
+              <w:t>MapUnitPolys_</w:t>
+            </w:r>
+            <w:proofErr w:type="gramStart"/>
+            <w:r>
+              <w:rPr>
+                <w:rFonts w:asciiTheme="minorHAnsi" w:hAnsiTheme="minorHAnsi" w:cstheme="minorHAnsi"/>
+                <w:sz w:val="18"/>
+              </w:rPr>
+              <w:t>ID</w:t>
+            </w:r>
+            <w:proofErr w:type="spellEnd"/>
+            <w:r>
+              <w:rPr>
+                <w:rFonts w:asciiTheme="minorHAnsi" w:hAnsiTheme="minorHAnsi" w:cstheme="minorHAnsi"/>
+                <w:sz w:val="18"/>
+              </w:rPr>
+              <w:t xml:space="preserve">  </w:t>
+            </w:r>
+            <w:r>
+              <w:rPr>
+                <w:rFonts w:asciiTheme="minorHAnsi" w:hAnsiTheme="minorHAnsi" w:cstheme="minorHAnsi"/>
+                <w:i/>
+              </w:rPr>
+              <w:t>Primary</w:t>
+            </w:r>
+            <w:proofErr w:type="gramEnd"/>
+            <w:r>
+              <w:rPr>
+                <w:rFonts w:asciiTheme="minorHAnsi" w:hAnsiTheme="minorHAnsi" w:cstheme="minorHAnsi"/>
+                <w:i/>
+              </w:rPr>
+              <w:t xml:space="preserve"> key.</w:t>
             </w:r>
             <w:r>
               <w:rPr>
@@ -521,7 +775,21 @@
         <w:rPr>
           <w:rFonts w:asciiTheme="minorHAnsi" w:hAnsiTheme="minorHAnsi" w:cstheme="minorHAnsi"/>
         </w:rPr>
-        <w:t xml:space="preserve">Boundaries must be overlain by lines in ContactsAndFaults </w:t>
+        <w:t xml:space="preserve">Boundaries must be overlain by lines in </w:t>
+      </w:r>
+      <w:proofErr w:type="spellStart"/>
+      <w:r>
+        <w:rPr>
+          <w:rFonts w:asciiTheme="minorHAnsi" w:hAnsiTheme="minorHAnsi" w:cstheme="minorHAnsi"/>
+        </w:rPr>
+        <w:t>ContactsAndFaults</w:t>
+      </w:r>
+      <w:proofErr w:type="spellEnd"/>
+      <w:r>
+        <w:rPr>
+          <w:rFonts w:asciiTheme="minorHAnsi" w:hAnsiTheme="minorHAnsi" w:cstheme="minorHAnsi"/>
+        </w:rPr>
+        <w:t xml:space="preserve"> </w:t>
       </w:r>
     </w:p>
     <w:p>
@@ -543,7 +811,49 @@
         <w:rPr>
           <w:rFonts w:asciiTheme="minorHAnsi" w:hAnsiTheme="minorHAnsi" w:cstheme="minorHAnsi"/>
         </w:rPr>
-        <w:t>Note that not all lines in ContactsAndFaults necessarily bound polygons: polygons separated by concealed contacts or faults may have been merged during construction of the database; also some faults, concealed contacts, and concealed faults may dangle (terminate within polygons) and thus not separate polygons. Note also that open water (lakes, double-line rivers), glaciers, and unmapped areas are polygons, and so must have non-null MapUnit values (e.g., water, glacier, unmapped).  Water and glacier areas commonly are not labeled (Label=null).</w:t>
+        <w:t xml:space="preserve">Note that not all lines in </w:t>
+      </w:r>
+      <w:proofErr w:type="spellStart"/>
+      <w:r>
+        <w:rPr>
+          <w:rFonts w:asciiTheme="minorHAnsi" w:hAnsiTheme="minorHAnsi" w:cstheme="minorHAnsi"/>
+        </w:rPr>
+        <w:t>ContactsAndFaults</w:t>
+      </w:r>
+      <w:proofErr w:type="spellEnd"/>
+      <w:r>
+        <w:rPr>
+          <w:rFonts w:asciiTheme="minorHAnsi" w:hAnsiTheme="minorHAnsi" w:cstheme="minorHAnsi"/>
+        </w:rPr>
+        <w:t xml:space="preserve"> necessarily bound polygons: polygons separated by concealed contacts or faults may have been merged during construction of the database; also some faults, concealed contacts, and concealed faults may dangle (terminate within polygons) and thus not separate polygons. Note also that open water (lakes, double-line </w:t>
+      </w:r>
+      <w:proofErr w:type="gramStart"/>
+      <w:r>
+        <w:rPr>
+          <w:rFonts w:asciiTheme="minorHAnsi" w:hAnsiTheme="minorHAnsi" w:cstheme="minorHAnsi"/>
+        </w:rPr>
+        <w:t>rivers</w:t>
+      </w:r>
+      <w:proofErr w:type="gramEnd"/>
+      <w:r>
+        <w:rPr>
+          <w:rFonts w:asciiTheme="minorHAnsi" w:hAnsiTheme="minorHAnsi" w:cstheme="minorHAnsi"/>
+        </w:rPr>
+        <w:t xml:space="preserve">), glaciers, and unmapped areas are polygons, and so must have non-null </w:t>
+      </w:r>
+      <w:proofErr w:type="spellStart"/>
+      <w:r>
+        <w:rPr>
+          <w:rFonts w:asciiTheme="minorHAnsi" w:hAnsiTheme="minorHAnsi" w:cstheme="minorHAnsi"/>
+        </w:rPr>
+        <w:t>MapUnit</w:t>
+      </w:r>
+      <w:proofErr w:type="spellEnd"/>
+      <w:r>
+        <w:rPr>
+          <w:rFonts w:asciiTheme="minorHAnsi" w:hAnsiTheme="minorHAnsi" w:cstheme="minorHAnsi"/>
+        </w:rPr>
+        <w:t xml:space="preserve"> values (e.g., water, glacier, unmapped).  Water and glacier areas commonly are not labeled (Label=null).</w:t>
       </w:r>
     </w:p>
     <w:p>
@@ -577,6 +887,7 @@
           <w:szCs w:val="36"/>
         </w:rPr>
       </w:pPr>
+      <w:proofErr w:type="spellStart"/>
       <w:r>
         <w:rPr>
           <w:rFonts w:asciiTheme="majorHAnsi" w:eastAsia="Arial" w:hAnsiTheme="majorHAnsi" w:cstheme="majorHAnsi"/>
@@ -584,7 +895,16 @@
           <w:szCs w:val="36"/>
         </w:rPr>
         <w:lastRenderedPageBreak/>
-        <w:t xml:space="preserve">ContactsAndFaults (line feature class) </w:t>
+        <w:t>ContactsAndFaults</w:t>
+      </w:r>
+      <w:proofErr w:type="spellEnd"/>
+      <w:r>
+        <w:rPr>
+          <w:rFonts w:asciiTheme="majorHAnsi" w:eastAsia="Arial" w:hAnsiTheme="majorHAnsi" w:cstheme="majorHAnsi"/>
+          <w:sz w:val="36"/>
+          <w:szCs w:val="36"/>
+        </w:rPr>
+        <w:t xml:space="preserve"> (line feature class) </w:t>
       </w:r>
       <w:r>
         <w:rPr>
@@ -718,11 +1038,19 @@
                 <w:rFonts w:asciiTheme="minorHAnsi" w:hAnsiTheme="minorHAnsi" w:cstheme="minorHAnsi"/>
               </w:rPr>
             </w:pPr>
-            <w:r>
-              <w:rPr>
-                <w:rFonts w:asciiTheme="minorHAnsi" w:hAnsiTheme="minorHAnsi" w:cstheme="minorHAnsi"/>
-              </w:rPr>
-              <w:t xml:space="preserve">IsConcealed     </w:t>
+            <w:proofErr w:type="spellStart"/>
+            <w:r>
+              <w:rPr>
+                <w:rFonts w:asciiTheme="minorHAnsi" w:hAnsiTheme="minorHAnsi" w:cstheme="minorHAnsi"/>
+              </w:rPr>
+              <w:t>IsConcealed</w:t>
+            </w:r>
+            <w:proofErr w:type="spellEnd"/>
+            <w:r>
+              <w:rPr>
+                <w:rFonts w:asciiTheme="minorHAnsi" w:hAnsiTheme="minorHAnsi" w:cstheme="minorHAnsi"/>
+              </w:rPr>
+              <w:t xml:space="preserve">     </w:t>
             </w:r>
             <w:r>
               <w:rPr>
@@ -758,11 +1086,19 @@
                 <w:rFonts w:asciiTheme="minorHAnsi" w:hAnsiTheme="minorHAnsi" w:cstheme="minorHAnsi"/>
               </w:rPr>
             </w:pPr>
-            <w:r>
-              <w:rPr>
-                <w:rFonts w:asciiTheme="minorHAnsi" w:hAnsiTheme="minorHAnsi" w:cstheme="minorHAnsi"/>
-              </w:rPr>
-              <w:t xml:space="preserve">LocationConfidenceMeters </w:t>
+            <w:proofErr w:type="spellStart"/>
+            <w:r>
+              <w:rPr>
+                <w:rFonts w:asciiTheme="minorHAnsi" w:hAnsiTheme="minorHAnsi" w:cstheme="minorHAnsi"/>
+              </w:rPr>
+              <w:t>LocationConfidenceMeters</w:t>
+            </w:r>
+            <w:proofErr w:type="spellEnd"/>
+            <w:r>
+              <w:rPr>
+                <w:rFonts w:asciiTheme="minorHAnsi" w:hAnsiTheme="minorHAnsi" w:cstheme="minorHAnsi"/>
+              </w:rPr>
+              <w:t xml:space="preserve"> </w:t>
             </w:r>
             <w:r>
               <w:rPr>
@@ -824,18 +1160,29 @@
                 <w:rFonts w:asciiTheme="minorHAnsi" w:hAnsiTheme="minorHAnsi" w:cstheme="minorHAnsi"/>
               </w:rPr>
             </w:pPr>
+            <w:proofErr w:type="spellStart"/>
+            <w:proofErr w:type="gramStart"/>
             <w:r>
               <w:rPr>
                 <w:rFonts w:asciiTheme="minorHAnsi" w:hAnsiTheme="minorHAnsi" w:cstheme="minorHAnsi"/>
               </w:rPr>
               <w:t>ExistenceConfidence</w:t>
             </w:r>
-            <w:r>
-              <w:rPr>
-                <w:rFonts w:asciiTheme="minorHAnsi" w:hAnsiTheme="minorHAnsi" w:cstheme="minorHAnsi"/>
-                <w:i/>
-              </w:rPr>
-              <w:t xml:space="preserve">  Values = 'certain', 'questionable', ‘unspecified’.  Null values not permitted.  Suggest setting default value = 'certain'</w:t>
+            <w:proofErr w:type="spellEnd"/>
+            <w:r>
+              <w:rPr>
+                <w:rFonts w:asciiTheme="minorHAnsi" w:hAnsiTheme="minorHAnsi" w:cstheme="minorHAnsi"/>
+                <w:i/>
+              </w:rPr>
+              <w:t xml:space="preserve">  Values</w:t>
+            </w:r>
+            <w:proofErr w:type="gramEnd"/>
+            <w:r>
+              <w:rPr>
+                <w:rFonts w:asciiTheme="minorHAnsi" w:hAnsiTheme="minorHAnsi" w:cstheme="minorHAnsi"/>
+                <w:i/>
+              </w:rPr>
+              <w:t xml:space="preserve"> = 'certain', 'questionable', ‘unspecified’.  Null values not permitted.  Suggest setting default value = 'certain'</w:t>
             </w:r>
             <w:r>
               <w:rPr>
@@ -911,18 +1258,35 @@
                 <w:rFonts w:asciiTheme="minorHAnsi" w:hAnsiTheme="minorHAnsi" w:cstheme="minorHAnsi"/>
               </w:rPr>
             </w:pPr>
-            <w:r>
-              <w:rPr>
-                <w:rFonts w:asciiTheme="minorHAnsi" w:hAnsiTheme="minorHAnsi" w:cstheme="minorHAnsi"/>
-              </w:rPr>
-              <w:t xml:space="preserve">IdentityConfidence  </w:t>
-            </w:r>
-            <w:r>
-              <w:rPr>
-                <w:rFonts w:asciiTheme="minorHAnsi" w:hAnsiTheme="minorHAnsi" w:cstheme="minorHAnsi"/>
-                <w:i/>
-              </w:rPr>
-              <w:t xml:space="preserve">Values: 'certain' , 'questionable, ‘unspecified’'.  Null values not permitted.  </w:t>
+            <w:proofErr w:type="spellStart"/>
+            <w:proofErr w:type="gramStart"/>
+            <w:r>
+              <w:rPr>
+                <w:rFonts w:asciiTheme="minorHAnsi" w:hAnsiTheme="minorHAnsi" w:cstheme="minorHAnsi"/>
+              </w:rPr>
+              <w:t>IdentityConfidence</w:t>
+            </w:r>
+            <w:proofErr w:type="spellEnd"/>
+            <w:r>
+              <w:rPr>
+                <w:rFonts w:asciiTheme="minorHAnsi" w:hAnsiTheme="minorHAnsi" w:cstheme="minorHAnsi"/>
+              </w:rPr>
+              <w:t xml:space="preserve">  </w:t>
+            </w:r>
+            <w:r>
+              <w:rPr>
+                <w:rFonts w:asciiTheme="minorHAnsi" w:hAnsiTheme="minorHAnsi" w:cstheme="minorHAnsi"/>
+                <w:i/>
+              </w:rPr>
+              <w:t>Values</w:t>
+            </w:r>
+            <w:proofErr w:type="gramEnd"/>
+            <w:r>
+              <w:rPr>
+                <w:rFonts w:asciiTheme="minorHAnsi" w:hAnsiTheme="minorHAnsi" w:cstheme="minorHAnsi"/>
+                <w:i/>
+              </w:rPr>
+              <w:t xml:space="preserve">: 'certain' , 'questionable, ‘unspecified’'.  Null values not permitted.  </w:t>
             </w:r>
           </w:p>
           <w:p>
@@ -1018,7 +1382,39 @@
                 <w:rFonts w:asciiTheme="minorHAnsi" w:hAnsiTheme="minorHAnsi" w:cstheme="minorHAnsi"/>
                 <w:i/>
               </w:rPr>
-              <w:t>Can be used to store fault name, or human-readable name for a line feature.  To group line segments into a specific structure trace, e.g.“San Andreas Fault”, use optional Extended Attributes table.  Typically null</w:t>
+              <w:t xml:space="preserve">Can be used to store fault name, or human-readable name for a line feature.  To group line segments into a specific structure trace, </w:t>
+            </w:r>
+            <w:proofErr w:type="spellStart"/>
+            <w:r>
+              <w:rPr>
+                <w:rFonts w:asciiTheme="minorHAnsi" w:hAnsiTheme="minorHAnsi" w:cstheme="minorHAnsi"/>
+                <w:i/>
+              </w:rPr>
+              <w:t>e.g</w:t>
+            </w:r>
+            <w:proofErr w:type="gramStart"/>
+            <w:r>
+              <w:rPr>
+                <w:rFonts w:asciiTheme="minorHAnsi" w:hAnsiTheme="minorHAnsi" w:cstheme="minorHAnsi"/>
+                <w:i/>
+              </w:rPr>
+              <w:t>.“</w:t>
+            </w:r>
+            <w:proofErr w:type="gramEnd"/>
+            <w:r>
+              <w:rPr>
+                <w:rFonts w:asciiTheme="minorHAnsi" w:hAnsiTheme="minorHAnsi" w:cstheme="minorHAnsi"/>
+                <w:i/>
+              </w:rPr>
+              <w:t>San</w:t>
+            </w:r>
+            <w:proofErr w:type="spellEnd"/>
+            <w:r>
+              <w:rPr>
+                <w:rFonts w:asciiTheme="minorHAnsi" w:hAnsiTheme="minorHAnsi" w:cstheme="minorHAnsi"/>
+                <w:i/>
+              </w:rPr>
+              <w:t xml:space="preserve"> Andreas Fault”, use optional Extended Attributes table.  Typically null</w:t>
             </w:r>
             <w:r>
               <w:rPr>
@@ -1070,7 +1466,55 @@
                 <w:rFonts w:asciiTheme="minorHAnsi" w:hAnsiTheme="minorHAnsi" w:cstheme="minorHAnsi"/>
                 <w:i/>
               </w:rPr>
-              <w:t xml:space="preserve">References a symbol in the accompanying style file.  Calculated from Type, LocationConfidenceMeters, ExistenceConfidence, IdentityConfidence, and most appropriate map display scale.  Null values permitted </w:t>
+              <w:t xml:space="preserve">References a symbol in the accompanying style file.  Calculated from Type, </w:t>
+            </w:r>
+            <w:proofErr w:type="spellStart"/>
+            <w:r>
+              <w:rPr>
+                <w:rFonts w:asciiTheme="minorHAnsi" w:hAnsiTheme="minorHAnsi" w:cstheme="minorHAnsi"/>
+                <w:i/>
+              </w:rPr>
+              <w:t>LocationConfidenceMeters</w:t>
+            </w:r>
+            <w:proofErr w:type="spellEnd"/>
+            <w:r>
+              <w:rPr>
+                <w:rFonts w:asciiTheme="minorHAnsi" w:hAnsiTheme="minorHAnsi" w:cstheme="minorHAnsi"/>
+                <w:i/>
+              </w:rPr>
+              <w:t xml:space="preserve">, </w:t>
+            </w:r>
+            <w:proofErr w:type="spellStart"/>
+            <w:r>
+              <w:rPr>
+                <w:rFonts w:asciiTheme="minorHAnsi" w:hAnsiTheme="minorHAnsi" w:cstheme="minorHAnsi"/>
+                <w:i/>
+              </w:rPr>
+              <w:t>ExistenceConfidence</w:t>
+            </w:r>
+            <w:proofErr w:type="spellEnd"/>
+            <w:r>
+              <w:rPr>
+                <w:rFonts w:asciiTheme="minorHAnsi" w:hAnsiTheme="minorHAnsi" w:cstheme="minorHAnsi"/>
+                <w:i/>
+              </w:rPr>
+              <w:t xml:space="preserve">, </w:t>
+            </w:r>
+            <w:proofErr w:type="spellStart"/>
+            <w:r>
+              <w:rPr>
+                <w:rFonts w:asciiTheme="minorHAnsi" w:hAnsiTheme="minorHAnsi" w:cstheme="minorHAnsi"/>
+                <w:i/>
+              </w:rPr>
+              <w:t>IdentityConfidence</w:t>
+            </w:r>
+            <w:proofErr w:type="spellEnd"/>
+            <w:r>
+              <w:rPr>
+                <w:rFonts w:asciiTheme="minorHAnsi" w:hAnsiTheme="minorHAnsi" w:cstheme="minorHAnsi"/>
+                <w:i/>
+              </w:rPr>
+              <w:t xml:space="preserve">, and most appropriate map display scale.  Null values permitted </w:t>
             </w:r>
           </w:p>
         </w:tc>
@@ -1099,18 +1543,42 @@
                 <w:rFonts w:asciiTheme="minorHAnsi" w:hAnsiTheme="minorHAnsi" w:cstheme="minorHAnsi"/>
               </w:rPr>
             </w:pPr>
-            <w:r>
-              <w:rPr>
-                <w:rFonts w:asciiTheme="minorHAnsi" w:hAnsiTheme="minorHAnsi" w:cstheme="minorHAnsi"/>
-              </w:rPr>
-              <w:t xml:space="preserve">DataSourceID      </w:t>
-            </w:r>
-            <w:r>
-              <w:rPr>
-                <w:rFonts w:asciiTheme="minorHAnsi" w:hAnsiTheme="minorHAnsi" w:cstheme="minorHAnsi"/>
-                <w:i/>
-              </w:rPr>
-              <w:t xml:space="preserve">Foreign key to DataSources table, to track provenance of each data element.  Null values not permitted </w:t>
+            <w:proofErr w:type="spellStart"/>
+            <w:r>
+              <w:rPr>
+                <w:rFonts w:asciiTheme="minorHAnsi" w:hAnsiTheme="minorHAnsi" w:cstheme="minorHAnsi"/>
+              </w:rPr>
+              <w:t>DataSourceID</w:t>
+            </w:r>
+            <w:proofErr w:type="spellEnd"/>
+            <w:r>
+              <w:rPr>
+                <w:rFonts w:asciiTheme="minorHAnsi" w:hAnsiTheme="minorHAnsi" w:cstheme="minorHAnsi"/>
+              </w:rPr>
+              <w:t xml:space="preserve">      </w:t>
+            </w:r>
+            <w:r>
+              <w:rPr>
+                <w:rFonts w:asciiTheme="minorHAnsi" w:hAnsiTheme="minorHAnsi" w:cstheme="minorHAnsi"/>
+                <w:i/>
+              </w:rPr>
+              <w:t xml:space="preserve">Foreign key to </w:t>
+            </w:r>
+            <w:proofErr w:type="spellStart"/>
+            <w:r>
+              <w:rPr>
+                <w:rFonts w:asciiTheme="minorHAnsi" w:hAnsiTheme="minorHAnsi" w:cstheme="minorHAnsi"/>
+                <w:i/>
+              </w:rPr>
+              <w:t>DataSources</w:t>
+            </w:r>
+            <w:proofErr w:type="spellEnd"/>
+            <w:r>
+              <w:rPr>
+                <w:rFonts w:asciiTheme="minorHAnsi" w:hAnsiTheme="minorHAnsi" w:cstheme="minorHAnsi"/>
+                <w:i/>
+              </w:rPr>
+              <w:t xml:space="preserve"> table, to track provenance of each data element.  Null values not permitted </w:t>
             </w:r>
           </w:p>
         </w:tc>
@@ -1181,19 +1649,44 @@
                 <w:rFonts w:asciiTheme="minorHAnsi" w:hAnsiTheme="minorHAnsi" w:cstheme="minorHAnsi"/>
               </w:rPr>
             </w:pPr>
+            <w:proofErr w:type="spellStart"/>
             <w:r>
               <w:rPr>
                 <w:rFonts w:asciiTheme="minorHAnsi" w:hAnsiTheme="minorHAnsi" w:cstheme="minorHAnsi"/>
                 <w:sz w:val="18"/>
               </w:rPr>
-              <w:t xml:space="preserve">ContactsAndFaults_ID  </w:t>
-            </w:r>
-            <w:r>
-              <w:rPr>
-                <w:rFonts w:asciiTheme="minorHAnsi" w:hAnsiTheme="minorHAnsi" w:cstheme="minorHAnsi"/>
-                <w:i/>
-              </w:rPr>
-              <w:t>Primary key.  Example values = CAF1, CAF2, etc.  Values must be unique in database</w:t>
+              <w:t>ContactsAndFaults_</w:t>
+            </w:r>
+            <w:proofErr w:type="gramStart"/>
+            <w:r>
+              <w:rPr>
+                <w:rFonts w:asciiTheme="minorHAnsi" w:hAnsiTheme="minorHAnsi" w:cstheme="minorHAnsi"/>
+                <w:sz w:val="18"/>
+              </w:rPr>
+              <w:t>ID</w:t>
+            </w:r>
+            <w:proofErr w:type="spellEnd"/>
+            <w:r>
+              <w:rPr>
+                <w:rFonts w:asciiTheme="minorHAnsi" w:hAnsiTheme="minorHAnsi" w:cstheme="minorHAnsi"/>
+                <w:sz w:val="18"/>
+              </w:rPr>
+              <w:t xml:space="preserve">  </w:t>
+            </w:r>
+            <w:r>
+              <w:rPr>
+                <w:rFonts w:asciiTheme="minorHAnsi" w:hAnsiTheme="minorHAnsi" w:cstheme="minorHAnsi"/>
+                <w:i/>
+              </w:rPr>
+              <w:t>Primary</w:t>
+            </w:r>
+            <w:proofErr w:type="gramEnd"/>
+            <w:r>
+              <w:rPr>
+                <w:rFonts w:asciiTheme="minorHAnsi" w:hAnsiTheme="minorHAnsi" w:cstheme="minorHAnsi"/>
+                <w:i/>
+              </w:rPr>
+              <w:t xml:space="preserve"> key.  Example values = CAF1, CAF2, etc.  Values must be unique in database</w:t>
             </w:r>
             <w:r>
               <w:rPr>
@@ -1305,7 +1798,21 @@
         <w:rPr>
           <w:rFonts w:asciiTheme="minorHAnsi" w:hAnsiTheme="minorHAnsi" w:cstheme="minorHAnsi"/>
         </w:rPr>
-        <w:t xml:space="preserve">Must not have dangles, with certain exceptions. Most dangling-line exceptions should be Type=’fault’ or be Type=’contact’ and IsConcealed = ‘Y’. </w:t>
+        <w:t xml:space="preserve">Must not have dangles, with certain exceptions. Most dangling-line exceptions should be Type=’fault’ or be Type=’contact’ and </w:t>
+      </w:r>
+      <w:proofErr w:type="spellStart"/>
+      <w:r>
+        <w:rPr>
+          <w:rFonts w:asciiTheme="minorHAnsi" w:hAnsiTheme="minorHAnsi" w:cstheme="minorHAnsi"/>
+        </w:rPr>
+        <w:t>IsConcealed</w:t>
+      </w:r>
+      <w:proofErr w:type="spellEnd"/>
+      <w:r>
+        <w:rPr>
+          <w:rFonts w:asciiTheme="minorHAnsi" w:hAnsiTheme="minorHAnsi" w:cstheme="minorHAnsi"/>
+        </w:rPr>
+        <w:t xml:space="preserve"> = ‘Y’. </w:t>
       </w:r>
     </w:p>
     <w:p>
@@ -1349,7 +1856,21 @@
         <w:rPr>
           <w:rFonts w:asciiTheme="minorHAnsi" w:hAnsiTheme="minorHAnsi" w:cstheme="minorHAnsi"/>
         </w:rPr>
-        <w:t xml:space="preserve">We recommend using “blank” as the value of Symbol for scratch boundaries (where no line is drawn between adjoining polygons, also known as wash boundaries); scratch boundaries are occasionally used for contacts with exceptionally large values of LocationConfidenceMeters.   </w:t>
+        <w:t xml:space="preserve">We recommend using “blank” as the value of Symbol for scratch boundaries (where no line is drawn between adjoining polygons, also known as wash boundaries); scratch boundaries are occasionally used for contacts with exceptionally large values of </w:t>
+      </w:r>
+      <w:proofErr w:type="spellStart"/>
+      <w:r>
+        <w:rPr>
+          <w:rFonts w:asciiTheme="minorHAnsi" w:hAnsiTheme="minorHAnsi" w:cstheme="minorHAnsi"/>
+        </w:rPr>
+        <w:t>LocationConfidenceMeters</w:t>
+      </w:r>
+      <w:proofErr w:type="spellEnd"/>
+      <w:r>
+        <w:rPr>
+          <w:rFonts w:asciiTheme="minorHAnsi" w:hAnsiTheme="minorHAnsi" w:cstheme="minorHAnsi"/>
+        </w:rPr>
+        <w:t xml:space="preserve">.   </w:t>
       </w:r>
     </w:p>
     <w:p>
@@ -1407,7 +1928,35 @@
               <w:rPr>
                 <w:rFonts w:asciiTheme="minorHAnsi" w:hAnsiTheme="minorHAnsi" w:cstheme="minorHAnsi"/>
               </w:rPr>
-              <w:t xml:space="preserve">contact contact, internal contact, gradational contact, unconformable fault fault, normal </w:t>
+              <w:t xml:space="preserve">contact </w:t>
+            </w:r>
+            <w:proofErr w:type="spellStart"/>
+            <w:r>
+              <w:rPr>
+                <w:rFonts w:asciiTheme="minorHAnsi" w:hAnsiTheme="minorHAnsi" w:cstheme="minorHAnsi"/>
+              </w:rPr>
+              <w:t>contact</w:t>
+            </w:r>
+            <w:proofErr w:type="spellEnd"/>
+            <w:r>
+              <w:rPr>
+                <w:rFonts w:asciiTheme="minorHAnsi" w:hAnsiTheme="minorHAnsi" w:cstheme="minorHAnsi"/>
+              </w:rPr>
+              <w:t xml:space="preserve">, internal contact, gradational contact, unconformable fault </w:t>
+            </w:r>
+            <w:proofErr w:type="spellStart"/>
+            <w:r>
+              <w:rPr>
+                <w:rFonts w:asciiTheme="minorHAnsi" w:hAnsiTheme="minorHAnsi" w:cstheme="minorHAnsi"/>
+              </w:rPr>
+              <w:t>fault</w:t>
+            </w:r>
+            <w:proofErr w:type="spellEnd"/>
+            <w:r>
+              <w:rPr>
+                <w:rFonts w:asciiTheme="minorHAnsi" w:hAnsiTheme="minorHAnsi" w:cstheme="minorHAnsi"/>
+              </w:rPr>
+              <w:t xml:space="preserve">, normal </w:t>
             </w:r>
           </w:p>
         </w:tc>
@@ -1459,7 +2008,21 @@
               <w:rPr>
                 <w:rFonts w:asciiTheme="minorHAnsi" w:hAnsiTheme="minorHAnsi" w:cstheme="minorHAnsi"/>
               </w:rPr>
-              <w:t xml:space="preserve">map boundary (or, map neatline) </w:t>
+              <w:t xml:space="preserve">map boundary (or, map </w:t>
+            </w:r>
+            <w:proofErr w:type="spellStart"/>
+            <w:r>
+              <w:rPr>
+                <w:rFonts w:asciiTheme="minorHAnsi" w:hAnsiTheme="minorHAnsi" w:cstheme="minorHAnsi"/>
+              </w:rPr>
+              <w:t>neatline</w:t>
+            </w:r>
+            <w:proofErr w:type="spellEnd"/>
+            <w:r>
+              <w:rPr>
+                <w:rFonts w:asciiTheme="minorHAnsi" w:hAnsiTheme="minorHAnsi" w:cstheme="minorHAnsi"/>
+              </w:rPr>
+              <w:t xml:space="preserve">) </w:t>
             </w:r>
           </w:p>
         </w:tc>
@@ -1492,7 +2055,35 @@
         <w:rPr>
           <w:rFonts w:asciiTheme="minorHAnsi" w:hAnsiTheme="minorHAnsi" w:cstheme="minorHAnsi"/>
         </w:rPr>
-        <w:t xml:space="preserve">This list is derived from the FGDC standard, sections 1, 2, 30, and 31.  Other values certainly are possible (e.g., see FaultType and ContactType vocabularies at </w:t>
+        <w:t xml:space="preserve">This list is derived from the FGDC standard, sections 1, 2, 30, and 31.  Other values certainly are possible (e.g., see </w:t>
+      </w:r>
+      <w:proofErr w:type="spellStart"/>
+      <w:r>
+        <w:rPr>
+          <w:rFonts w:asciiTheme="minorHAnsi" w:hAnsiTheme="minorHAnsi" w:cstheme="minorHAnsi"/>
+        </w:rPr>
+        <w:t>FaultType</w:t>
+      </w:r>
+      <w:proofErr w:type="spellEnd"/>
+      <w:r>
+        <w:rPr>
+          <w:rFonts w:asciiTheme="minorHAnsi" w:hAnsiTheme="minorHAnsi" w:cstheme="minorHAnsi"/>
+        </w:rPr>
+        <w:t xml:space="preserve"> and </w:t>
+      </w:r>
+      <w:proofErr w:type="spellStart"/>
+      <w:r>
+        <w:rPr>
+          <w:rFonts w:asciiTheme="minorHAnsi" w:hAnsiTheme="minorHAnsi" w:cstheme="minorHAnsi"/>
+        </w:rPr>
+        <w:t>ContactType</w:t>
+      </w:r>
+      <w:proofErr w:type="spellEnd"/>
+      <w:r>
+        <w:rPr>
+          <w:rFonts w:asciiTheme="minorHAnsi" w:hAnsiTheme="minorHAnsi" w:cstheme="minorHAnsi"/>
+        </w:rPr>
+        <w:t xml:space="preserve"> vocabularies at </w:t>
       </w:r>
       <w:r>
         <w:rPr>
@@ -1522,7 +2113,105 @@
         <w:rPr>
           <w:rFonts w:asciiTheme="minorHAnsi" w:hAnsiTheme="minorHAnsi" w:cstheme="minorHAnsi"/>
         </w:rPr>
-        <w:t xml:space="preserve">In all cases, note that modifiers such as “approximate”, “certain”, “concealed”, and “queried” are not encoded in Type.  These modifiers reflect the convolution of LocationConfidenceMeters, ExistenceConfidence, IdentifyConfidence, and the scale. The description of a contact as “approximate” is not literally preserved in a GeMS database; this information is preserved with the appropriate value of LocationConfidenceMeters. When migrating an existing map into the GeMS schema it is often convenient to store “contact, approximate” in a temporary field (e.g., LTYPE) that is later parsed to calculate values of Type, LocationConfidenceMeters, etc.  </w:t>
+        <w:t xml:space="preserve">In all cases, note that modifiers such as “approximate”, “certain”, “concealed”, and “queried” are not encoded in Type.  These modifiers reflect the convolution of </w:t>
+      </w:r>
+      <w:proofErr w:type="spellStart"/>
+      <w:r>
+        <w:rPr>
+          <w:rFonts w:asciiTheme="minorHAnsi" w:hAnsiTheme="minorHAnsi" w:cstheme="minorHAnsi"/>
+        </w:rPr>
+        <w:t>LocationConfidenceMeters</w:t>
+      </w:r>
+      <w:proofErr w:type="spellEnd"/>
+      <w:r>
+        <w:rPr>
+          <w:rFonts w:asciiTheme="minorHAnsi" w:hAnsiTheme="minorHAnsi" w:cstheme="minorHAnsi"/>
+        </w:rPr>
+        <w:t xml:space="preserve">, </w:t>
+      </w:r>
+      <w:proofErr w:type="spellStart"/>
+      <w:r>
+        <w:rPr>
+          <w:rFonts w:asciiTheme="minorHAnsi" w:hAnsiTheme="minorHAnsi" w:cstheme="minorHAnsi"/>
+        </w:rPr>
+        <w:t>ExistenceConfidence</w:t>
+      </w:r>
+      <w:proofErr w:type="spellEnd"/>
+      <w:r>
+        <w:rPr>
+          <w:rFonts w:asciiTheme="minorHAnsi" w:hAnsiTheme="minorHAnsi" w:cstheme="minorHAnsi"/>
+        </w:rPr>
+        <w:t xml:space="preserve">, </w:t>
+      </w:r>
+      <w:proofErr w:type="spellStart"/>
+      <w:r>
+        <w:rPr>
+          <w:rFonts w:asciiTheme="minorHAnsi" w:hAnsiTheme="minorHAnsi" w:cstheme="minorHAnsi"/>
+        </w:rPr>
+        <w:t>IdentifyConfidence</w:t>
+      </w:r>
+      <w:proofErr w:type="spellEnd"/>
+      <w:r>
+        <w:rPr>
+          <w:rFonts w:asciiTheme="minorHAnsi" w:hAnsiTheme="minorHAnsi" w:cstheme="minorHAnsi"/>
+        </w:rPr>
+        <w:t xml:space="preserve">, and the scale. The description of a contact as “approximate” is not literally preserved in a </w:t>
+      </w:r>
+      <w:proofErr w:type="spellStart"/>
+      <w:r>
+        <w:rPr>
+          <w:rFonts w:asciiTheme="minorHAnsi" w:hAnsiTheme="minorHAnsi" w:cstheme="minorHAnsi"/>
+        </w:rPr>
+        <w:t>GeMS</w:t>
+      </w:r>
+      <w:proofErr w:type="spellEnd"/>
+      <w:r>
+        <w:rPr>
+          <w:rFonts w:asciiTheme="minorHAnsi" w:hAnsiTheme="minorHAnsi" w:cstheme="minorHAnsi"/>
+        </w:rPr>
+        <w:t xml:space="preserve"> database; this information is preserved with the appropriate value of </w:t>
+      </w:r>
+      <w:proofErr w:type="spellStart"/>
+      <w:r>
+        <w:rPr>
+          <w:rFonts w:asciiTheme="minorHAnsi" w:hAnsiTheme="minorHAnsi" w:cstheme="minorHAnsi"/>
+        </w:rPr>
+        <w:t>LocationConfidenceMeters</w:t>
+      </w:r>
+      <w:proofErr w:type="spellEnd"/>
+      <w:r>
+        <w:rPr>
+          <w:rFonts w:asciiTheme="minorHAnsi" w:hAnsiTheme="minorHAnsi" w:cstheme="minorHAnsi"/>
+        </w:rPr>
+        <w:t xml:space="preserve">. When migrating an existing map into the </w:t>
+      </w:r>
+      <w:proofErr w:type="spellStart"/>
+      <w:r>
+        <w:rPr>
+          <w:rFonts w:asciiTheme="minorHAnsi" w:hAnsiTheme="minorHAnsi" w:cstheme="minorHAnsi"/>
+        </w:rPr>
+        <w:t>GeMS</w:t>
+      </w:r>
+      <w:proofErr w:type="spellEnd"/>
+      <w:r>
+        <w:rPr>
+          <w:rFonts w:asciiTheme="minorHAnsi" w:hAnsiTheme="minorHAnsi" w:cstheme="minorHAnsi"/>
+        </w:rPr>
+        <w:t xml:space="preserve"> schema it is often convenient to store “contact, approximate” in a temporary field (e.g., LTYPE) that is later parsed to calculate values of Type, </w:t>
+      </w:r>
+      <w:proofErr w:type="spellStart"/>
+      <w:r>
+        <w:rPr>
+          <w:rFonts w:asciiTheme="minorHAnsi" w:hAnsiTheme="minorHAnsi" w:cstheme="minorHAnsi"/>
+        </w:rPr>
+        <w:t>LocationConfidenceMeters</w:t>
+      </w:r>
+      <w:proofErr w:type="spellEnd"/>
+      <w:r>
+        <w:rPr>
+          <w:rFonts w:asciiTheme="minorHAnsi" w:hAnsiTheme="minorHAnsi" w:cstheme="minorHAnsi"/>
+        </w:rPr>
+        <w:t xml:space="preserve">, etc.  </w:t>
       </w:r>
     </w:p>
     <w:p>
@@ -1545,6 +2234,7 @@
           <w:szCs w:val="36"/>
         </w:rPr>
       </w:pPr>
+      <w:proofErr w:type="spellStart"/>
       <w:r>
         <w:rPr>
           <w:rFonts w:asciiTheme="majorHAnsi" w:hAnsiTheme="majorHAnsi" w:cstheme="majorHAnsi"/>
@@ -1553,7 +2243,17 @@
           <w:szCs w:val="36"/>
         </w:rPr>
         <w:lastRenderedPageBreak/>
-        <w:t>DescriptionOfMapUnits (non-spatial table)</w:t>
+        <w:t>DescriptionOfMapUnits</w:t>
+      </w:r>
+      <w:proofErr w:type="spellEnd"/>
+      <w:r>
+        <w:rPr>
+          <w:rFonts w:asciiTheme="majorHAnsi" w:hAnsiTheme="majorHAnsi" w:cstheme="majorHAnsi"/>
+          <w:b w:val="0"/>
+          <w:sz w:val="36"/>
+          <w:szCs w:val="36"/>
+        </w:rPr>
+        <w:t xml:space="preserve"> (non-spatial table)</w:t>
       </w:r>
       <w:r>
         <w:rPr>
@@ -1657,11 +2357,19 @@
                 <w:rFonts w:asciiTheme="minorHAnsi" w:hAnsiTheme="minorHAnsi" w:cstheme="minorHAnsi"/>
               </w:rPr>
             </w:pPr>
-            <w:r>
-              <w:rPr>
-                <w:rFonts w:asciiTheme="minorHAnsi" w:hAnsiTheme="minorHAnsi" w:cstheme="minorHAnsi"/>
-              </w:rPr>
-              <w:t xml:space="preserve">MapUnit </w:t>
+            <w:proofErr w:type="spellStart"/>
+            <w:r>
+              <w:rPr>
+                <w:rFonts w:asciiTheme="minorHAnsi" w:hAnsiTheme="minorHAnsi" w:cstheme="minorHAnsi"/>
+              </w:rPr>
+              <w:t>MapUnit</w:t>
+            </w:r>
+            <w:proofErr w:type="spellEnd"/>
+            <w:r>
+              <w:rPr>
+                <w:rFonts w:asciiTheme="minorHAnsi" w:hAnsiTheme="minorHAnsi" w:cstheme="minorHAnsi"/>
+              </w:rPr>
+              <w:t xml:space="preserve"> </w:t>
             </w:r>
             <w:r>
               <w:rPr>
@@ -1674,7 +2382,55 @@
                 <w:rFonts w:asciiTheme="minorHAnsi" w:hAnsiTheme="minorHAnsi" w:cstheme="minorHAnsi"/>
                 <w:i/>
               </w:rPr>
-              <w:t xml:space="preserve">Short plain-text key (identifier) for the map unit.  Example values: “Qal”, “Tg”, “Kit”, “water”, “Trc3”, etc.  Values in this field are the link (foreign key) between this table and the MapUnitPolygon table.  Null values permitted, and are commonly associated with headings or headnotes.  Use of special characters is not </w:t>
+              <w:t>Short plain-text key (identifier) for the map unit.  Example values: “</w:t>
+            </w:r>
+            <w:proofErr w:type="spellStart"/>
+            <w:r>
+              <w:rPr>
+                <w:rFonts w:asciiTheme="minorHAnsi" w:hAnsiTheme="minorHAnsi" w:cstheme="minorHAnsi"/>
+                <w:i/>
+              </w:rPr>
+              <w:t>Qal</w:t>
+            </w:r>
+            <w:proofErr w:type="spellEnd"/>
+            <w:r>
+              <w:rPr>
+                <w:rFonts w:asciiTheme="minorHAnsi" w:hAnsiTheme="minorHAnsi" w:cstheme="minorHAnsi"/>
+                <w:i/>
+              </w:rPr>
+              <w:t>”, “</w:t>
+            </w:r>
+            <w:proofErr w:type="spellStart"/>
+            <w:r>
+              <w:rPr>
+                <w:rFonts w:asciiTheme="minorHAnsi" w:hAnsiTheme="minorHAnsi" w:cstheme="minorHAnsi"/>
+                <w:i/>
+              </w:rPr>
+              <w:t>Tg</w:t>
+            </w:r>
+            <w:proofErr w:type="spellEnd"/>
+            <w:r>
+              <w:rPr>
+                <w:rFonts w:asciiTheme="minorHAnsi" w:hAnsiTheme="minorHAnsi" w:cstheme="minorHAnsi"/>
+                <w:i/>
+              </w:rPr>
+              <w:t xml:space="preserve">”, “Kit”, “water”, “Trc3”, etc.  Values in this field are the link (foreign key) between this table and the </w:t>
+            </w:r>
+            <w:proofErr w:type="spellStart"/>
+            <w:r>
+              <w:rPr>
+                <w:rFonts w:asciiTheme="minorHAnsi" w:hAnsiTheme="minorHAnsi" w:cstheme="minorHAnsi"/>
+                <w:i/>
+              </w:rPr>
+              <w:t>MapUnitPolygon</w:t>
+            </w:r>
+            <w:proofErr w:type="spellEnd"/>
+            <w:r>
+              <w:rPr>
+                <w:rFonts w:asciiTheme="minorHAnsi" w:hAnsiTheme="minorHAnsi" w:cstheme="minorHAnsi"/>
+                <w:i/>
+              </w:rPr>
+              <w:t xml:space="preserve"> table.  Null values permitted, and are commonly associated with headings or headnotes.  Use of special characters is not </w:t>
             </w:r>
             <w:r>
               <w:rPr>
@@ -1727,7 +2483,55 @@
                 <w:rFonts w:asciiTheme="minorHAnsi" w:hAnsiTheme="minorHAnsi" w:cstheme="minorHAnsi"/>
                 <w:i/>
               </w:rPr>
-              <w:t xml:space="preserve">Boldface name in traditional DMU, identifies the unit within its hierarchical context.  Examples: ‘Chinle Formation’, ‘Shnabkaib Member'.  Text in the Name field should have initial capitalization only and no font specification—these are given by ParagraphStyle and Glossary.  Formal names should be verified in the U.S. Geologic Names Lexicon (GEOLEX); if your usage does not agree with GEOLEX’s, notification should be submitted to the Lexicon website.  Place headings in this field and place accompanying headnote text, if any, in the Description field. Null values permitted </w:t>
+              <w:t>Boldface name in traditional DMU, identifies the unit within its hierarchical context.  Examples: ‘</w:t>
+            </w:r>
+            <w:proofErr w:type="spellStart"/>
+            <w:r>
+              <w:rPr>
+                <w:rFonts w:asciiTheme="minorHAnsi" w:hAnsiTheme="minorHAnsi" w:cstheme="minorHAnsi"/>
+                <w:i/>
+              </w:rPr>
+              <w:t>Chinle</w:t>
+            </w:r>
+            <w:proofErr w:type="spellEnd"/>
+            <w:r>
+              <w:rPr>
+                <w:rFonts w:asciiTheme="minorHAnsi" w:hAnsiTheme="minorHAnsi" w:cstheme="minorHAnsi"/>
+                <w:i/>
+              </w:rPr>
+              <w:t xml:space="preserve"> Formation’, ‘</w:t>
+            </w:r>
+            <w:proofErr w:type="spellStart"/>
+            <w:r>
+              <w:rPr>
+                <w:rFonts w:asciiTheme="minorHAnsi" w:hAnsiTheme="minorHAnsi" w:cstheme="minorHAnsi"/>
+                <w:i/>
+              </w:rPr>
+              <w:t>Shnabkaib</w:t>
+            </w:r>
+            <w:proofErr w:type="spellEnd"/>
+            <w:r>
+              <w:rPr>
+                <w:rFonts w:asciiTheme="minorHAnsi" w:hAnsiTheme="minorHAnsi" w:cstheme="minorHAnsi"/>
+                <w:i/>
+              </w:rPr>
+              <w:t xml:space="preserve"> Member'.  Text in the Name field should have initial capitalization only and no font specification—these are given by </w:t>
+            </w:r>
+            <w:proofErr w:type="spellStart"/>
+            <w:r>
+              <w:rPr>
+                <w:rFonts w:asciiTheme="minorHAnsi" w:hAnsiTheme="minorHAnsi" w:cstheme="minorHAnsi"/>
+                <w:i/>
+              </w:rPr>
+              <w:t>ParagraphStyle</w:t>
+            </w:r>
+            <w:proofErr w:type="spellEnd"/>
+            <w:r>
+              <w:rPr>
+                <w:rFonts w:asciiTheme="minorHAnsi" w:hAnsiTheme="minorHAnsi" w:cstheme="minorHAnsi"/>
+                <w:i/>
+              </w:rPr>
+              <w:t xml:space="preserve"> and Glossary.  Formal names should be verified in the U.S. Geologic Names Lexicon (GEOLEX); if your usage does not agree with GEOLEX’s, notification should be submitted to the Lexicon website.  Place headings in this field and place accompanying headnote text, if any, in the Description field. Null values permitted </w:t>
             </w:r>
           </w:p>
         </w:tc>
@@ -1756,11 +2560,19 @@
                 <w:rFonts w:asciiTheme="minorHAnsi" w:hAnsiTheme="minorHAnsi" w:cstheme="minorHAnsi"/>
               </w:rPr>
             </w:pPr>
-            <w:r>
-              <w:rPr>
-                <w:rFonts w:asciiTheme="minorHAnsi" w:hAnsiTheme="minorHAnsi" w:cstheme="minorHAnsi"/>
-              </w:rPr>
-              <w:t xml:space="preserve">FullName </w:t>
+            <w:proofErr w:type="spellStart"/>
+            <w:r>
+              <w:rPr>
+                <w:rFonts w:asciiTheme="minorHAnsi" w:hAnsiTheme="minorHAnsi" w:cstheme="minorHAnsi"/>
+              </w:rPr>
+              <w:t>FullName</w:t>
+            </w:r>
+            <w:proofErr w:type="spellEnd"/>
+            <w:r>
+              <w:rPr>
+                <w:rFonts w:asciiTheme="minorHAnsi" w:hAnsiTheme="minorHAnsi" w:cstheme="minorHAnsi"/>
+              </w:rPr>
+              <w:t xml:space="preserve"> </w:t>
             </w:r>
             <w:r>
               <w:rPr>
@@ -1773,7 +2585,23 @@
                 <w:rFonts w:asciiTheme="minorHAnsi" w:hAnsiTheme="minorHAnsi" w:cstheme="minorHAnsi"/>
                 <w:i/>
               </w:rPr>
-              <w:t xml:space="preserve">Full name of unit, including identification of containing higher rank units, e.g., ‘Shnabkaib Member of Moenkopi Formation’.  This is the text you would like to see as fly-out when cursor lingers over polygon in an electronic map display.  See Lexicon-related note in “Name”, above.  Null values permitted (e.g., for headings, headnotes, geologic units not shown on map) </w:t>
+              <w:t>Full name of unit, including identification of containing higher rank units, e.g., ‘</w:t>
+            </w:r>
+            <w:proofErr w:type="spellStart"/>
+            <w:r>
+              <w:rPr>
+                <w:rFonts w:asciiTheme="minorHAnsi" w:hAnsiTheme="minorHAnsi" w:cstheme="minorHAnsi"/>
+                <w:i/>
+              </w:rPr>
+              <w:t>Shnabkaib</w:t>
+            </w:r>
+            <w:proofErr w:type="spellEnd"/>
+            <w:r>
+              <w:rPr>
+                <w:rFonts w:asciiTheme="minorHAnsi" w:hAnsiTheme="minorHAnsi" w:cstheme="minorHAnsi"/>
+                <w:i/>
+              </w:rPr>
+              <w:t xml:space="preserve"> Member of Moenkopi Formation’.  This is the text you would like to see as fly-out when cursor lingers over polygon in an electronic map display.  See Lexicon-related note in “Name”, above.  Null values permitted (e.g., for headings, headnotes, geologic units not shown on map) </w:t>
             </w:r>
           </w:p>
         </w:tc>
@@ -1905,11 +2733,19 @@
                 <w:rFonts w:asciiTheme="minorHAnsi" w:hAnsiTheme="minorHAnsi" w:cstheme="minorHAnsi"/>
               </w:rPr>
             </w:pPr>
-            <w:r>
-              <w:rPr>
-                <w:rFonts w:asciiTheme="minorHAnsi" w:hAnsiTheme="minorHAnsi" w:cstheme="minorHAnsi"/>
-              </w:rPr>
-              <w:t xml:space="preserve">HierarchyKey  </w:t>
+            <w:proofErr w:type="spellStart"/>
+            <w:r>
+              <w:rPr>
+                <w:rFonts w:asciiTheme="minorHAnsi" w:hAnsiTheme="minorHAnsi" w:cstheme="minorHAnsi"/>
+              </w:rPr>
+              <w:t>HierarchyKey</w:t>
+            </w:r>
+            <w:proofErr w:type="spellEnd"/>
+            <w:r>
+              <w:rPr>
+                <w:rFonts w:asciiTheme="minorHAnsi" w:hAnsiTheme="minorHAnsi" w:cstheme="minorHAnsi"/>
+              </w:rPr>
+              <w:t xml:space="preserve">  </w:t>
             </w:r>
             <w:r>
               <w:rPr>
@@ -1922,7 +2758,55 @@
                 <w:rFonts w:asciiTheme="minorHAnsi" w:hAnsiTheme="minorHAnsi" w:cstheme="minorHAnsi"/>
                 <w:i/>
               </w:rPr>
-              <w:t>Text string with form nn-nn-nn, nnn-nnn, or similar.  Each fragment is numeric, of the same length, left-padded with zeros, and dash-delimited.  These strings are useful for resolving queries involving hierarchical relationships, e.g., ‘find all members of formation x’, ‘what is the parent unit of map unit y’.  Null values not permitted. Appendix C illustrates the use of HierarchyKey to describe the structure of Description of Map Units for several maps</w:t>
+              <w:t xml:space="preserve">Text string with form </w:t>
+            </w:r>
+            <w:proofErr w:type="spellStart"/>
+            <w:r>
+              <w:rPr>
+                <w:rFonts w:asciiTheme="minorHAnsi" w:hAnsiTheme="minorHAnsi" w:cstheme="minorHAnsi"/>
+                <w:i/>
+              </w:rPr>
+              <w:t>nn-nn-nn</w:t>
+            </w:r>
+            <w:proofErr w:type="spellEnd"/>
+            <w:r>
+              <w:rPr>
+                <w:rFonts w:asciiTheme="minorHAnsi" w:hAnsiTheme="minorHAnsi" w:cstheme="minorHAnsi"/>
+                <w:i/>
+              </w:rPr>
+              <w:t xml:space="preserve">, </w:t>
+            </w:r>
+            <w:proofErr w:type="spellStart"/>
+            <w:r>
+              <w:rPr>
+                <w:rFonts w:asciiTheme="minorHAnsi" w:hAnsiTheme="minorHAnsi" w:cstheme="minorHAnsi"/>
+                <w:i/>
+              </w:rPr>
+              <w:t>nnn-nnn</w:t>
+            </w:r>
+            <w:proofErr w:type="spellEnd"/>
+            <w:r>
+              <w:rPr>
+                <w:rFonts w:asciiTheme="minorHAnsi" w:hAnsiTheme="minorHAnsi" w:cstheme="minorHAnsi"/>
+                <w:i/>
+              </w:rPr>
+              <w:t xml:space="preserve">, or similar.  Each fragment is numeric, of the same length, left-padded with zeros, and dash-delimited.  These strings are useful for resolving queries involving hierarchical relationships, e.g., ‘find all members of formation x’, ‘what is the parent unit of map unit y’.  Null values not permitted. Appendix C illustrates the use of </w:t>
+            </w:r>
+            <w:proofErr w:type="spellStart"/>
+            <w:r>
+              <w:rPr>
+                <w:rFonts w:asciiTheme="minorHAnsi" w:hAnsiTheme="minorHAnsi" w:cstheme="minorHAnsi"/>
+                <w:i/>
+              </w:rPr>
+              <w:t>HierarchyKey</w:t>
+            </w:r>
+            <w:proofErr w:type="spellEnd"/>
+            <w:r>
+              <w:rPr>
+                <w:rFonts w:asciiTheme="minorHAnsi" w:hAnsiTheme="minorHAnsi" w:cstheme="minorHAnsi"/>
+                <w:i/>
+              </w:rPr>
+              <w:t xml:space="preserve"> to describe the structure of Description of Map Units for several maps</w:t>
             </w:r>
             <w:r>
               <w:rPr>
@@ -1977,11 +2861,19 @@
                 <w:rFonts w:asciiTheme="minorHAnsi" w:hAnsiTheme="minorHAnsi" w:cstheme="minorHAnsi"/>
               </w:rPr>
             </w:pPr>
-            <w:r>
-              <w:rPr>
-                <w:rFonts w:asciiTheme="minorHAnsi" w:hAnsiTheme="minorHAnsi" w:cstheme="minorHAnsi"/>
-              </w:rPr>
-              <w:t xml:space="preserve">ParagraphStyle </w:t>
+            <w:proofErr w:type="spellStart"/>
+            <w:r>
+              <w:rPr>
+                <w:rFonts w:asciiTheme="minorHAnsi" w:hAnsiTheme="minorHAnsi" w:cstheme="minorHAnsi"/>
+              </w:rPr>
+              <w:t>ParagraphStyle</w:t>
+            </w:r>
+            <w:proofErr w:type="spellEnd"/>
+            <w:r>
+              <w:rPr>
+                <w:rFonts w:asciiTheme="minorHAnsi" w:hAnsiTheme="minorHAnsi" w:cstheme="minorHAnsi"/>
+              </w:rPr>
+              <w:t xml:space="preserve"> </w:t>
             </w:r>
             <w:r>
               <w:rPr>
@@ -1994,7 +2886,23 @@
                 <w:rFonts w:asciiTheme="minorHAnsi" w:hAnsiTheme="minorHAnsi" w:cstheme="minorHAnsi"/>
                 <w:i/>
               </w:rPr>
-              <w:t xml:space="preserve">Values are Heading1st, Heading2nd, Heading3rd, …, Headnote, DMU1, DMU2, DMU3, …, or similar.  Formatting associated with a paragraph style should be explained with a definition of the style in the glossary.  Null values not permitted </w:t>
+              <w:t>Values are Heading1st, Heading2nd, Heading3rd</w:t>
+            </w:r>
+            <w:proofErr w:type="gramStart"/>
+            <w:r>
+              <w:rPr>
+                <w:rFonts w:asciiTheme="minorHAnsi" w:hAnsiTheme="minorHAnsi" w:cstheme="minorHAnsi"/>
+                <w:i/>
+              </w:rPr>
+              <w:t>, …,</w:t>
+            </w:r>
+            <w:proofErr w:type="gramEnd"/>
+            <w:r>
+              <w:rPr>
+                <w:rFonts w:asciiTheme="minorHAnsi" w:hAnsiTheme="minorHAnsi" w:cstheme="minorHAnsi"/>
+                <w:i/>
+              </w:rPr>
+              <w:t xml:space="preserve"> Headnote, DMU1, DMU2, DMU3, …, or similar.  Formatting associated with a paragraph style should be explained with a definition of the style in the glossary.  Null values not permitted </w:t>
             </w:r>
           </w:p>
         </w:tc>
@@ -2041,7 +2949,23 @@
                 <w:rFonts w:asciiTheme="minorHAnsi" w:hAnsiTheme="minorHAnsi" w:cstheme="minorHAnsi"/>
                 <w:i/>
               </w:rPr>
-              <w:t xml:space="preserve">Text string used to place label in map display; includes graphic elements such as special fonts and formatting for subscripts.  For example, Triassic Newark Formation might be “&lt;font=FGDCGeoAge&gt;#&lt;/font&gt;n”.  Null values permitted for units that do not appear on map or are not labeled, e.g., headings, headnotes, water, glacier, some overlay units </w:t>
+              <w:t>Text string used to place label in map display; includes graphic elements such as special fonts and formatting for subscripts.  For example, Triassic Newark Formation might be “&lt;font=</w:t>
+            </w:r>
+            <w:proofErr w:type="spellStart"/>
+            <w:r>
+              <w:rPr>
+                <w:rFonts w:asciiTheme="minorHAnsi" w:hAnsiTheme="minorHAnsi" w:cstheme="minorHAnsi"/>
+                <w:i/>
+              </w:rPr>
+              <w:t>FGDCGeoAge</w:t>
+            </w:r>
+            <w:proofErr w:type="spellEnd"/>
+            <w:r>
+              <w:rPr>
+                <w:rFonts w:asciiTheme="minorHAnsi" w:hAnsiTheme="minorHAnsi" w:cstheme="minorHAnsi"/>
+                <w:i/>
+              </w:rPr>
+              <w:t xml:space="preserve">&gt;#&lt;/font&gt;n”.  Null values permitted for units that do not appear on map or are not labeled, e.g., headings, headnotes, water, glacier, some overlay units </w:t>
             </w:r>
           </w:p>
         </w:tc>
@@ -2122,11 +3046,19 @@
                 <w:rFonts w:asciiTheme="minorHAnsi" w:hAnsiTheme="minorHAnsi" w:cstheme="minorHAnsi"/>
               </w:rPr>
             </w:pPr>
-            <w:r>
-              <w:rPr>
-                <w:rFonts w:asciiTheme="minorHAnsi" w:hAnsiTheme="minorHAnsi" w:cstheme="minorHAnsi"/>
-              </w:rPr>
-              <w:t xml:space="preserve">AreaFillRGB </w:t>
+            <w:proofErr w:type="spellStart"/>
+            <w:r>
+              <w:rPr>
+                <w:rFonts w:asciiTheme="minorHAnsi" w:hAnsiTheme="minorHAnsi" w:cstheme="minorHAnsi"/>
+              </w:rPr>
+              <w:t>AreaFillRGB</w:t>
+            </w:r>
+            <w:proofErr w:type="spellEnd"/>
+            <w:r>
+              <w:rPr>
+                <w:rFonts w:asciiTheme="minorHAnsi" w:hAnsiTheme="minorHAnsi" w:cstheme="minorHAnsi"/>
+              </w:rPr>
+              <w:t xml:space="preserve"> </w:t>
             </w:r>
             <w:r>
               <w:rPr>
@@ -2145,7 +3077,55 @@
                 <w:rFonts w:asciiTheme="minorHAnsi" w:hAnsiTheme="minorHAnsi" w:cstheme="minorHAnsi"/>
                 <w:i/>
               </w:rPr>
-              <w:t xml:space="preserve">Red, Green, Blue} tuples that specify the suggested color (e.g., '255,255,255', ‘124,005,255’) of area fill for symbolizing this MapUnit.  Use of consistent syntax is important to enable computer programs to read this field and display intended color. Each color value is an integer between 0 and 255; values are zero-padded so that there are 3 digits to each R, G, and B value; and color values are separated by commas with no space: NNN,NNN,NNN.  Especially important to non-Esri users unable to use the .style file.  Null values permitted (e.g., for headings, headnotes) </w:t>
+              <w:t xml:space="preserve">Red, Green, Blue} tuples that specify the suggested color (e.g., '255,255,255', ‘124,005,255’) of area fill for symbolizing this </w:t>
+            </w:r>
+            <w:proofErr w:type="spellStart"/>
+            <w:r>
+              <w:rPr>
+                <w:rFonts w:asciiTheme="minorHAnsi" w:hAnsiTheme="minorHAnsi" w:cstheme="minorHAnsi"/>
+                <w:i/>
+              </w:rPr>
+              <w:t>MapUnit</w:t>
+            </w:r>
+            <w:proofErr w:type="spellEnd"/>
+            <w:r>
+              <w:rPr>
+                <w:rFonts w:asciiTheme="minorHAnsi" w:hAnsiTheme="minorHAnsi" w:cstheme="minorHAnsi"/>
+                <w:i/>
+              </w:rPr>
+              <w:t>.  Use of consistent syntax is important to enable computer programs to read this field and display intended color. Each color value is an integer between 0 and 255; values are zero-padded so that there are 3 digits to each R, G, and B value; and color values are separated by commas with no space: NNN</w:t>
+            </w:r>
+            <w:proofErr w:type="gramStart"/>
+            <w:r>
+              <w:rPr>
+                <w:rFonts w:asciiTheme="minorHAnsi" w:hAnsiTheme="minorHAnsi" w:cstheme="minorHAnsi"/>
+                <w:i/>
+              </w:rPr>
+              <w:t>,NNN,NNN</w:t>
+            </w:r>
+            <w:proofErr w:type="gramEnd"/>
+            <w:r>
+              <w:rPr>
+                <w:rFonts w:asciiTheme="minorHAnsi" w:hAnsiTheme="minorHAnsi" w:cstheme="minorHAnsi"/>
+                <w:i/>
+              </w:rPr>
+              <w:t>.  Especially important to non-</w:t>
+            </w:r>
+            <w:proofErr w:type="spellStart"/>
+            <w:r>
+              <w:rPr>
+                <w:rFonts w:asciiTheme="minorHAnsi" w:hAnsiTheme="minorHAnsi" w:cstheme="minorHAnsi"/>
+                <w:i/>
+              </w:rPr>
+              <w:t>Esri</w:t>
+            </w:r>
+            <w:proofErr w:type="spellEnd"/>
+            <w:r>
+              <w:rPr>
+                <w:rFonts w:asciiTheme="minorHAnsi" w:hAnsiTheme="minorHAnsi" w:cstheme="minorHAnsi"/>
+                <w:i/>
+              </w:rPr>
+              <w:t xml:space="preserve"> users unable to use the .style file.  Null values permitted (e.g., for headings, headnotes) </w:t>
             </w:r>
           </w:p>
         </w:tc>
@@ -2178,11 +3158,19 @@
                 <w:rFonts w:asciiTheme="minorHAnsi" w:hAnsiTheme="minorHAnsi" w:cstheme="minorHAnsi"/>
               </w:rPr>
             </w:pPr>
-            <w:r>
-              <w:rPr>
-                <w:rFonts w:asciiTheme="minorHAnsi" w:hAnsiTheme="minorHAnsi" w:cstheme="minorHAnsi"/>
-              </w:rPr>
-              <w:t xml:space="preserve">AreaFillPatternDescription </w:t>
+            <w:proofErr w:type="spellStart"/>
+            <w:r>
+              <w:rPr>
+                <w:rFonts w:asciiTheme="minorHAnsi" w:hAnsiTheme="minorHAnsi" w:cstheme="minorHAnsi"/>
+              </w:rPr>
+              <w:t>AreaFillPatternDescription</w:t>
+            </w:r>
+            <w:proofErr w:type="spellEnd"/>
+            <w:r>
+              <w:rPr>
+                <w:rFonts w:asciiTheme="minorHAnsi" w:hAnsiTheme="minorHAnsi" w:cstheme="minorHAnsi"/>
+              </w:rPr>
+              <w:t xml:space="preserve"> </w:t>
             </w:r>
             <w:r>
               <w:rPr>
@@ -2195,7 +3183,39 @@
                 <w:rFonts w:asciiTheme="minorHAnsi" w:hAnsiTheme="minorHAnsi" w:cstheme="minorHAnsi"/>
                 <w:i/>
               </w:rPr>
-              <w:t xml:space="preserve">Text description (e.g., 'random small red dashes') provided as a convenience for users who must recreate symbolization.  Especially important to non-Esri users unable to use the .style file.  Null values permitted (e.g., for headings, headnotes, unpatterned map units) </w:t>
+              <w:t>Text description (e.g., 'random small red dashes') provided as a convenience for users who must recreate symbolization.  Especially important to non-</w:t>
+            </w:r>
+            <w:proofErr w:type="spellStart"/>
+            <w:r>
+              <w:rPr>
+                <w:rFonts w:asciiTheme="minorHAnsi" w:hAnsiTheme="minorHAnsi" w:cstheme="minorHAnsi"/>
+                <w:i/>
+              </w:rPr>
+              <w:t>Esri</w:t>
+            </w:r>
+            <w:proofErr w:type="spellEnd"/>
+            <w:r>
+              <w:rPr>
+                <w:rFonts w:asciiTheme="minorHAnsi" w:hAnsiTheme="minorHAnsi" w:cstheme="minorHAnsi"/>
+                <w:i/>
+              </w:rPr>
+              <w:t xml:space="preserve"> users unable to use the .style file.  Null values permitted (e.g., for headings, headnotes, </w:t>
+            </w:r>
+            <w:proofErr w:type="spellStart"/>
+            <w:r>
+              <w:rPr>
+                <w:rFonts w:asciiTheme="minorHAnsi" w:hAnsiTheme="minorHAnsi" w:cstheme="minorHAnsi"/>
+                <w:i/>
+              </w:rPr>
+              <w:t>unpatterned</w:t>
+            </w:r>
+            <w:proofErr w:type="spellEnd"/>
+            <w:r>
+              <w:rPr>
+                <w:rFonts w:asciiTheme="minorHAnsi" w:hAnsiTheme="minorHAnsi" w:cstheme="minorHAnsi"/>
+                <w:i/>
+              </w:rPr>
+              <w:t xml:space="preserve"> map units) </w:t>
             </w:r>
           </w:p>
         </w:tc>
@@ -2224,18 +3244,67 @@
                 <w:rFonts w:asciiTheme="minorHAnsi" w:hAnsiTheme="minorHAnsi" w:cstheme="minorHAnsi"/>
               </w:rPr>
             </w:pPr>
-            <w:r>
-              <w:rPr>
-                <w:rFonts w:asciiTheme="minorHAnsi" w:hAnsiTheme="minorHAnsi" w:cstheme="minorHAnsi"/>
-              </w:rPr>
-              <w:t xml:space="preserve">DescriptionSourceID  </w:t>
-            </w:r>
-            <w:r>
-              <w:rPr>
-                <w:rFonts w:asciiTheme="minorHAnsi" w:hAnsiTheme="minorHAnsi" w:cstheme="minorHAnsi"/>
-                <w:i/>
-              </w:rPr>
-              <w:t xml:space="preserve">Foreign key to DataSources.  Identifies source of DescriptionOfMapUnits entry.  Null values not permitted </w:t>
+            <w:proofErr w:type="spellStart"/>
+            <w:proofErr w:type="gramStart"/>
+            <w:r>
+              <w:rPr>
+                <w:rFonts w:asciiTheme="minorHAnsi" w:hAnsiTheme="minorHAnsi" w:cstheme="minorHAnsi"/>
+              </w:rPr>
+              <w:t>DescriptionSourceID</w:t>
+            </w:r>
+            <w:proofErr w:type="spellEnd"/>
+            <w:r>
+              <w:rPr>
+                <w:rFonts w:asciiTheme="minorHAnsi" w:hAnsiTheme="minorHAnsi" w:cstheme="minorHAnsi"/>
+              </w:rPr>
+              <w:t xml:space="preserve">  </w:t>
+            </w:r>
+            <w:r>
+              <w:rPr>
+                <w:rFonts w:asciiTheme="minorHAnsi" w:hAnsiTheme="minorHAnsi" w:cstheme="minorHAnsi"/>
+                <w:i/>
+              </w:rPr>
+              <w:t>Foreign</w:t>
+            </w:r>
+            <w:proofErr w:type="gramEnd"/>
+            <w:r>
+              <w:rPr>
+                <w:rFonts w:asciiTheme="minorHAnsi" w:hAnsiTheme="minorHAnsi" w:cstheme="minorHAnsi"/>
+                <w:i/>
+              </w:rPr>
+              <w:t xml:space="preserve"> key to </w:t>
+            </w:r>
+            <w:proofErr w:type="spellStart"/>
+            <w:r>
+              <w:rPr>
+                <w:rFonts w:asciiTheme="minorHAnsi" w:hAnsiTheme="minorHAnsi" w:cstheme="minorHAnsi"/>
+                <w:i/>
+              </w:rPr>
+              <w:t>DataSources</w:t>
+            </w:r>
+            <w:proofErr w:type="spellEnd"/>
+            <w:r>
+              <w:rPr>
+                <w:rFonts w:asciiTheme="minorHAnsi" w:hAnsiTheme="minorHAnsi" w:cstheme="minorHAnsi"/>
+                <w:i/>
+              </w:rPr>
+              <w:t xml:space="preserve">.  Identifies source of </w:t>
+            </w:r>
+            <w:proofErr w:type="spellStart"/>
+            <w:r>
+              <w:rPr>
+                <w:rFonts w:asciiTheme="minorHAnsi" w:hAnsiTheme="minorHAnsi" w:cstheme="minorHAnsi"/>
+                <w:i/>
+              </w:rPr>
+              <w:t>DescriptionOfMapUnits</w:t>
+            </w:r>
+            <w:proofErr w:type="spellEnd"/>
+            <w:r>
+              <w:rPr>
+                <w:rFonts w:asciiTheme="minorHAnsi" w:hAnsiTheme="minorHAnsi" w:cstheme="minorHAnsi"/>
+                <w:i/>
+              </w:rPr>
+              <w:t xml:space="preserve"> entry.  Null values not permitted </w:t>
             </w:r>
           </w:p>
         </w:tc>
@@ -2264,12 +3333,14 @@
                 <w:i/>
               </w:rPr>
             </w:pPr>
+            <w:proofErr w:type="spellStart"/>
             <w:r>
               <w:rPr>
                 <w:rFonts w:asciiTheme="minorHAnsi" w:hAnsiTheme="minorHAnsi" w:cstheme="minorHAnsi"/>
               </w:rPr>
               <w:t>GeoMaterial</w:t>
             </w:r>
+            <w:proofErr w:type="spellEnd"/>
             <w:r>
               <w:rPr>
                 <w:rFonts w:asciiTheme="minorHAnsi" w:hAnsiTheme="minorHAnsi" w:cstheme="minorHAnsi"/>
@@ -2281,7 +3352,23 @@
                 <w:rFonts w:asciiTheme="minorHAnsi" w:hAnsiTheme="minorHAnsi" w:cstheme="minorHAnsi"/>
                 <w:i/>
               </w:rPr>
-              <w:t xml:space="preserve">Term to categorize the map unit based on lithologic and genetic character, from </w:t>
+              <w:t xml:space="preserve">Term to categorize the map unit based on </w:t>
+            </w:r>
+            <w:proofErr w:type="spellStart"/>
+            <w:r>
+              <w:rPr>
+                <w:rFonts w:asciiTheme="minorHAnsi" w:hAnsiTheme="minorHAnsi" w:cstheme="minorHAnsi"/>
+                <w:i/>
+              </w:rPr>
+              <w:t>lithologic</w:t>
+            </w:r>
+            <w:proofErr w:type="spellEnd"/>
+            <w:r>
+              <w:rPr>
+                <w:rFonts w:asciiTheme="minorHAnsi" w:hAnsiTheme="minorHAnsi" w:cstheme="minorHAnsi"/>
+                <w:i/>
+              </w:rPr>
+              <w:t xml:space="preserve"> and genetic character, from </w:t>
             </w:r>
           </w:p>
           <w:p>
@@ -2326,12 +3413,14 @@
                 <w:i/>
               </w:rPr>
             </w:pPr>
+            <w:proofErr w:type="spellStart"/>
             <w:r>
               <w:rPr>
                 <w:rFonts w:asciiTheme="minorHAnsi" w:hAnsiTheme="minorHAnsi" w:cstheme="minorHAnsi"/>
               </w:rPr>
               <w:t>GeoMaterialConfidence</w:t>
             </w:r>
+            <w:proofErr w:type="spellEnd"/>
             <w:r>
               <w:rPr>
                 <w:rFonts w:asciiTheme="minorHAnsi" w:hAnsiTheme="minorHAnsi" w:cstheme="minorHAnsi"/>
@@ -2343,14 +3432,23 @@
                 <w:rFonts w:asciiTheme="minorHAnsi" w:hAnsiTheme="minorHAnsi" w:cstheme="minorHAnsi"/>
                 <w:i/>
               </w:rPr>
-              <w:t xml:space="preserve">Describes appropriateness of GeoMaterial term for describing the map unit (Appendix A).  Null values permitted </w:t>
-            </w:r>
-            <w:r>
-              <w:rPr>
-                <w:rFonts w:asciiTheme="minorHAnsi" w:hAnsiTheme="minorHAnsi" w:cstheme="minorHAnsi"/>
-                <w:i/>
-              </w:rPr>
-              <w:t xml:space="preserve">for headings and unmapped units. </w:t>
+              <w:t xml:space="preserve">Describes appropriateness of </w:t>
+            </w:r>
+            <w:proofErr w:type="spellStart"/>
+            <w:r>
+              <w:rPr>
+                <w:rFonts w:asciiTheme="minorHAnsi" w:hAnsiTheme="minorHAnsi" w:cstheme="minorHAnsi"/>
+                <w:i/>
+              </w:rPr>
+              <w:t>GeoMaterial</w:t>
+            </w:r>
+            <w:proofErr w:type="spellEnd"/>
+            <w:r>
+              <w:rPr>
+                <w:rFonts w:asciiTheme="minorHAnsi" w:hAnsiTheme="minorHAnsi" w:cstheme="minorHAnsi"/>
+                <w:i/>
+              </w:rPr>
+              <w:t xml:space="preserve"> term for describing the map unit (Appendix A).  Null values permitted for headings and unmapped units. </w:t>
             </w:r>
           </w:p>
           <w:p>
@@ -2395,11 +3493,19 @@
                 <w:rFonts w:asciiTheme="minorHAnsi" w:hAnsiTheme="minorHAnsi" w:cstheme="minorHAnsi"/>
               </w:rPr>
             </w:pPr>
-            <w:r>
-              <w:rPr>
-                <w:rFonts w:asciiTheme="minorHAnsi" w:hAnsiTheme="minorHAnsi" w:cstheme="minorHAnsi"/>
-              </w:rPr>
-              <w:t xml:space="preserve">DescriptionOfMapUnits_ID </w:t>
+            <w:proofErr w:type="spellStart"/>
+            <w:r>
+              <w:rPr>
+                <w:rFonts w:asciiTheme="minorHAnsi" w:hAnsiTheme="minorHAnsi" w:cstheme="minorHAnsi"/>
+              </w:rPr>
+              <w:t>DescriptionOfMapUnits_ID</w:t>
+            </w:r>
+            <w:proofErr w:type="spellEnd"/>
+            <w:r>
+              <w:rPr>
+                <w:rFonts w:asciiTheme="minorHAnsi" w:hAnsiTheme="minorHAnsi" w:cstheme="minorHAnsi"/>
+              </w:rPr>
+              <w:t xml:space="preserve"> </w:t>
             </w:r>
             <w:r>
               <w:rPr>
@@ -2446,10 +3552,22 @@
         <w:rPr>
           <w:rFonts w:asciiTheme="minorHAnsi" w:hAnsiTheme="minorHAnsi" w:cstheme="minorHAnsi"/>
         </w:rPr>
-        <w:t xml:space="preserve">Optionally, add AreaFillCMYK field if the map unit colors were defined in CMYK. </w:t>
-      </w:r>
-      <w:bookmarkStart w:id="0" w:name="_GoBack"/>
-      <w:bookmarkEnd w:id="0"/>
+        <w:t xml:space="preserve">Optionally, add </w:t>
+      </w:r>
+      <w:proofErr w:type="spellStart"/>
+      <w:r>
+        <w:rPr>
+          <w:rFonts w:asciiTheme="minorHAnsi" w:hAnsiTheme="minorHAnsi" w:cstheme="minorHAnsi"/>
+        </w:rPr>
+        <w:t>AreaFillCMYK</w:t>
+      </w:r>
+      <w:proofErr w:type="spellEnd"/>
+      <w:r>
+        <w:rPr>
+          <w:rFonts w:asciiTheme="minorHAnsi" w:hAnsiTheme="minorHAnsi" w:cstheme="minorHAnsi"/>
+        </w:rPr>
+        <w:t xml:space="preserve"> field if the map unit colors were defined in CMYK. </w:t>
+      </w:r>
       <w:r>
         <w:rPr>
           <w:rFonts w:asciiTheme="minorHAnsi" w:hAnsiTheme="minorHAnsi" w:cstheme="minorHAnsi"/>
@@ -2468,6 +3586,7 @@
           <w:szCs w:val="36"/>
         </w:rPr>
       </w:pPr>
+      <w:proofErr w:type="spellStart"/>
       <w:r>
         <w:rPr>
           <w:rFonts w:asciiTheme="majorHAnsi" w:hAnsiTheme="majorHAnsi" w:cstheme="majorHAnsi"/>
@@ -2475,7 +3594,16 @@
           <w:szCs w:val="36"/>
         </w:rPr>
         <w:lastRenderedPageBreak/>
-        <w:t xml:space="preserve">DataSources (non-spatial table) </w:t>
+        <w:t>DataSources</w:t>
+      </w:r>
+      <w:proofErr w:type="spellEnd"/>
+      <w:r>
+        <w:rPr>
+          <w:rFonts w:asciiTheme="majorHAnsi" w:hAnsiTheme="majorHAnsi" w:cstheme="majorHAnsi"/>
+          <w:sz w:val="36"/>
+          <w:szCs w:val="36"/>
+        </w:rPr>
+        <w:t xml:space="preserve"> (non-spatial table) </w:t>
       </w:r>
       <w:r>
         <w:rPr>
@@ -2569,12 +3697,21 @@
                 <w:rFonts w:asciiTheme="minorHAnsi" w:hAnsiTheme="minorHAnsi" w:cstheme="minorHAnsi"/>
               </w:rPr>
             </w:pPr>
-            <w:r>
-              <w:rPr>
-                <w:rFonts w:asciiTheme="minorHAnsi" w:hAnsiTheme="minorHAnsi" w:cstheme="minorHAnsi"/>
-                <w:i/>
-              </w:rPr>
-              <w:t xml:space="preserve">DataSources_ID = DAS1, Source = 'This report'.  Null values not permitted </w:t>
+            <w:proofErr w:type="spellStart"/>
+            <w:r>
+              <w:rPr>
+                <w:rFonts w:asciiTheme="minorHAnsi" w:hAnsiTheme="minorHAnsi" w:cstheme="minorHAnsi"/>
+                <w:i/>
+              </w:rPr>
+              <w:t>DataSources_ID</w:t>
+            </w:r>
+            <w:proofErr w:type="spellEnd"/>
+            <w:r>
+              <w:rPr>
+                <w:rFonts w:asciiTheme="minorHAnsi" w:hAnsiTheme="minorHAnsi" w:cstheme="minorHAnsi"/>
+                <w:i/>
+              </w:rPr>
+              <w:t xml:space="preserve"> = DAS1, Source = 'This report'.  Null values not permitted </w:t>
             </w:r>
           </w:p>
         </w:tc>
@@ -2711,11 +3848,19 @@
                 <w:rFonts w:asciiTheme="minorHAnsi" w:hAnsiTheme="minorHAnsi" w:cstheme="minorHAnsi"/>
               </w:rPr>
             </w:pPr>
-            <w:r>
-              <w:rPr>
-                <w:rFonts w:asciiTheme="minorHAnsi" w:hAnsiTheme="minorHAnsi" w:cstheme="minorHAnsi"/>
-              </w:rPr>
-              <w:t xml:space="preserve">DataSources_ID </w:t>
+            <w:proofErr w:type="spellStart"/>
+            <w:r>
+              <w:rPr>
+                <w:rFonts w:asciiTheme="minorHAnsi" w:hAnsiTheme="minorHAnsi" w:cstheme="minorHAnsi"/>
+              </w:rPr>
+              <w:t>DataSources_ID</w:t>
+            </w:r>
+            <w:proofErr w:type="spellEnd"/>
+            <w:r>
+              <w:rPr>
+                <w:rFonts w:asciiTheme="minorHAnsi" w:hAnsiTheme="minorHAnsi" w:cstheme="minorHAnsi"/>
+              </w:rPr>
+              <w:t xml:space="preserve"> </w:t>
             </w:r>
             <w:r>
               <w:rPr>
@@ -2764,7 +3909,21 @@
         <w:rPr>
           <w:rFonts w:asciiTheme="minorHAnsi" w:hAnsiTheme="minorHAnsi" w:cstheme="minorHAnsi"/>
         </w:rPr>
-        <w:t xml:space="preserve">Some example DataSources records: </w:t>
+        <w:t xml:space="preserve">Some example </w:t>
+      </w:r>
+      <w:proofErr w:type="spellStart"/>
+      <w:r>
+        <w:rPr>
+          <w:rFonts w:asciiTheme="minorHAnsi" w:hAnsiTheme="minorHAnsi" w:cstheme="minorHAnsi"/>
+        </w:rPr>
+        <w:t>DataSources</w:t>
+      </w:r>
+      <w:proofErr w:type="spellEnd"/>
+      <w:r>
+        <w:rPr>
+          <w:rFonts w:asciiTheme="minorHAnsi" w:hAnsiTheme="minorHAnsi" w:cstheme="minorHAnsi"/>
+        </w:rPr>
+        <w:t xml:space="preserve"> records: </w:t>
       </w:r>
     </w:p>
     <w:tbl>
@@ -2883,13 +4042,23 @@
                 <w:rFonts w:asciiTheme="minorHAnsi" w:hAnsiTheme="minorHAnsi" w:cstheme="minorHAnsi"/>
               </w:rPr>
             </w:pPr>
+            <w:proofErr w:type="spellStart"/>
             <w:r>
               <w:rPr>
                 <w:rFonts w:asciiTheme="minorHAnsi" w:hAnsiTheme="minorHAnsi" w:cstheme="minorHAnsi"/>
                 <w:b/>
                 <w:sz w:val="20"/>
               </w:rPr>
-              <w:t xml:space="preserve">DataSources_ID </w:t>
+              <w:t>DataSources_ID</w:t>
+            </w:r>
+            <w:proofErr w:type="spellEnd"/>
+            <w:r>
+              <w:rPr>
+                <w:rFonts w:asciiTheme="minorHAnsi" w:hAnsiTheme="minorHAnsi" w:cstheme="minorHAnsi"/>
+                <w:b/>
+                <w:sz w:val="20"/>
+              </w:rPr>
+              <w:t xml:space="preserve"> </w:t>
             </w:r>
           </w:p>
         </w:tc>
@@ -2957,7 +4126,71 @@
                 <w:rFonts w:asciiTheme="minorHAnsi" w:hAnsiTheme="minorHAnsi" w:cstheme="minorHAnsi"/>
                 <w:sz w:val="18"/>
               </w:rPr>
-              <w:t>Field compilation automated by A. Digitdroid, using georeferenced scan of green-line mylar, Esri ArcScan tools, and manual editing</w:t>
+              <w:t xml:space="preserve">Field compilation automated by A. </w:t>
+            </w:r>
+            <w:proofErr w:type="spellStart"/>
+            <w:r>
+              <w:rPr>
+                <w:rFonts w:asciiTheme="minorHAnsi" w:hAnsiTheme="minorHAnsi" w:cstheme="minorHAnsi"/>
+                <w:sz w:val="18"/>
+              </w:rPr>
+              <w:t>Digitdroid</w:t>
+            </w:r>
+            <w:proofErr w:type="spellEnd"/>
+            <w:r>
+              <w:rPr>
+                <w:rFonts w:asciiTheme="minorHAnsi" w:hAnsiTheme="minorHAnsi" w:cstheme="minorHAnsi"/>
+                <w:sz w:val="18"/>
+              </w:rPr>
+              <w:t xml:space="preserve">, using georeferenced scan of green-line </w:t>
+            </w:r>
+            <w:proofErr w:type="spellStart"/>
+            <w:r>
+              <w:rPr>
+                <w:rFonts w:asciiTheme="minorHAnsi" w:hAnsiTheme="minorHAnsi" w:cstheme="minorHAnsi"/>
+                <w:sz w:val="18"/>
+              </w:rPr>
+              <w:t>mylar</w:t>
+            </w:r>
+            <w:proofErr w:type="spellEnd"/>
+            <w:r>
+              <w:rPr>
+                <w:rFonts w:asciiTheme="minorHAnsi" w:hAnsiTheme="minorHAnsi" w:cstheme="minorHAnsi"/>
+                <w:sz w:val="18"/>
+              </w:rPr>
+              <w:t xml:space="preserve">, </w:t>
+            </w:r>
+            <w:proofErr w:type="spellStart"/>
+            <w:r>
+              <w:rPr>
+                <w:rFonts w:asciiTheme="minorHAnsi" w:hAnsiTheme="minorHAnsi" w:cstheme="minorHAnsi"/>
+                <w:sz w:val="18"/>
+              </w:rPr>
+              <w:t>Esri</w:t>
+            </w:r>
+            <w:proofErr w:type="spellEnd"/>
+            <w:r>
+              <w:rPr>
+                <w:rFonts w:asciiTheme="minorHAnsi" w:hAnsiTheme="minorHAnsi" w:cstheme="minorHAnsi"/>
+                <w:sz w:val="18"/>
+              </w:rPr>
+              <w:t xml:space="preserve"> </w:t>
+            </w:r>
+            <w:proofErr w:type="spellStart"/>
+            <w:r>
+              <w:rPr>
+                <w:rFonts w:asciiTheme="minorHAnsi" w:hAnsiTheme="minorHAnsi" w:cstheme="minorHAnsi"/>
+                <w:sz w:val="18"/>
+              </w:rPr>
+              <w:t>ArcScan</w:t>
+            </w:r>
+            <w:proofErr w:type="spellEnd"/>
+            <w:r>
+              <w:rPr>
+                <w:rFonts w:asciiTheme="minorHAnsi" w:hAnsiTheme="minorHAnsi" w:cstheme="minorHAnsi"/>
+                <w:sz w:val="18"/>
+              </w:rPr>
+              <w:t xml:space="preserve"> tools, and manual editing</w:t>
             </w:r>
             <w:r>
               <w:rPr>
@@ -3030,7 +4263,23 @@
                 <w:rFonts w:asciiTheme="minorHAnsi" w:hAnsiTheme="minorHAnsi" w:cstheme="minorHAnsi"/>
                 <w:sz w:val="18"/>
               </w:rPr>
-              <w:t>This report, interpreted from 6ft lidar DEM</w:t>
+              <w:t xml:space="preserve">This report, interpreted from 6ft </w:t>
+            </w:r>
+            <w:proofErr w:type="spellStart"/>
+            <w:r>
+              <w:rPr>
+                <w:rFonts w:asciiTheme="minorHAnsi" w:hAnsiTheme="minorHAnsi" w:cstheme="minorHAnsi"/>
+                <w:sz w:val="18"/>
+              </w:rPr>
+              <w:t>lidar</w:t>
+            </w:r>
+            <w:proofErr w:type="spellEnd"/>
+            <w:r>
+              <w:rPr>
+                <w:rFonts w:asciiTheme="minorHAnsi" w:hAnsiTheme="minorHAnsi" w:cstheme="minorHAnsi"/>
+                <w:sz w:val="18"/>
+              </w:rPr>
+              <w:t xml:space="preserve"> DEM</w:t>
             </w:r>
             <w:r>
               <w:rPr>
@@ -3137,7 +4386,23 @@
                 <w:rFonts w:asciiTheme="minorHAnsi" w:hAnsiTheme="minorHAnsi" w:cstheme="minorHAnsi"/>
                 <w:sz w:val="18"/>
               </w:rPr>
-              <w:t xml:space="preserve">This report, Ralph Haugerud field data, 2005 </w:t>
+              <w:t xml:space="preserve">This report, Ralph </w:t>
+            </w:r>
+            <w:proofErr w:type="spellStart"/>
+            <w:r>
+              <w:rPr>
+                <w:rFonts w:asciiTheme="minorHAnsi" w:hAnsiTheme="minorHAnsi" w:cstheme="minorHAnsi"/>
+                <w:sz w:val="18"/>
+              </w:rPr>
+              <w:t>Haugerud</w:t>
+            </w:r>
+            <w:proofErr w:type="spellEnd"/>
+            <w:r>
+              <w:rPr>
+                <w:rFonts w:asciiTheme="minorHAnsi" w:hAnsiTheme="minorHAnsi" w:cstheme="minorHAnsi"/>
+                <w:sz w:val="18"/>
+              </w:rPr>
+              <w:t xml:space="preserve"> field data, 2005 </w:t>
             </w:r>
             <w:r>
               <w:rPr>
@@ -3361,7 +4626,23 @@
                 <w:rFonts w:asciiTheme="minorHAnsi" w:hAnsiTheme="minorHAnsi" w:cstheme="minorHAnsi"/>
                 <w:sz w:val="18"/>
               </w:rPr>
-              <w:t>Sketch map of lower Chelan creek, used for tonalite phase - gabbro phase contact.  University of California-Santa Barbara, written communication 17 July 2005, scale 1:24,000</w:t>
+              <w:t xml:space="preserve">Sketch map of lower Chelan creek, used for </w:t>
+            </w:r>
+            <w:proofErr w:type="spellStart"/>
+            <w:r>
+              <w:rPr>
+                <w:rFonts w:asciiTheme="minorHAnsi" w:hAnsiTheme="minorHAnsi" w:cstheme="minorHAnsi"/>
+                <w:sz w:val="18"/>
+              </w:rPr>
+              <w:t>tonalite</w:t>
+            </w:r>
+            <w:proofErr w:type="spellEnd"/>
+            <w:r>
+              <w:rPr>
+                <w:rFonts w:asciiTheme="minorHAnsi" w:hAnsiTheme="minorHAnsi" w:cstheme="minorHAnsi"/>
+                <w:sz w:val="18"/>
+              </w:rPr>
+              <w:t xml:space="preserve"> phase - gabbro phase contact.  University of California-Santa Barbara, written communication 17 July 2005, scale 1:24,000</w:t>
             </w:r>
             <w:r>
               <w:rPr>
@@ -3469,7 +4750,23 @@
                 <w:rFonts w:asciiTheme="minorHAnsi" w:hAnsiTheme="minorHAnsi" w:cstheme="minorHAnsi"/>
                 <w:sz w:val="18"/>
               </w:rPr>
-              <w:t xml:space="preserve">K-Ar dates determined using constants from Dalrymple, 1985. </w:t>
+              <w:t>K-</w:t>
+            </w:r>
+            <w:proofErr w:type="spellStart"/>
+            <w:r>
+              <w:rPr>
+                <w:rFonts w:asciiTheme="minorHAnsi" w:hAnsiTheme="minorHAnsi" w:cstheme="minorHAnsi"/>
+                <w:sz w:val="18"/>
+              </w:rPr>
+              <w:t>Ar</w:t>
+            </w:r>
+            <w:proofErr w:type="spellEnd"/>
+            <w:r>
+              <w:rPr>
+                <w:rFonts w:asciiTheme="minorHAnsi" w:hAnsiTheme="minorHAnsi" w:cstheme="minorHAnsi"/>
+                <w:sz w:val="18"/>
+              </w:rPr>
+              <w:t xml:space="preserve"> dates determined using constants from Dalrymple, 1985. </w:t>
             </w:r>
           </w:p>
         </w:tc>
@@ -3980,11 +5277,19 @@
                 <w:rFonts w:asciiTheme="minorHAnsi" w:hAnsiTheme="minorHAnsi" w:cstheme="minorHAnsi"/>
               </w:rPr>
             </w:pPr>
-            <w:r>
-              <w:rPr>
-                <w:rFonts w:asciiTheme="minorHAnsi" w:hAnsiTheme="minorHAnsi" w:cstheme="minorHAnsi"/>
-              </w:rPr>
-              <w:t xml:space="preserve">DefinitionSourceID </w:t>
+            <w:proofErr w:type="spellStart"/>
+            <w:r>
+              <w:rPr>
+                <w:rFonts w:asciiTheme="minorHAnsi" w:hAnsiTheme="minorHAnsi" w:cstheme="minorHAnsi"/>
+              </w:rPr>
+              <w:t>DefinitionSourceID</w:t>
+            </w:r>
+            <w:proofErr w:type="spellEnd"/>
+            <w:r>
+              <w:rPr>
+                <w:rFonts w:asciiTheme="minorHAnsi" w:hAnsiTheme="minorHAnsi" w:cstheme="minorHAnsi"/>
+              </w:rPr>
+              <w:t xml:space="preserve"> </w:t>
             </w:r>
             <w:r>
               <w:rPr>
@@ -3997,7 +5302,23 @@
                 <w:rFonts w:asciiTheme="minorHAnsi" w:hAnsiTheme="minorHAnsi" w:cstheme="minorHAnsi"/>
                 <w:i/>
               </w:rPr>
-              <w:t>Foreign key to DataSources.  Identifies source of Definition.  Null values not permitted</w:t>
+              <w:t xml:space="preserve">Foreign key to </w:t>
+            </w:r>
+            <w:proofErr w:type="spellStart"/>
+            <w:r>
+              <w:rPr>
+                <w:rFonts w:asciiTheme="minorHAnsi" w:hAnsiTheme="minorHAnsi" w:cstheme="minorHAnsi"/>
+                <w:i/>
+              </w:rPr>
+              <w:t>DataSources</w:t>
+            </w:r>
+            <w:proofErr w:type="spellEnd"/>
+            <w:r>
+              <w:rPr>
+                <w:rFonts w:asciiTheme="minorHAnsi" w:hAnsiTheme="minorHAnsi" w:cstheme="minorHAnsi"/>
+                <w:i/>
+              </w:rPr>
+              <w:t>.  Identifies source of Definition.  Null values not permitted</w:t>
             </w:r>
             <w:r>
               <w:rPr>
@@ -4031,11 +5352,19 @@
                 <w:rFonts w:asciiTheme="minorHAnsi" w:hAnsiTheme="minorHAnsi" w:cstheme="minorHAnsi"/>
               </w:rPr>
             </w:pPr>
-            <w:r>
-              <w:rPr>
-                <w:rFonts w:asciiTheme="minorHAnsi" w:hAnsiTheme="minorHAnsi" w:cstheme="minorHAnsi"/>
-              </w:rPr>
-              <w:t xml:space="preserve">Glossary_ID </w:t>
+            <w:proofErr w:type="spellStart"/>
+            <w:r>
+              <w:rPr>
+                <w:rFonts w:asciiTheme="minorHAnsi" w:hAnsiTheme="minorHAnsi" w:cstheme="minorHAnsi"/>
+              </w:rPr>
+              <w:t>Glossary_ID</w:t>
+            </w:r>
+            <w:proofErr w:type="spellEnd"/>
+            <w:r>
+              <w:rPr>
+                <w:rFonts w:asciiTheme="minorHAnsi" w:hAnsiTheme="minorHAnsi" w:cstheme="minorHAnsi"/>
+              </w:rPr>
+              <w:t xml:space="preserve"> </w:t>
             </w:r>
             <w:r>
               <w:rPr>
@@ -4195,13 +5524,23 @@
                 <w:rFonts w:asciiTheme="minorHAnsi" w:hAnsiTheme="minorHAnsi" w:cstheme="minorHAnsi"/>
               </w:rPr>
             </w:pPr>
+            <w:proofErr w:type="spellStart"/>
             <w:r>
               <w:rPr>
                 <w:rFonts w:asciiTheme="minorHAnsi" w:hAnsiTheme="minorHAnsi" w:cstheme="minorHAnsi"/>
                 <w:b/>
                 <w:sz w:val="20"/>
               </w:rPr>
-              <w:t xml:space="preserve">DefinitionSourceID  </w:t>
+              <w:t>DefinitionSourceID</w:t>
+            </w:r>
+            <w:proofErr w:type="spellEnd"/>
+            <w:r>
+              <w:rPr>
+                <w:rFonts w:asciiTheme="minorHAnsi" w:hAnsiTheme="minorHAnsi" w:cstheme="minorHAnsi"/>
+                <w:b/>
+                <w:sz w:val="20"/>
+              </w:rPr>
+              <w:t xml:space="preserve">  </w:t>
             </w:r>
           </w:p>
         </w:tc>
@@ -4225,13 +5564,23 @@
                 <w:rFonts w:asciiTheme="minorHAnsi" w:hAnsiTheme="minorHAnsi" w:cstheme="minorHAnsi"/>
               </w:rPr>
             </w:pPr>
+            <w:proofErr w:type="spellStart"/>
             <w:r>
               <w:rPr>
                 <w:rFonts w:asciiTheme="minorHAnsi" w:hAnsiTheme="minorHAnsi" w:cstheme="minorHAnsi"/>
                 <w:b/>
                 <w:sz w:val="20"/>
               </w:rPr>
-              <w:t xml:space="preserve">Glossary_ID  </w:t>
+              <w:t>Glossary_ID</w:t>
+            </w:r>
+            <w:proofErr w:type="spellEnd"/>
+            <w:r>
+              <w:rPr>
+                <w:rFonts w:asciiTheme="minorHAnsi" w:hAnsiTheme="minorHAnsi" w:cstheme="minorHAnsi"/>
+                <w:b/>
+                <w:sz w:val="20"/>
+              </w:rPr>
+              <w:t xml:space="preserve">  </w:t>
             </w:r>
           </w:p>
         </w:tc>
@@ -4298,7 +5647,23 @@
                 <w:rFonts w:asciiTheme="minorHAnsi" w:hAnsiTheme="minorHAnsi" w:cstheme="minorHAnsi"/>
                 <w:sz w:val="18"/>
               </w:rPr>
-              <w:t>Line denoting unfaulted boundary (depositional, intrusive, metamorphic...) between two geologic map units</w:t>
+              <w:t xml:space="preserve">Line denoting </w:t>
+            </w:r>
+            <w:proofErr w:type="spellStart"/>
+            <w:r>
+              <w:rPr>
+                <w:rFonts w:asciiTheme="minorHAnsi" w:hAnsiTheme="minorHAnsi" w:cstheme="minorHAnsi"/>
+                <w:sz w:val="18"/>
+              </w:rPr>
+              <w:t>unfaulted</w:t>
+            </w:r>
+            <w:proofErr w:type="spellEnd"/>
+            <w:r>
+              <w:rPr>
+                <w:rFonts w:asciiTheme="minorHAnsi" w:hAnsiTheme="minorHAnsi" w:cstheme="minorHAnsi"/>
+                <w:sz w:val="18"/>
+              </w:rPr>
+              <w:t xml:space="preserve"> boundary (depositional, intrusive, metamorphic...) between two geologic map units</w:t>
             </w:r>
             <w:r>
               <w:rPr>
@@ -4405,7 +5770,23 @@
                 <w:rFonts w:asciiTheme="minorHAnsi" w:hAnsiTheme="minorHAnsi" w:cstheme="minorHAnsi"/>
                 <w:sz w:val="18"/>
               </w:rPr>
-              <w:t xml:space="preserve">Biotite isograd </w:t>
+              <w:t xml:space="preserve">Biotite </w:t>
+            </w:r>
+            <w:proofErr w:type="spellStart"/>
+            <w:r>
+              <w:rPr>
+                <w:rFonts w:asciiTheme="minorHAnsi" w:hAnsiTheme="minorHAnsi" w:cstheme="minorHAnsi"/>
+                <w:sz w:val="18"/>
+              </w:rPr>
+              <w:t>isograd</w:t>
+            </w:r>
+            <w:proofErr w:type="spellEnd"/>
+            <w:r>
+              <w:rPr>
+                <w:rFonts w:asciiTheme="minorHAnsi" w:hAnsiTheme="minorHAnsi" w:cstheme="minorHAnsi"/>
+                <w:sz w:val="18"/>
+              </w:rPr>
+              <w:t xml:space="preserve"> </w:t>
             </w:r>
             <w:r>
               <w:rPr>
@@ -4545,7 +5926,91 @@
         <w:rPr>
           <w:rFonts w:asciiTheme="minorHAnsi" w:hAnsiTheme="minorHAnsi" w:cstheme="minorHAnsi"/>
         </w:rPr>
-        <w:t>Terms that require definition include all values of Type, ExistenceConfidence, IdentityConfidence, ScientificConfidence, ParagraphStyle, and AgeUnits.  If there are no intellectual property restrictions, it is permissible and recommended to replicate all or part of an external glossary here.  Provide appropriate credit for definitions via the DefinitionSourceID.  If such restrictions preclude including a definition in the glossary, the term should still be present, with a note in the definition field to refer the reader to the publication cited in the definition-source record.  Values of Term must be unique within the database because they are used in fields in other tables where they function as foreign keys to the Glossary table.</w:t>
+        <w:t xml:space="preserve">Terms that require definition include all values of Type, </w:t>
+      </w:r>
+      <w:proofErr w:type="spellStart"/>
+      <w:r>
+        <w:rPr>
+          <w:rFonts w:asciiTheme="minorHAnsi" w:hAnsiTheme="minorHAnsi" w:cstheme="minorHAnsi"/>
+        </w:rPr>
+        <w:t>ExistenceConfidence</w:t>
+      </w:r>
+      <w:proofErr w:type="spellEnd"/>
+      <w:r>
+        <w:rPr>
+          <w:rFonts w:asciiTheme="minorHAnsi" w:hAnsiTheme="minorHAnsi" w:cstheme="minorHAnsi"/>
+        </w:rPr>
+        <w:t xml:space="preserve">, </w:t>
+      </w:r>
+      <w:proofErr w:type="spellStart"/>
+      <w:r>
+        <w:rPr>
+          <w:rFonts w:asciiTheme="minorHAnsi" w:hAnsiTheme="minorHAnsi" w:cstheme="minorHAnsi"/>
+        </w:rPr>
+        <w:t>IdentityConfidence</w:t>
+      </w:r>
+      <w:proofErr w:type="spellEnd"/>
+      <w:r>
+        <w:rPr>
+          <w:rFonts w:asciiTheme="minorHAnsi" w:hAnsiTheme="minorHAnsi" w:cstheme="minorHAnsi"/>
+        </w:rPr>
+        <w:t xml:space="preserve">, </w:t>
+      </w:r>
+      <w:proofErr w:type="spellStart"/>
+      <w:r>
+        <w:rPr>
+          <w:rFonts w:asciiTheme="minorHAnsi" w:hAnsiTheme="minorHAnsi" w:cstheme="minorHAnsi"/>
+        </w:rPr>
+        <w:t>ScientificConfidence</w:t>
+      </w:r>
+      <w:proofErr w:type="spellEnd"/>
+      <w:r>
+        <w:rPr>
+          <w:rFonts w:asciiTheme="minorHAnsi" w:hAnsiTheme="minorHAnsi" w:cstheme="minorHAnsi"/>
+        </w:rPr>
+        <w:t xml:space="preserve">, </w:t>
+      </w:r>
+      <w:proofErr w:type="spellStart"/>
+      <w:r>
+        <w:rPr>
+          <w:rFonts w:asciiTheme="minorHAnsi" w:hAnsiTheme="minorHAnsi" w:cstheme="minorHAnsi"/>
+        </w:rPr>
+        <w:t>ParagraphStyle</w:t>
+      </w:r>
+      <w:proofErr w:type="spellEnd"/>
+      <w:r>
+        <w:rPr>
+          <w:rFonts w:asciiTheme="minorHAnsi" w:hAnsiTheme="minorHAnsi" w:cstheme="minorHAnsi"/>
+        </w:rPr>
+        <w:t xml:space="preserve">, and </w:t>
+      </w:r>
+      <w:proofErr w:type="spellStart"/>
+      <w:r>
+        <w:rPr>
+          <w:rFonts w:asciiTheme="minorHAnsi" w:hAnsiTheme="minorHAnsi" w:cstheme="minorHAnsi"/>
+        </w:rPr>
+        <w:t>AgeUnits</w:t>
+      </w:r>
+      <w:proofErr w:type="spellEnd"/>
+      <w:r>
+        <w:rPr>
+          <w:rFonts w:asciiTheme="minorHAnsi" w:hAnsiTheme="minorHAnsi" w:cstheme="minorHAnsi"/>
+        </w:rPr>
+        <w:t xml:space="preserve">.  If there are no intellectual property restrictions, it is permissible and recommended to replicate all or part of an external glossary here.  Provide appropriate credit for definitions via the </w:t>
+      </w:r>
+      <w:proofErr w:type="spellStart"/>
+      <w:r>
+        <w:rPr>
+          <w:rFonts w:asciiTheme="minorHAnsi" w:hAnsiTheme="minorHAnsi" w:cstheme="minorHAnsi"/>
+        </w:rPr>
+        <w:t>DefinitionSourceID</w:t>
+      </w:r>
+      <w:proofErr w:type="spellEnd"/>
+      <w:r>
+        <w:rPr>
+          <w:rFonts w:asciiTheme="minorHAnsi" w:hAnsiTheme="minorHAnsi" w:cstheme="minorHAnsi"/>
+        </w:rPr>
+        <w:t>.  If such restrictions preclude including a definition in the glossary, the term should still be present, with a note in the definition field to refer the reader to the publication cited in the definition-source record.  Values of Term must be unique within the database because they are used in fields in other tables where they function as foreign keys to the Glossary table.</w:t>
       </w:r>
     </w:p>
     <w:p>
@@ -4615,6 +6080,7 @@
           <w:szCs w:val="36"/>
         </w:rPr>
       </w:pPr>
+      <w:proofErr w:type="spellStart"/>
       <w:r>
         <w:rPr>
           <w:rFonts w:asciiTheme="majorHAnsi" w:eastAsia="Arial" w:hAnsiTheme="majorHAnsi" w:cstheme="majorHAnsi"/>
@@ -4622,7 +6088,16 @@
           <w:szCs w:val="36"/>
         </w:rPr>
         <w:lastRenderedPageBreak/>
-        <w:t xml:space="preserve">OrientationPoints (point feature class) </w:t>
+        <w:t>OrientationPoints</w:t>
+      </w:r>
+      <w:proofErr w:type="spellEnd"/>
+      <w:r>
+        <w:rPr>
+          <w:rFonts w:asciiTheme="majorHAnsi" w:eastAsia="Arial" w:hAnsiTheme="majorHAnsi" w:cstheme="majorHAnsi"/>
+          <w:sz w:val="36"/>
+          <w:szCs w:val="36"/>
+        </w:rPr>
+        <w:t xml:space="preserve"> (point feature class) </w:t>
       </w:r>
       <w:r>
         <w:rPr>
@@ -4644,7 +6119,21 @@
         <w:rPr>
           <w:rFonts w:asciiTheme="minorHAnsi" w:hAnsiTheme="minorHAnsi" w:cstheme="minorHAnsi"/>
         </w:rPr>
-        <w:t xml:space="preserve">Point structure data (bedding attitudes, foliation attitudes, slip vectors measured at a point, etc.) may be recorded in OrientationPoints, one point per measurement.  This table has fields: </w:t>
+        <w:t xml:space="preserve">Point structure data (bedding attitudes, foliation attitudes, slip vectors measured at a point, etc.) may be recorded in </w:t>
+      </w:r>
+      <w:proofErr w:type="spellStart"/>
+      <w:r>
+        <w:rPr>
+          <w:rFonts w:asciiTheme="minorHAnsi" w:hAnsiTheme="minorHAnsi" w:cstheme="minorHAnsi"/>
+        </w:rPr>
+        <w:t>OrientationPoints</w:t>
+      </w:r>
+      <w:proofErr w:type="spellEnd"/>
+      <w:r>
+        <w:rPr>
+          <w:rFonts w:asciiTheme="minorHAnsi" w:hAnsiTheme="minorHAnsi" w:cstheme="minorHAnsi"/>
+        </w:rPr>
+        <w:t xml:space="preserve">, one point per measurement.  This table has fields: </w:t>
       </w:r>
     </w:p>
     <w:tbl>
@@ -4869,7 +6358,23 @@
                 <w:rFonts w:asciiTheme="minorHAnsi" w:hAnsiTheme="minorHAnsi" w:cstheme="minorHAnsi"/>
                 <w:i/>
               </w:rPr>
-              <w:t xml:space="preserve">Data type=float.  Values limited to range -90 to 90.  Dip or plunge, measured in degrees down from horizontal.  Negative values allowed when specifying vectors (not axes) that point above the horizon, e.g., paleocurrents.  Types defined as horizontal (e.g., horizontal bedding) should have Inclination=0.  Null values not permitted  </w:t>
+              <w:t xml:space="preserve">Data type=float.  Values limited to range -90 to 90.  Dip or plunge, measured in degrees down from horizontal.  Negative values allowed when specifying vectors (not axes) that point above the horizon, e.g., </w:t>
+            </w:r>
+            <w:proofErr w:type="spellStart"/>
+            <w:r>
+              <w:rPr>
+                <w:rFonts w:asciiTheme="minorHAnsi" w:hAnsiTheme="minorHAnsi" w:cstheme="minorHAnsi"/>
+                <w:i/>
+              </w:rPr>
+              <w:t>paleocurrents</w:t>
+            </w:r>
+            <w:proofErr w:type="spellEnd"/>
+            <w:r>
+              <w:rPr>
+                <w:rFonts w:asciiTheme="minorHAnsi" w:hAnsiTheme="minorHAnsi" w:cstheme="minorHAnsi"/>
+                <w:i/>
+              </w:rPr>
+              <w:t xml:space="preserve">.  Types defined as horizontal (e.g., horizontal bedding) should have Inclination=0.  Null values not permitted  </w:t>
             </w:r>
           </w:p>
         </w:tc>
@@ -5000,11 +6505,19 @@
                 <w:rFonts w:asciiTheme="minorHAnsi" w:hAnsiTheme="minorHAnsi" w:cstheme="minorHAnsi"/>
               </w:rPr>
             </w:pPr>
-            <w:r>
-              <w:rPr>
-                <w:rFonts w:asciiTheme="minorHAnsi" w:hAnsiTheme="minorHAnsi" w:cstheme="minorHAnsi"/>
-              </w:rPr>
-              <w:t xml:space="preserve">LocationConfidenceMeters </w:t>
+            <w:proofErr w:type="spellStart"/>
+            <w:r>
+              <w:rPr>
+                <w:rFonts w:asciiTheme="minorHAnsi" w:hAnsiTheme="minorHAnsi" w:cstheme="minorHAnsi"/>
+              </w:rPr>
+              <w:t>LocationConfidenceMeters</w:t>
+            </w:r>
+            <w:proofErr w:type="spellEnd"/>
+            <w:r>
+              <w:rPr>
+                <w:rFonts w:asciiTheme="minorHAnsi" w:hAnsiTheme="minorHAnsi" w:cstheme="minorHAnsi"/>
+              </w:rPr>
+              <w:t xml:space="preserve"> </w:t>
             </w:r>
             <w:r>
               <w:rPr>
@@ -5049,11 +6562,19 @@
                 <w:rFonts w:asciiTheme="minorHAnsi" w:hAnsiTheme="minorHAnsi" w:cstheme="minorHAnsi"/>
               </w:rPr>
             </w:pPr>
-            <w:r>
-              <w:rPr>
-                <w:rFonts w:asciiTheme="minorHAnsi" w:hAnsiTheme="minorHAnsi" w:cstheme="minorHAnsi"/>
-              </w:rPr>
-              <w:t xml:space="preserve">IdentityConfidence </w:t>
+            <w:proofErr w:type="spellStart"/>
+            <w:r>
+              <w:rPr>
+                <w:rFonts w:asciiTheme="minorHAnsi" w:hAnsiTheme="minorHAnsi" w:cstheme="minorHAnsi"/>
+              </w:rPr>
+              <w:t>IdentityConfidence</w:t>
+            </w:r>
+            <w:proofErr w:type="spellEnd"/>
+            <w:r>
+              <w:rPr>
+                <w:rFonts w:asciiTheme="minorHAnsi" w:hAnsiTheme="minorHAnsi" w:cstheme="minorHAnsi"/>
+              </w:rPr>
+              <w:t xml:space="preserve"> </w:t>
             </w:r>
             <w:r>
               <w:rPr>
@@ -5098,11 +6619,19 @@
                 <w:rFonts w:asciiTheme="minorHAnsi" w:hAnsiTheme="minorHAnsi" w:cstheme="minorHAnsi"/>
               </w:rPr>
             </w:pPr>
-            <w:r>
-              <w:rPr>
-                <w:rFonts w:asciiTheme="minorHAnsi" w:hAnsiTheme="minorHAnsi" w:cstheme="minorHAnsi"/>
-              </w:rPr>
-              <w:t xml:space="preserve">OrientationConfidenceDegrees    </w:t>
+            <w:proofErr w:type="spellStart"/>
+            <w:r>
+              <w:rPr>
+                <w:rFonts w:asciiTheme="minorHAnsi" w:hAnsiTheme="minorHAnsi" w:cstheme="minorHAnsi"/>
+              </w:rPr>
+              <w:t>OrientationConfidenceDegrees</w:t>
+            </w:r>
+            <w:proofErr w:type="spellEnd"/>
+            <w:r>
+              <w:rPr>
+                <w:rFonts w:asciiTheme="minorHAnsi" w:hAnsiTheme="minorHAnsi" w:cstheme="minorHAnsi"/>
+              </w:rPr>
+              <w:t xml:space="preserve">    </w:t>
             </w:r>
             <w:r>
               <w:rPr>
@@ -5140,11 +6669,19 @@
                 <w:rFonts w:asciiTheme="minorHAnsi" w:hAnsiTheme="minorHAnsi" w:cstheme="minorHAnsi"/>
               </w:rPr>
             </w:pPr>
-            <w:r>
-              <w:rPr>
-                <w:rFonts w:asciiTheme="minorHAnsi" w:hAnsiTheme="minorHAnsi" w:cstheme="minorHAnsi"/>
-              </w:rPr>
-              <w:t xml:space="preserve">PlotAtScale </w:t>
+            <w:proofErr w:type="spellStart"/>
+            <w:r>
+              <w:rPr>
+                <w:rFonts w:asciiTheme="minorHAnsi" w:hAnsiTheme="minorHAnsi" w:cstheme="minorHAnsi"/>
+              </w:rPr>
+              <w:t>PlotAtScale</w:t>
+            </w:r>
+            <w:proofErr w:type="spellEnd"/>
+            <w:r>
+              <w:rPr>
+                <w:rFonts w:asciiTheme="minorHAnsi" w:hAnsiTheme="minorHAnsi" w:cstheme="minorHAnsi"/>
+              </w:rPr>
+              <w:t xml:space="preserve"> </w:t>
             </w:r>
             <w:r>
               <w:rPr>
@@ -5194,11 +6731,19 @@
                 <w:rFonts w:asciiTheme="minorHAnsi" w:hAnsiTheme="minorHAnsi" w:cstheme="minorHAnsi"/>
               </w:rPr>
             </w:pPr>
-            <w:r>
-              <w:rPr>
-                <w:rFonts w:asciiTheme="minorHAnsi" w:hAnsiTheme="minorHAnsi" w:cstheme="minorHAnsi"/>
-              </w:rPr>
-              <w:t xml:space="preserve">StationID </w:t>
+            <w:proofErr w:type="spellStart"/>
+            <w:r>
+              <w:rPr>
+                <w:rFonts w:asciiTheme="minorHAnsi" w:hAnsiTheme="minorHAnsi" w:cstheme="minorHAnsi"/>
+              </w:rPr>
+              <w:t>StationID</w:t>
+            </w:r>
+            <w:proofErr w:type="spellEnd"/>
+            <w:r>
+              <w:rPr>
+                <w:rFonts w:asciiTheme="minorHAnsi" w:hAnsiTheme="minorHAnsi" w:cstheme="minorHAnsi"/>
+              </w:rPr>
+              <w:t xml:space="preserve"> </w:t>
             </w:r>
             <w:r>
               <w:rPr>
@@ -5224,7 +6769,23 @@
                 <w:rFonts w:asciiTheme="minorHAnsi" w:hAnsiTheme="minorHAnsi" w:cstheme="minorHAnsi"/>
                 <w:i/>
               </w:rPr>
-              <w:t xml:space="preserve">point feature class.  If the table represents stations, this field is not required—it would duplicate the Stations_ID primary key field.  Null values permitted </w:t>
+              <w:t xml:space="preserve">point feature class.  If the table represents stations, this field is not required—it would duplicate the </w:t>
+            </w:r>
+            <w:proofErr w:type="spellStart"/>
+            <w:r>
+              <w:rPr>
+                <w:rFonts w:asciiTheme="minorHAnsi" w:hAnsiTheme="minorHAnsi" w:cstheme="minorHAnsi"/>
+                <w:i/>
+              </w:rPr>
+              <w:t>Stations_ID</w:t>
+            </w:r>
+            <w:proofErr w:type="spellEnd"/>
+            <w:r>
+              <w:rPr>
+                <w:rFonts w:asciiTheme="minorHAnsi" w:hAnsiTheme="minorHAnsi" w:cstheme="minorHAnsi"/>
+                <w:i/>
+              </w:rPr>
+              <w:t xml:space="preserve"> primary key field.  Null values permitted </w:t>
             </w:r>
             <w:r>
               <w:rPr>
@@ -5265,11 +6826,19 @@
                 <w:rFonts w:asciiTheme="minorHAnsi" w:hAnsiTheme="minorHAnsi" w:cstheme="minorHAnsi"/>
               </w:rPr>
             </w:pPr>
-            <w:r>
-              <w:rPr>
-                <w:rFonts w:asciiTheme="minorHAnsi" w:hAnsiTheme="minorHAnsi" w:cstheme="minorHAnsi"/>
-              </w:rPr>
-              <w:t xml:space="preserve">MapUnit </w:t>
+            <w:proofErr w:type="spellStart"/>
+            <w:r>
+              <w:rPr>
+                <w:rFonts w:asciiTheme="minorHAnsi" w:hAnsiTheme="minorHAnsi" w:cstheme="minorHAnsi"/>
+              </w:rPr>
+              <w:t>MapUnit</w:t>
+            </w:r>
+            <w:proofErr w:type="spellEnd"/>
+            <w:r>
+              <w:rPr>
+                <w:rFonts w:asciiTheme="minorHAnsi" w:hAnsiTheme="minorHAnsi" w:cstheme="minorHAnsi"/>
+              </w:rPr>
+              <w:t xml:space="preserve"> </w:t>
             </w:r>
             <w:r>
               <w:rPr>
@@ -5298,14 +6867,32 @@
                 <w:rFonts w:asciiTheme="minorHAnsi" w:hAnsiTheme="minorHAnsi" w:cstheme="minorHAnsi"/>
                 <w:i/>
               </w:rPr>
-              <w:t xml:space="preserve">Value obtained by intersection with feature class MapUnitPolys.  Foreign key to </w:t>
-            </w:r>
+              <w:t xml:space="preserve">Value obtained by intersection with feature class </w:t>
+            </w:r>
+            <w:proofErr w:type="spellStart"/>
+            <w:r>
+              <w:rPr>
+                <w:rFonts w:asciiTheme="minorHAnsi" w:hAnsiTheme="minorHAnsi" w:cstheme="minorHAnsi"/>
+                <w:i/>
+              </w:rPr>
+              <w:t>MapUnitPolys</w:t>
+            </w:r>
+            <w:proofErr w:type="spellEnd"/>
+            <w:r>
+              <w:rPr>
+                <w:rFonts w:asciiTheme="minorHAnsi" w:hAnsiTheme="minorHAnsi" w:cstheme="minorHAnsi"/>
+                <w:i/>
+              </w:rPr>
+              <w:t xml:space="preserve">.  Foreign key to </w:t>
+            </w:r>
+            <w:proofErr w:type="spellStart"/>
             <w:r>
               <w:rPr>
                 <w:rFonts w:asciiTheme="minorHAnsi" w:hAnsiTheme="minorHAnsi" w:cstheme="minorHAnsi"/>
               </w:rPr>
               <w:t>DescriptionOfMapUnits</w:t>
             </w:r>
+            <w:proofErr w:type="spellEnd"/>
             <w:r>
               <w:rPr>
                 <w:rFonts w:asciiTheme="minorHAnsi" w:hAnsiTheme="minorHAnsi" w:cstheme="minorHAnsi"/>
@@ -5348,11 +6935,19 @@
                 <w:rFonts w:asciiTheme="minorHAnsi" w:hAnsiTheme="minorHAnsi" w:cstheme="minorHAnsi"/>
               </w:rPr>
             </w:pPr>
-            <w:r>
-              <w:rPr>
-                <w:rFonts w:asciiTheme="minorHAnsi" w:hAnsiTheme="minorHAnsi" w:cstheme="minorHAnsi"/>
-              </w:rPr>
-              <w:t xml:space="preserve">LocationSourceID </w:t>
+            <w:proofErr w:type="spellStart"/>
+            <w:r>
+              <w:rPr>
+                <w:rFonts w:asciiTheme="minorHAnsi" w:hAnsiTheme="minorHAnsi" w:cstheme="minorHAnsi"/>
+              </w:rPr>
+              <w:t>LocationSourceID</w:t>
+            </w:r>
+            <w:proofErr w:type="spellEnd"/>
+            <w:r>
+              <w:rPr>
+                <w:rFonts w:asciiTheme="minorHAnsi" w:hAnsiTheme="minorHAnsi" w:cstheme="minorHAnsi"/>
+              </w:rPr>
+              <w:t xml:space="preserve"> </w:t>
             </w:r>
             <w:r>
               <w:rPr>
@@ -5365,7 +6960,23 @@
                 <w:rFonts w:asciiTheme="minorHAnsi" w:hAnsiTheme="minorHAnsi" w:cstheme="minorHAnsi"/>
                 <w:i/>
               </w:rPr>
-              <w:t>Foreign key to DataSources.  Identifies source of location of this point.  Null values not permitted</w:t>
+              <w:t xml:space="preserve">Foreign key to </w:t>
+            </w:r>
+            <w:proofErr w:type="spellStart"/>
+            <w:r>
+              <w:rPr>
+                <w:rFonts w:asciiTheme="minorHAnsi" w:hAnsiTheme="minorHAnsi" w:cstheme="minorHAnsi"/>
+                <w:i/>
+              </w:rPr>
+              <w:t>DataSources</w:t>
+            </w:r>
+            <w:proofErr w:type="spellEnd"/>
+            <w:r>
+              <w:rPr>
+                <w:rFonts w:asciiTheme="minorHAnsi" w:hAnsiTheme="minorHAnsi" w:cstheme="minorHAnsi"/>
+                <w:i/>
+              </w:rPr>
+              <w:t>.  Identifies source of location of this point.  Null values not permitted</w:t>
             </w:r>
             <w:r>
               <w:rPr>
@@ -5402,12 +7013,20 @@
                 <w:rFonts w:asciiTheme="minorHAnsi" w:hAnsiTheme="minorHAnsi" w:cstheme="minorHAnsi"/>
               </w:rPr>
             </w:pPr>
+            <w:proofErr w:type="spellStart"/>
             <w:r>
               <w:rPr>
                 <w:rFonts w:asciiTheme="minorHAnsi" w:hAnsiTheme="minorHAnsi" w:cstheme="minorHAnsi"/>
               </w:rPr>
               <w:lastRenderedPageBreak/>
-              <w:t xml:space="preserve">OrientationSourceID </w:t>
+              <w:t>OrientationSourceID</w:t>
+            </w:r>
+            <w:proofErr w:type="spellEnd"/>
+            <w:r>
+              <w:rPr>
+                <w:rFonts w:asciiTheme="minorHAnsi" w:hAnsiTheme="minorHAnsi" w:cstheme="minorHAnsi"/>
+              </w:rPr>
+              <w:t xml:space="preserve"> </w:t>
             </w:r>
             <w:r>
               <w:rPr>
@@ -5420,7 +7039,23 @@
                 <w:rFonts w:asciiTheme="minorHAnsi" w:hAnsiTheme="minorHAnsi" w:cstheme="minorHAnsi"/>
                 <w:i/>
               </w:rPr>
-              <w:t xml:space="preserve">Foreign key to DataSources.  Identifies source of orientation data at this point.  Null values not permitted </w:t>
+              <w:t xml:space="preserve">Foreign key to </w:t>
+            </w:r>
+            <w:proofErr w:type="spellStart"/>
+            <w:r>
+              <w:rPr>
+                <w:rFonts w:asciiTheme="minorHAnsi" w:hAnsiTheme="minorHAnsi" w:cstheme="minorHAnsi"/>
+                <w:i/>
+              </w:rPr>
+              <w:t>DataSources</w:t>
+            </w:r>
+            <w:proofErr w:type="spellEnd"/>
+            <w:r>
+              <w:rPr>
+                <w:rFonts w:asciiTheme="minorHAnsi" w:hAnsiTheme="minorHAnsi" w:cstheme="minorHAnsi"/>
+                <w:i/>
+              </w:rPr>
+              <w:t xml:space="preserve">.  Identifies source of orientation data at this point.  Null values not permitted </w:t>
             </w:r>
           </w:p>
         </w:tc>
@@ -5500,11 +7135,19 @@
                 <w:rFonts w:asciiTheme="minorHAnsi" w:hAnsiTheme="minorHAnsi" w:cstheme="minorHAnsi"/>
               </w:rPr>
             </w:pPr>
-            <w:r>
-              <w:rPr>
-                <w:rFonts w:asciiTheme="minorHAnsi" w:hAnsiTheme="minorHAnsi" w:cstheme="minorHAnsi"/>
-              </w:rPr>
-              <w:t xml:space="preserve">OrientationPoints_ID        </w:t>
+            <w:proofErr w:type="spellStart"/>
+            <w:r>
+              <w:rPr>
+                <w:rFonts w:asciiTheme="minorHAnsi" w:hAnsiTheme="minorHAnsi" w:cstheme="minorHAnsi"/>
+              </w:rPr>
+              <w:t>OrientationPoints_ID</w:t>
+            </w:r>
+            <w:proofErr w:type="spellEnd"/>
+            <w:r>
+              <w:rPr>
+                <w:rFonts w:asciiTheme="minorHAnsi" w:hAnsiTheme="minorHAnsi" w:cstheme="minorHAnsi"/>
+              </w:rPr>
+              <w:t xml:space="preserve">        </w:t>
             </w:r>
             <w:r>
               <w:rPr>
@@ -5544,7 +7187,21 @@
         <w:rPr>
           <w:rFonts w:asciiTheme="minorHAnsi" w:hAnsiTheme="minorHAnsi" w:cstheme="minorHAnsi"/>
         </w:rPr>
-        <w:t xml:space="preserve">The Type field identifies the kind of feature for which the orientation was measured, e.g., bedding, overturned bedding, stretching lineation, open joint.  Type definitions (in the Glossary table) shall specify the orientation-measurement convention for that Type (strike and dip, trend and plunge, dip direction and dip, etc.).  Data creators should ensure that multiple measurements at a single station (e.g., bedding and cleavage) have the same StationID.   </w:t>
+        <w:t xml:space="preserve">The Type field identifies the kind of feature for which the orientation was measured, e.g., bedding, overturned bedding, stretching lineation, open joint.  Type definitions (in the Glossary table) shall specify the orientation-measurement convention for that Type (strike and dip, trend and plunge, dip direction and dip, etc.).  Data creators should ensure that multiple measurements at a single station (e.g., bedding and cleavage) have the same </w:t>
+      </w:r>
+      <w:proofErr w:type="spellStart"/>
+      <w:r>
+        <w:rPr>
+          <w:rFonts w:asciiTheme="minorHAnsi" w:hAnsiTheme="minorHAnsi" w:cstheme="minorHAnsi"/>
+        </w:rPr>
+        <w:t>StationID</w:t>
+      </w:r>
+      <w:proofErr w:type="spellEnd"/>
+      <w:r>
+        <w:rPr>
+          <w:rFonts w:asciiTheme="minorHAnsi" w:hAnsiTheme="minorHAnsi" w:cstheme="minorHAnsi"/>
+        </w:rPr>
+        <w:t xml:space="preserve">.   </w:t>
       </w:r>
     </w:p>
     <w:p>
@@ -5584,6 +7241,7 @@
           <w:szCs w:val="36"/>
         </w:rPr>
       </w:pPr>
+      <w:proofErr w:type="spellStart"/>
       <w:r>
         <w:rPr>
           <w:rFonts w:asciiTheme="majorHAnsi" w:eastAsia="Arial" w:hAnsiTheme="majorHAnsi" w:cstheme="majorHAnsi"/>
@@ -5591,7 +7249,16 @@
           <w:szCs w:val="36"/>
         </w:rPr>
         <w:lastRenderedPageBreak/>
-        <w:t xml:space="preserve">GeologicLines (line feature class) </w:t>
+        <w:t>GeologicLines</w:t>
+      </w:r>
+      <w:proofErr w:type="spellEnd"/>
+      <w:r>
+        <w:rPr>
+          <w:rFonts w:asciiTheme="majorHAnsi" w:eastAsia="Arial" w:hAnsiTheme="majorHAnsi" w:cstheme="majorHAnsi"/>
+          <w:sz w:val="36"/>
+          <w:szCs w:val="36"/>
+        </w:rPr>
+        <w:t xml:space="preserve"> (line feature class) </w:t>
       </w:r>
       <w:r>
         <w:rPr>
@@ -5612,7 +7279,21 @@
         <w:rPr>
           <w:rFonts w:asciiTheme="minorHAnsi" w:hAnsiTheme="minorHAnsi" w:cstheme="minorHAnsi"/>
         </w:rPr>
-        <w:t xml:space="preserve">Dikes, coal seams, ash beds, other kinds of key beds, anticline and syncline hinge-surface traces, and isograds commonly are shown on geologic maps as lines that share three properties:  </w:t>
+        <w:t xml:space="preserve">Dikes, coal seams, ash beds, other kinds of key beds, anticline and syncline hinge-surface traces, and </w:t>
+      </w:r>
+      <w:proofErr w:type="spellStart"/>
+      <w:r>
+        <w:rPr>
+          <w:rFonts w:asciiTheme="minorHAnsi" w:hAnsiTheme="minorHAnsi" w:cstheme="minorHAnsi"/>
+        </w:rPr>
+        <w:t>isograds</w:t>
+      </w:r>
+      <w:proofErr w:type="spellEnd"/>
+      <w:r>
+        <w:rPr>
+          <w:rFonts w:asciiTheme="minorHAnsi" w:hAnsiTheme="minorHAnsi" w:cstheme="minorHAnsi"/>
+        </w:rPr>
+        <w:t xml:space="preserve"> commonly are shown on geologic maps as lines that share three properties:  </w:t>
       </w:r>
     </w:p>
     <w:p>
@@ -5765,7 +7446,39 @@
                 <w:rFonts w:asciiTheme="minorHAnsi" w:hAnsiTheme="minorHAnsi" w:cstheme="minorHAnsi"/>
                 <w:i/>
               </w:rPr>
-              <w:t xml:space="preserve">Values for example could be 'syncline hinge surface trace', 'biotite isograd', …  Values must be defined in Glossary or by reference to external glossary.  Null values not permitted </w:t>
+              <w:t xml:space="preserve">Values for example could be 'syncline hinge surface trace', 'biotite </w:t>
+            </w:r>
+            <w:proofErr w:type="spellStart"/>
+            <w:r>
+              <w:rPr>
+                <w:rFonts w:asciiTheme="minorHAnsi" w:hAnsiTheme="minorHAnsi" w:cstheme="minorHAnsi"/>
+                <w:i/>
+              </w:rPr>
+              <w:t>isograd</w:t>
+            </w:r>
+            <w:proofErr w:type="spellEnd"/>
+            <w:r>
+              <w:rPr>
+                <w:rFonts w:asciiTheme="minorHAnsi" w:hAnsiTheme="minorHAnsi" w:cstheme="minorHAnsi"/>
+                <w:i/>
+              </w:rPr>
+              <w:t xml:space="preserve">', </w:t>
+            </w:r>
+            <w:proofErr w:type="gramStart"/>
+            <w:r>
+              <w:rPr>
+                <w:rFonts w:asciiTheme="minorHAnsi" w:hAnsiTheme="minorHAnsi" w:cstheme="minorHAnsi"/>
+                <w:i/>
+              </w:rPr>
+              <w:t>…  Values</w:t>
+            </w:r>
+            <w:proofErr w:type="gramEnd"/>
+            <w:r>
+              <w:rPr>
+                <w:rFonts w:asciiTheme="minorHAnsi" w:hAnsiTheme="minorHAnsi" w:cstheme="minorHAnsi"/>
+                <w:i/>
+              </w:rPr>
+              <w:t xml:space="preserve"> must be defined in Glossary or by reference to external glossary.  Null values not permitted </w:t>
             </w:r>
           </w:p>
         </w:tc>
@@ -5795,11 +7508,19 @@
                 <w:rFonts w:asciiTheme="minorHAnsi" w:hAnsiTheme="minorHAnsi" w:cstheme="minorHAnsi"/>
               </w:rPr>
             </w:pPr>
-            <w:r>
-              <w:rPr>
-                <w:rFonts w:asciiTheme="minorHAnsi" w:hAnsiTheme="minorHAnsi" w:cstheme="minorHAnsi"/>
-              </w:rPr>
-              <w:t xml:space="preserve">IsConcealed     </w:t>
+            <w:proofErr w:type="spellStart"/>
+            <w:r>
+              <w:rPr>
+                <w:rFonts w:asciiTheme="minorHAnsi" w:hAnsiTheme="minorHAnsi" w:cstheme="minorHAnsi"/>
+              </w:rPr>
+              <w:t>IsConcealed</w:t>
+            </w:r>
+            <w:proofErr w:type="spellEnd"/>
+            <w:r>
+              <w:rPr>
+                <w:rFonts w:asciiTheme="minorHAnsi" w:hAnsiTheme="minorHAnsi" w:cstheme="minorHAnsi"/>
+              </w:rPr>
+              <w:t xml:space="preserve">     </w:t>
             </w:r>
             <w:r>
               <w:rPr>
@@ -5836,11 +7557,19 @@
                 <w:rFonts w:asciiTheme="minorHAnsi" w:hAnsiTheme="minorHAnsi" w:cstheme="minorHAnsi"/>
               </w:rPr>
             </w:pPr>
-            <w:r>
-              <w:rPr>
-                <w:rFonts w:asciiTheme="minorHAnsi" w:hAnsiTheme="minorHAnsi" w:cstheme="minorHAnsi"/>
-              </w:rPr>
-              <w:t xml:space="preserve">LocationConfidenceMeters </w:t>
+            <w:proofErr w:type="spellStart"/>
+            <w:r>
+              <w:rPr>
+                <w:rFonts w:asciiTheme="minorHAnsi" w:hAnsiTheme="minorHAnsi" w:cstheme="minorHAnsi"/>
+              </w:rPr>
+              <w:t>LocationConfidenceMeters</w:t>
+            </w:r>
+            <w:proofErr w:type="spellEnd"/>
+            <w:r>
+              <w:rPr>
+                <w:rFonts w:asciiTheme="minorHAnsi" w:hAnsiTheme="minorHAnsi" w:cstheme="minorHAnsi"/>
+              </w:rPr>
+              <w:t xml:space="preserve"> </w:t>
             </w:r>
             <w:r>
               <w:rPr>
@@ -5890,12 +7619,14 @@
                 <w:rFonts w:asciiTheme="minorHAnsi" w:hAnsiTheme="minorHAnsi" w:cstheme="minorHAnsi"/>
               </w:rPr>
             </w:pPr>
+            <w:proofErr w:type="spellStart"/>
             <w:r>
               <w:rPr>
                 <w:rFonts w:asciiTheme="minorHAnsi" w:hAnsiTheme="minorHAnsi" w:cstheme="minorHAnsi"/>
               </w:rPr>
               <w:t>ExistenceConfidence</w:t>
             </w:r>
+            <w:proofErr w:type="spellEnd"/>
             <w:r>
               <w:rPr>
                 <w:rFonts w:asciiTheme="minorHAnsi" w:hAnsiTheme="minorHAnsi" w:cstheme="minorHAnsi"/>
@@ -5931,11 +7662,19 @@
                 <w:rFonts w:asciiTheme="minorHAnsi" w:hAnsiTheme="minorHAnsi" w:cstheme="minorHAnsi"/>
               </w:rPr>
             </w:pPr>
-            <w:r>
-              <w:rPr>
-                <w:rFonts w:asciiTheme="minorHAnsi" w:hAnsiTheme="minorHAnsi" w:cstheme="minorHAnsi"/>
-              </w:rPr>
-              <w:t xml:space="preserve">IdentityConfidence </w:t>
+            <w:proofErr w:type="spellStart"/>
+            <w:r>
+              <w:rPr>
+                <w:rFonts w:asciiTheme="minorHAnsi" w:hAnsiTheme="minorHAnsi" w:cstheme="minorHAnsi"/>
+              </w:rPr>
+              <w:t>IdentityConfidence</w:t>
+            </w:r>
+            <w:proofErr w:type="spellEnd"/>
+            <w:r>
+              <w:rPr>
+                <w:rFonts w:asciiTheme="minorHAnsi" w:hAnsiTheme="minorHAnsi" w:cstheme="minorHAnsi"/>
+              </w:rPr>
+              <w:t xml:space="preserve"> </w:t>
             </w:r>
             <w:r>
               <w:rPr>
@@ -6012,12 +7751,69 @@
                 <w:rFonts w:asciiTheme="minorHAnsi" w:hAnsiTheme="minorHAnsi" w:cstheme="minorHAnsi"/>
               </w:rPr>
             </w:pPr>
-            <w:r>
-              <w:rPr>
-                <w:rFonts w:asciiTheme="minorHAnsi" w:hAnsiTheme="minorHAnsi" w:cstheme="minorHAnsi"/>
-                <w:i/>
-              </w:rPr>
-              <w:t xml:space="preserve">IsConcealed, LocationConfidenceMeters, ExistenceConfidence, IdentityConfidence, and expected visualization scale </w:t>
+            <w:proofErr w:type="spellStart"/>
+            <w:r>
+              <w:rPr>
+                <w:rFonts w:asciiTheme="minorHAnsi" w:hAnsiTheme="minorHAnsi" w:cstheme="minorHAnsi"/>
+                <w:i/>
+              </w:rPr>
+              <w:t>IsConcealed</w:t>
+            </w:r>
+            <w:proofErr w:type="spellEnd"/>
+            <w:r>
+              <w:rPr>
+                <w:rFonts w:asciiTheme="minorHAnsi" w:hAnsiTheme="minorHAnsi" w:cstheme="minorHAnsi"/>
+                <w:i/>
+              </w:rPr>
+              <w:t xml:space="preserve">, </w:t>
+            </w:r>
+            <w:proofErr w:type="spellStart"/>
+            <w:r>
+              <w:rPr>
+                <w:rFonts w:asciiTheme="minorHAnsi" w:hAnsiTheme="minorHAnsi" w:cstheme="minorHAnsi"/>
+                <w:i/>
+              </w:rPr>
+              <w:t>LocationConfidenceMeters</w:t>
+            </w:r>
+            <w:proofErr w:type="spellEnd"/>
+            <w:r>
+              <w:rPr>
+                <w:rFonts w:asciiTheme="minorHAnsi" w:hAnsiTheme="minorHAnsi" w:cstheme="minorHAnsi"/>
+                <w:i/>
+              </w:rPr>
+              <w:t xml:space="preserve">, </w:t>
+            </w:r>
+            <w:proofErr w:type="spellStart"/>
+            <w:r>
+              <w:rPr>
+                <w:rFonts w:asciiTheme="minorHAnsi" w:hAnsiTheme="minorHAnsi" w:cstheme="minorHAnsi"/>
+                <w:i/>
+              </w:rPr>
+              <w:t>ExistenceConfidence</w:t>
+            </w:r>
+            <w:proofErr w:type="spellEnd"/>
+            <w:r>
+              <w:rPr>
+                <w:rFonts w:asciiTheme="minorHAnsi" w:hAnsiTheme="minorHAnsi" w:cstheme="minorHAnsi"/>
+                <w:i/>
+              </w:rPr>
+              <w:t xml:space="preserve">, </w:t>
+            </w:r>
+            <w:proofErr w:type="spellStart"/>
+            <w:r>
+              <w:rPr>
+                <w:rFonts w:asciiTheme="minorHAnsi" w:hAnsiTheme="minorHAnsi" w:cstheme="minorHAnsi"/>
+                <w:i/>
+              </w:rPr>
+              <w:t>IdentityConfidence</w:t>
+            </w:r>
+            <w:proofErr w:type="spellEnd"/>
+            <w:r>
+              <w:rPr>
+                <w:rFonts w:asciiTheme="minorHAnsi" w:hAnsiTheme="minorHAnsi" w:cstheme="minorHAnsi"/>
+                <w:i/>
+              </w:rPr>
+              <w:t xml:space="preserve">, and expected visualization scale </w:t>
             </w:r>
           </w:p>
         </w:tc>
@@ -6072,11 +7868,19 @@
               </w:rPr>
               <w:t xml:space="preserve">Typically blank, can be used to store name of fold, or other human-readable name for each line feature.  To group line segments (e.g., concealed and not-concealed segments) into a specific structure trace, the optional </w:t>
             </w:r>
-            <w:r>
-              <w:rPr>
-                <w:rFonts w:asciiTheme="minorHAnsi" w:hAnsiTheme="minorHAnsi" w:cstheme="minorHAnsi"/>
-              </w:rPr>
-              <w:t xml:space="preserve">ExtendedAttributes </w:t>
+            <w:proofErr w:type="spellStart"/>
+            <w:r>
+              <w:rPr>
+                <w:rFonts w:asciiTheme="minorHAnsi" w:hAnsiTheme="minorHAnsi" w:cstheme="minorHAnsi"/>
+              </w:rPr>
+              <w:t>ExtendedAttributes</w:t>
+            </w:r>
+            <w:proofErr w:type="spellEnd"/>
+            <w:r>
+              <w:rPr>
+                <w:rFonts w:asciiTheme="minorHAnsi" w:hAnsiTheme="minorHAnsi" w:cstheme="minorHAnsi"/>
+              </w:rPr>
+              <w:t xml:space="preserve"> </w:t>
             </w:r>
             <w:r>
               <w:rPr>
@@ -6112,11 +7916,19 @@
                 <w:rFonts w:asciiTheme="minorHAnsi" w:hAnsiTheme="minorHAnsi" w:cstheme="minorHAnsi"/>
               </w:rPr>
             </w:pPr>
-            <w:r>
-              <w:rPr>
-                <w:rFonts w:asciiTheme="minorHAnsi" w:hAnsiTheme="minorHAnsi" w:cstheme="minorHAnsi"/>
-              </w:rPr>
-              <w:t xml:space="preserve">DataSourceID </w:t>
+            <w:proofErr w:type="spellStart"/>
+            <w:r>
+              <w:rPr>
+                <w:rFonts w:asciiTheme="minorHAnsi" w:hAnsiTheme="minorHAnsi" w:cstheme="minorHAnsi"/>
+              </w:rPr>
+              <w:t>DataSourceID</w:t>
+            </w:r>
+            <w:proofErr w:type="spellEnd"/>
+            <w:r>
+              <w:rPr>
+                <w:rFonts w:asciiTheme="minorHAnsi" w:hAnsiTheme="minorHAnsi" w:cstheme="minorHAnsi"/>
+              </w:rPr>
+              <w:t xml:space="preserve"> </w:t>
             </w:r>
             <w:r>
               <w:rPr>
@@ -6131,11 +7943,19 @@
               </w:rPr>
               <w:t xml:space="preserve">Foreign key to </w:t>
             </w:r>
-            <w:r>
-              <w:rPr>
-                <w:rFonts w:asciiTheme="minorHAnsi" w:hAnsiTheme="minorHAnsi" w:cstheme="minorHAnsi"/>
-              </w:rPr>
-              <w:t xml:space="preserve">DataSources </w:t>
+            <w:proofErr w:type="spellStart"/>
+            <w:r>
+              <w:rPr>
+                <w:rFonts w:asciiTheme="minorHAnsi" w:hAnsiTheme="minorHAnsi" w:cstheme="minorHAnsi"/>
+              </w:rPr>
+              <w:t>DataSources</w:t>
+            </w:r>
+            <w:proofErr w:type="spellEnd"/>
+            <w:r>
+              <w:rPr>
+                <w:rFonts w:asciiTheme="minorHAnsi" w:hAnsiTheme="minorHAnsi" w:cstheme="minorHAnsi"/>
+              </w:rPr>
+              <w:t xml:space="preserve"> </w:t>
             </w:r>
             <w:r>
               <w:rPr>
@@ -6218,11 +8038,19 @@
                 <w:rFonts w:asciiTheme="minorHAnsi" w:hAnsiTheme="minorHAnsi" w:cstheme="minorHAnsi"/>
               </w:rPr>
             </w:pPr>
-            <w:r>
-              <w:rPr>
-                <w:rFonts w:asciiTheme="minorHAnsi" w:hAnsiTheme="minorHAnsi" w:cstheme="minorHAnsi"/>
-              </w:rPr>
-              <w:t xml:space="preserve">GeologicLines_ID </w:t>
+            <w:proofErr w:type="spellStart"/>
+            <w:r>
+              <w:rPr>
+                <w:rFonts w:asciiTheme="minorHAnsi" w:hAnsiTheme="minorHAnsi" w:cstheme="minorHAnsi"/>
+              </w:rPr>
+              <w:t>GeologicLines_ID</w:t>
+            </w:r>
+            <w:proofErr w:type="spellEnd"/>
+            <w:r>
+              <w:rPr>
+                <w:rFonts w:asciiTheme="minorHAnsi" w:hAnsiTheme="minorHAnsi" w:cstheme="minorHAnsi"/>
+              </w:rPr>
+              <w:t xml:space="preserve"> </w:t>
             </w:r>
             <w:r>
               <w:rPr>
@@ -6235,7 +8063,23 @@
                 <w:rFonts w:asciiTheme="minorHAnsi" w:hAnsiTheme="minorHAnsi" w:cstheme="minorHAnsi"/>
                 <w:i/>
               </w:rPr>
-              <w:t xml:space="preserve">Primary key. Values = GEL1, GEL2, GEL3, …  Values must be unique in database as a whole.  Null values not permitted </w:t>
+              <w:t xml:space="preserve">Primary key. Values = GEL1, GEL2, GEL3, </w:t>
+            </w:r>
+            <w:proofErr w:type="gramStart"/>
+            <w:r>
+              <w:rPr>
+                <w:rFonts w:asciiTheme="minorHAnsi" w:hAnsiTheme="minorHAnsi" w:cstheme="minorHAnsi"/>
+                <w:i/>
+              </w:rPr>
+              <w:t>…  Values</w:t>
+            </w:r>
+            <w:proofErr w:type="gramEnd"/>
+            <w:r>
+              <w:rPr>
+                <w:rFonts w:asciiTheme="minorHAnsi" w:hAnsiTheme="minorHAnsi" w:cstheme="minorHAnsi"/>
+                <w:i/>
+              </w:rPr>
+              <w:t xml:space="preserve"> must be unique in database as a whole.  Null values not permitted </w:t>
             </w:r>
           </w:p>
         </w:tc>
@@ -6321,7 +8165,63 @@
         <w:rPr>
           <w:rFonts w:asciiTheme="minorHAnsi" w:hAnsiTheme="minorHAnsi" w:cstheme="minorHAnsi"/>
         </w:rPr>
-        <w:t xml:space="preserve">Note that these features could be divided thematically into several feature classes, e.g., into FoldLines, KeyBedLines, DikeLines, and IsogradLines. </w:t>
+        <w:t xml:space="preserve">Note that these features could be divided thematically into several feature classes, e.g., into </w:t>
+      </w:r>
+      <w:proofErr w:type="spellStart"/>
+      <w:r>
+        <w:rPr>
+          <w:rFonts w:asciiTheme="minorHAnsi" w:hAnsiTheme="minorHAnsi" w:cstheme="minorHAnsi"/>
+        </w:rPr>
+        <w:t>FoldLines</w:t>
+      </w:r>
+      <w:proofErr w:type="spellEnd"/>
+      <w:r>
+        <w:rPr>
+          <w:rFonts w:asciiTheme="minorHAnsi" w:hAnsiTheme="minorHAnsi" w:cstheme="minorHAnsi"/>
+        </w:rPr>
+        <w:t xml:space="preserve">, </w:t>
+      </w:r>
+      <w:proofErr w:type="spellStart"/>
+      <w:r>
+        <w:rPr>
+          <w:rFonts w:asciiTheme="minorHAnsi" w:hAnsiTheme="minorHAnsi" w:cstheme="minorHAnsi"/>
+        </w:rPr>
+        <w:t>KeyBedLines</w:t>
+      </w:r>
+      <w:proofErr w:type="spellEnd"/>
+      <w:r>
+        <w:rPr>
+          <w:rFonts w:asciiTheme="minorHAnsi" w:hAnsiTheme="minorHAnsi" w:cstheme="minorHAnsi"/>
+        </w:rPr>
+        <w:t xml:space="preserve">, </w:t>
+      </w:r>
+      <w:proofErr w:type="spellStart"/>
+      <w:r>
+        <w:rPr>
+          <w:rFonts w:asciiTheme="minorHAnsi" w:hAnsiTheme="minorHAnsi" w:cstheme="minorHAnsi"/>
+        </w:rPr>
+        <w:t>DikeLines</w:t>
+      </w:r>
+      <w:proofErr w:type="spellEnd"/>
+      <w:r>
+        <w:rPr>
+          <w:rFonts w:asciiTheme="minorHAnsi" w:hAnsiTheme="minorHAnsi" w:cstheme="minorHAnsi"/>
+        </w:rPr>
+        <w:t xml:space="preserve">, and </w:t>
+      </w:r>
+      <w:proofErr w:type="spellStart"/>
+      <w:r>
+        <w:rPr>
+          <w:rFonts w:asciiTheme="minorHAnsi" w:hAnsiTheme="minorHAnsi" w:cstheme="minorHAnsi"/>
+        </w:rPr>
+        <w:t>IsogradLines</w:t>
+      </w:r>
+      <w:proofErr w:type="spellEnd"/>
+      <w:r>
+        <w:rPr>
+          <w:rFonts w:asciiTheme="minorHAnsi" w:hAnsiTheme="minorHAnsi" w:cstheme="minorHAnsi"/>
+        </w:rPr>
+        <w:t xml:space="preserve">. </w:t>
       </w:r>
     </w:p>
     <w:p>
@@ -6350,6 +8250,7 @@
           <w:szCs w:val="36"/>
         </w:rPr>
       </w:pPr>
+      <w:proofErr w:type="spellStart"/>
       <w:r>
         <w:rPr>
           <w:rFonts w:asciiTheme="majorHAnsi" w:eastAsia="Arial" w:hAnsiTheme="majorHAnsi" w:cstheme="majorHAnsi"/>
@@ -6357,7 +8258,16 @@
           <w:szCs w:val="36"/>
         </w:rPr>
         <w:lastRenderedPageBreak/>
-        <w:t xml:space="preserve">CartographicLines (line feature class) </w:t>
+        <w:t>CartographicLines</w:t>
+      </w:r>
+      <w:proofErr w:type="spellEnd"/>
+      <w:r>
+        <w:rPr>
+          <w:rFonts w:asciiTheme="majorHAnsi" w:eastAsia="Arial" w:hAnsiTheme="majorHAnsi" w:cstheme="majorHAnsi"/>
+          <w:sz w:val="36"/>
+          <w:szCs w:val="36"/>
+        </w:rPr>
+        <w:t xml:space="preserve"> (line feature class) </w:t>
       </w:r>
       <w:r>
         <w:rPr>
@@ -6379,7 +8289,63 @@
         <w:rPr>
           <w:rFonts w:asciiTheme="minorHAnsi" w:hAnsiTheme="minorHAnsi" w:cstheme="minorHAnsi"/>
         </w:rPr>
-        <w:t xml:space="preserve">Some lines on maps (e.g., cross-section lines) have no real-world physical existence, such that LocationConfidenceMeters, ExistenceConfidence, and IdentityConfidence attributes are meaningless. Further, they are never shown as concealed beneath a covering unit, and do not participate in map-unit topology.  These lines can be stored in a CartographicLines feature class with fields: </w:t>
+        <w:t xml:space="preserve">Some lines on maps (e.g., cross-section lines) have no real-world physical existence, such that </w:t>
+      </w:r>
+      <w:proofErr w:type="spellStart"/>
+      <w:r>
+        <w:rPr>
+          <w:rFonts w:asciiTheme="minorHAnsi" w:hAnsiTheme="minorHAnsi" w:cstheme="minorHAnsi"/>
+        </w:rPr>
+        <w:t>LocationConfidenceMeters</w:t>
+      </w:r>
+      <w:proofErr w:type="spellEnd"/>
+      <w:r>
+        <w:rPr>
+          <w:rFonts w:asciiTheme="minorHAnsi" w:hAnsiTheme="minorHAnsi" w:cstheme="minorHAnsi"/>
+        </w:rPr>
+        <w:t xml:space="preserve">, </w:t>
+      </w:r>
+      <w:proofErr w:type="spellStart"/>
+      <w:r>
+        <w:rPr>
+          <w:rFonts w:asciiTheme="minorHAnsi" w:hAnsiTheme="minorHAnsi" w:cstheme="minorHAnsi"/>
+        </w:rPr>
+        <w:t>ExistenceConfidence</w:t>
+      </w:r>
+      <w:proofErr w:type="spellEnd"/>
+      <w:r>
+        <w:rPr>
+          <w:rFonts w:asciiTheme="minorHAnsi" w:hAnsiTheme="minorHAnsi" w:cstheme="minorHAnsi"/>
+        </w:rPr>
+        <w:t xml:space="preserve">, and </w:t>
+      </w:r>
+      <w:proofErr w:type="spellStart"/>
+      <w:r>
+        <w:rPr>
+          <w:rFonts w:asciiTheme="minorHAnsi" w:hAnsiTheme="minorHAnsi" w:cstheme="minorHAnsi"/>
+        </w:rPr>
+        <w:t>IdentityConfidence</w:t>
+      </w:r>
+      <w:proofErr w:type="spellEnd"/>
+      <w:r>
+        <w:rPr>
+          <w:rFonts w:asciiTheme="minorHAnsi" w:hAnsiTheme="minorHAnsi" w:cstheme="minorHAnsi"/>
+        </w:rPr>
+        <w:t xml:space="preserve"> attributes are meaningless. Further, they are never shown as concealed beneath a covering unit, and do not participate in map-unit topology.  These lines can be stored in a </w:t>
+      </w:r>
+      <w:proofErr w:type="spellStart"/>
+      <w:r>
+        <w:rPr>
+          <w:rFonts w:asciiTheme="minorHAnsi" w:hAnsiTheme="minorHAnsi" w:cstheme="minorHAnsi"/>
+        </w:rPr>
+        <w:t>CartographicLines</w:t>
+      </w:r>
+      <w:proofErr w:type="spellEnd"/>
+      <w:r>
+        <w:rPr>
+          <w:rFonts w:asciiTheme="minorHAnsi" w:hAnsiTheme="minorHAnsi" w:cstheme="minorHAnsi"/>
+        </w:rPr>
+        <w:t xml:space="preserve"> feature class with fields: </w:t>
       </w:r>
     </w:p>
     <w:p>
@@ -6626,11 +8592,19 @@
                 <w:rFonts w:asciiTheme="minorHAnsi" w:hAnsiTheme="minorHAnsi" w:cstheme="minorHAnsi"/>
               </w:rPr>
             </w:pPr>
-            <w:r>
-              <w:rPr>
-                <w:rFonts w:asciiTheme="minorHAnsi" w:hAnsiTheme="minorHAnsi" w:cstheme="minorHAnsi"/>
-              </w:rPr>
-              <w:t xml:space="preserve">DataSourceID </w:t>
+            <w:proofErr w:type="spellStart"/>
+            <w:r>
+              <w:rPr>
+                <w:rFonts w:asciiTheme="minorHAnsi" w:hAnsiTheme="minorHAnsi" w:cstheme="minorHAnsi"/>
+              </w:rPr>
+              <w:t>DataSourceID</w:t>
+            </w:r>
+            <w:proofErr w:type="spellEnd"/>
+            <w:r>
+              <w:rPr>
+                <w:rFonts w:asciiTheme="minorHAnsi" w:hAnsiTheme="minorHAnsi" w:cstheme="minorHAnsi"/>
+              </w:rPr>
+              <w:t xml:space="preserve"> </w:t>
             </w:r>
             <w:r>
               <w:rPr>
@@ -6638,7 +8612,23 @@
                 <w:i/>
               </w:rPr>
               <w:tab/>
-              <w:t xml:space="preserve">Foreign key to DataSources table, to track provenance of each data element.  Null values not permitted </w:t>
+              <w:t xml:space="preserve">Foreign key to </w:t>
+            </w:r>
+            <w:proofErr w:type="spellStart"/>
+            <w:r>
+              <w:rPr>
+                <w:rFonts w:asciiTheme="minorHAnsi" w:hAnsiTheme="minorHAnsi" w:cstheme="minorHAnsi"/>
+                <w:i/>
+              </w:rPr>
+              <w:t>DataSources</w:t>
+            </w:r>
+            <w:proofErr w:type="spellEnd"/>
+            <w:r>
+              <w:rPr>
+                <w:rFonts w:asciiTheme="minorHAnsi" w:hAnsiTheme="minorHAnsi" w:cstheme="minorHAnsi"/>
+                <w:i/>
+              </w:rPr>
+              <w:t xml:space="preserve"> table, to track provenance of each data element.  Null values not permitted </w:t>
             </w:r>
           </w:p>
         </w:tc>
@@ -6709,11 +8699,19 @@
                 <w:rFonts w:asciiTheme="minorHAnsi" w:hAnsiTheme="minorHAnsi" w:cstheme="minorHAnsi"/>
               </w:rPr>
             </w:pPr>
-            <w:r>
-              <w:rPr>
-                <w:rFonts w:asciiTheme="minorHAnsi" w:hAnsiTheme="minorHAnsi" w:cstheme="minorHAnsi"/>
-              </w:rPr>
-              <w:t xml:space="preserve">CartographicLines_ID </w:t>
+            <w:proofErr w:type="spellStart"/>
+            <w:r>
+              <w:rPr>
+                <w:rFonts w:asciiTheme="minorHAnsi" w:hAnsiTheme="minorHAnsi" w:cstheme="minorHAnsi"/>
+              </w:rPr>
+              <w:t>CartographicLines_ID</w:t>
+            </w:r>
+            <w:proofErr w:type="spellEnd"/>
+            <w:r>
+              <w:rPr>
+                <w:rFonts w:asciiTheme="minorHAnsi" w:hAnsiTheme="minorHAnsi" w:cstheme="minorHAnsi"/>
+              </w:rPr>
+              <w:t xml:space="preserve"> </w:t>
             </w:r>
             <w:r>
               <w:rPr>
@@ -6732,7 +8730,23 @@
                 <w:rFonts w:asciiTheme="minorHAnsi" w:hAnsiTheme="minorHAnsi" w:cstheme="minorHAnsi"/>
                 <w:i/>
               </w:rPr>
-              <w:t xml:space="preserve">Primary key. Values = CAL1, CAL2, CAL3, …  Values must be unique in database.  Null values not permitted </w:t>
+              <w:t xml:space="preserve">Primary key. Values = CAL1, CAL2, CAL3, </w:t>
+            </w:r>
+            <w:proofErr w:type="gramStart"/>
+            <w:r>
+              <w:rPr>
+                <w:rFonts w:asciiTheme="minorHAnsi" w:hAnsiTheme="minorHAnsi" w:cstheme="minorHAnsi"/>
+                <w:i/>
+              </w:rPr>
+              <w:t>…  Values</w:t>
+            </w:r>
+            <w:proofErr w:type="gramEnd"/>
+            <w:r>
+              <w:rPr>
+                <w:rFonts w:asciiTheme="minorHAnsi" w:hAnsiTheme="minorHAnsi" w:cstheme="minorHAnsi"/>
+                <w:i/>
+              </w:rPr>
+              <w:t xml:space="preserve"> must be unique in database.  Null values not permitted </w:t>
             </w:r>
           </w:p>
         </w:tc>
@@ -6805,6 +8819,7 @@
           <w:szCs w:val="36"/>
         </w:rPr>
       </w:pPr>
+      <w:proofErr w:type="spellStart"/>
       <w:r>
         <w:rPr>
           <w:rFonts w:asciiTheme="majorHAnsi" w:eastAsia="Arial" w:hAnsiTheme="majorHAnsi" w:cstheme="majorHAnsi"/>
@@ -6822,6 +8837,7 @@
         </w:rPr>
         <w:t>Points</w:t>
       </w:r>
+      <w:proofErr w:type="spellEnd"/>
       <w:r>
         <w:rPr>
           <w:rFonts w:asciiTheme="majorHAnsi" w:eastAsia="Arial" w:hAnsiTheme="majorHAnsi" w:cstheme="majorHAnsi"/>
@@ -6916,6 +8932,7 @@
         </w:rPr>
         <w:t xml:space="preserve">location; therefore, </w:t>
       </w:r>
+      <w:proofErr w:type="spellStart"/>
       <w:r>
         <w:rPr>
           <w:rFonts w:asciiTheme="minorHAnsi" w:hAnsiTheme="minorHAnsi" w:cstheme="minorHAnsi"/>
@@ -6926,7 +8943,42 @@
         <w:rPr>
           <w:rFonts w:asciiTheme="minorHAnsi" w:hAnsiTheme="minorHAnsi" w:cstheme="minorHAnsi"/>
         </w:rPr>
-        <w:t xml:space="preserve">ocationConfidenceMeters, ExistenceConfidence, and IdentityConfidence attributes are meaningless. </w:t>
+        <w:t>ocationConfidenceMeters</w:t>
+      </w:r>
+      <w:proofErr w:type="spellEnd"/>
+      <w:r>
+        <w:rPr>
+          <w:rFonts w:asciiTheme="minorHAnsi" w:hAnsiTheme="minorHAnsi" w:cstheme="minorHAnsi"/>
+        </w:rPr>
+        <w:t xml:space="preserve">, </w:t>
+      </w:r>
+      <w:proofErr w:type="spellStart"/>
+      <w:r>
+        <w:rPr>
+          <w:rFonts w:asciiTheme="minorHAnsi" w:hAnsiTheme="minorHAnsi" w:cstheme="minorHAnsi"/>
+        </w:rPr>
+        <w:t>ExistenceConfidence</w:t>
+      </w:r>
+      <w:proofErr w:type="spellEnd"/>
+      <w:r>
+        <w:rPr>
+          <w:rFonts w:asciiTheme="minorHAnsi" w:hAnsiTheme="minorHAnsi" w:cstheme="minorHAnsi"/>
+        </w:rPr>
+        <w:t xml:space="preserve">, and </w:t>
+      </w:r>
+      <w:proofErr w:type="spellStart"/>
+      <w:r>
+        <w:rPr>
+          <w:rFonts w:asciiTheme="minorHAnsi" w:hAnsiTheme="minorHAnsi" w:cstheme="minorHAnsi"/>
+        </w:rPr>
+        <w:t>IdentityConfidence</w:t>
+      </w:r>
+      <w:proofErr w:type="spellEnd"/>
+      <w:r>
+        <w:rPr>
+          <w:rFonts w:asciiTheme="minorHAnsi" w:hAnsiTheme="minorHAnsi" w:cstheme="minorHAnsi"/>
+        </w:rPr>
+        <w:t xml:space="preserve"> attributes are meaningless. </w:t>
       </w:r>
       <w:r>
         <w:rPr>
@@ -6967,6 +9019,7 @@
         </w:rPr>
         <w:t xml:space="preserve"> can be stored in a </w:t>
       </w:r>
+      <w:proofErr w:type="spellStart"/>
       <w:r>
         <w:rPr>
           <w:rFonts w:asciiTheme="minorHAnsi" w:hAnsiTheme="minorHAnsi" w:cstheme="minorHAnsi"/>
@@ -6979,6 +9032,7 @@
         </w:rPr>
         <w:t>Points</w:t>
       </w:r>
+      <w:proofErr w:type="spellEnd"/>
       <w:r>
         <w:rPr>
           <w:rFonts w:asciiTheme="minorHAnsi" w:hAnsiTheme="minorHAnsi" w:cstheme="minorHAnsi"/>
@@ -7224,11 +9278,19 @@
                 <w:rFonts w:asciiTheme="minorHAnsi" w:hAnsiTheme="minorHAnsi" w:cstheme="minorHAnsi"/>
               </w:rPr>
             </w:pPr>
-            <w:r>
-              <w:rPr>
-                <w:rFonts w:asciiTheme="minorHAnsi" w:hAnsiTheme="minorHAnsi" w:cstheme="minorHAnsi"/>
-              </w:rPr>
-              <w:t xml:space="preserve">OrientationConfidenceDegrees    </w:t>
+            <w:proofErr w:type="spellStart"/>
+            <w:r>
+              <w:rPr>
+                <w:rFonts w:asciiTheme="minorHAnsi" w:hAnsiTheme="minorHAnsi" w:cstheme="minorHAnsi"/>
+              </w:rPr>
+              <w:t>OrientationConfidenceDegrees</w:t>
+            </w:r>
+            <w:proofErr w:type="spellEnd"/>
+            <w:r>
+              <w:rPr>
+                <w:rFonts w:asciiTheme="minorHAnsi" w:hAnsiTheme="minorHAnsi" w:cstheme="minorHAnsi"/>
+              </w:rPr>
+              <w:t xml:space="preserve">    </w:t>
             </w:r>
             <w:r>
               <w:rPr>
@@ -7398,11 +9460,19 @@
                 <w:rFonts w:asciiTheme="minorHAnsi" w:hAnsiTheme="minorHAnsi" w:cstheme="minorHAnsi"/>
               </w:rPr>
             </w:pPr>
-            <w:r>
-              <w:rPr>
-                <w:rFonts w:asciiTheme="minorHAnsi" w:hAnsiTheme="minorHAnsi" w:cstheme="minorHAnsi"/>
-              </w:rPr>
-              <w:t xml:space="preserve">PlotAtScale </w:t>
+            <w:proofErr w:type="spellStart"/>
+            <w:r>
+              <w:rPr>
+                <w:rFonts w:asciiTheme="minorHAnsi" w:hAnsiTheme="minorHAnsi" w:cstheme="minorHAnsi"/>
+              </w:rPr>
+              <w:t>PlotAtScale</w:t>
+            </w:r>
+            <w:proofErr w:type="spellEnd"/>
+            <w:r>
+              <w:rPr>
+                <w:rFonts w:asciiTheme="minorHAnsi" w:hAnsiTheme="minorHAnsi" w:cstheme="minorHAnsi"/>
+              </w:rPr>
+              <w:t xml:space="preserve"> </w:t>
             </w:r>
             <w:r>
               <w:rPr>
@@ -7444,11 +9514,19 @@
                 <w:i/>
               </w:rPr>
             </w:pPr>
-            <w:r>
-              <w:rPr>
-                <w:rFonts w:asciiTheme="minorHAnsi" w:hAnsiTheme="minorHAnsi" w:cstheme="minorHAnsi"/>
-              </w:rPr>
-              <w:t xml:space="preserve">MapUnit </w:t>
+            <w:proofErr w:type="spellStart"/>
+            <w:r>
+              <w:rPr>
+                <w:rFonts w:asciiTheme="minorHAnsi" w:hAnsiTheme="minorHAnsi" w:cstheme="minorHAnsi"/>
+              </w:rPr>
+              <w:t>MapUnit</w:t>
+            </w:r>
+            <w:proofErr w:type="spellEnd"/>
+            <w:r>
+              <w:rPr>
+                <w:rFonts w:asciiTheme="minorHAnsi" w:hAnsiTheme="minorHAnsi" w:cstheme="minorHAnsi"/>
+              </w:rPr>
+              <w:t xml:space="preserve"> </w:t>
             </w:r>
             <w:r>
               <w:rPr>
@@ -7477,7 +9555,39 @@
                 <w:rFonts w:asciiTheme="minorHAnsi" w:hAnsiTheme="minorHAnsi" w:cstheme="minorHAnsi"/>
                 <w:i/>
               </w:rPr>
-              <w:t>Value obtained by intersection with feature class MapUnitPolys.  Foreign key to DescriptionOfMapUnits.  Null values permitted</w:t>
+              <w:t xml:space="preserve">Value obtained by intersection with feature class </w:t>
+            </w:r>
+            <w:proofErr w:type="spellStart"/>
+            <w:r>
+              <w:rPr>
+                <w:rFonts w:asciiTheme="minorHAnsi" w:hAnsiTheme="minorHAnsi" w:cstheme="minorHAnsi"/>
+                <w:i/>
+              </w:rPr>
+              <w:t>MapUnitPolys</w:t>
+            </w:r>
+            <w:proofErr w:type="spellEnd"/>
+            <w:r>
+              <w:rPr>
+                <w:rFonts w:asciiTheme="minorHAnsi" w:hAnsiTheme="minorHAnsi" w:cstheme="minorHAnsi"/>
+                <w:i/>
+              </w:rPr>
+              <w:t xml:space="preserve">.  Foreign key to </w:t>
+            </w:r>
+            <w:proofErr w:type="spellStart"/>
+            <w:r>
+              <w:rPr>
+                <w:rFonts w:asciiTheme="minorHAnsi" w:hAnsiTheme="minorHAnsi" w:cstheme="minorHAnsi"/>
+                <w:i/>
+              </w:rPr>
+              <w:t>DescriptionOfMapUnits</w:t>
+            </w:r>
+            <w:proofErr w:type="spellEnd"/>
+            <w:r>
+              <w:rPr>
+                <w:rFonts w:asciiTheme="minorHAnsi" w:hAnsiTheme="minorHAnsi" w:cstheme="minorHAnsi"/>
+                <w:i/>
+              </w:rPr>
+              <w:t>.  Null values permitted</w:t>
             </w:r>
           </w:p>
         </w:tc>
@@ -7506,11 +9616,19 @@
                 <w:rFonts w:asciiTheme="minorHAnsi" w:hAnsiTheme="minorHAnsi" w:cstheme="minorHAnsi"/>
               </w:rPr>
             </w:pPr>
-            <w:r>
-              <w:rPr>
-                <w:rFonts w:asciiTheme="minorHAnsi" w:hAnsiTheme="minorHAnsi" w:cstheme="minorHAnsi"/>
-              </w:rPr>
-              <w:t xml:space="preserve">DataSourceID </w:t>
+            <w:proofErr w:type="spellStart"/>
+            <w:r>
+              <w:rPr>
+                <w:rFonts w:asciiTheme="minorHAnsi" w:hAnsiTheme="minorHAnsi" w:cstheme="minorHAnsi"/>
+              </w:rPr>
+              <w:t>DataSourceID</w:t>
+            </w:r>
+            <w:proofErr w:type="spellEnd"/>
+            <w:r>
+              <w:rPr>
+                <w:rFonts w:asciiTheme="minorHAnsi" w:hAnsiTheme="minorHAnsi" w:cstheme="minorHAnsi"/>
+              </w:rPr>
+              <w:t xml:space="preserve"> </w:t>
             </w:r>
             <w:r>
               <w:rPr>
@@ -7518,7 +9636,23 @@
                 <w:i/>
               </w:rPr>
               <w:tab/>
-              <w:t xml:space="preserve">Foreign key to DataSources table, to track provenance of each data element.  Null values not permitted </w:t>
+              <w:t xml:space="preserve">Foreign key to </w:t>
+            </w:r>
+            <w:proofErr w:type="spellStart"/>
+            <w:r>
+              <w:rPr>
+                <w:rFonts w:asciiTheme="minorHAnsi" w:hAnsiTheme="minorHAnsi" w:cstheme="minorHAnsi"/>
+                <w:i/>
+              </w:rPr>
+              <w:t>DataSources</w:t>
+            </w:r>
+            <w:proofErr w:type="spellEnd"/>
+            <w:r>
+              <w:rPr>
+                <w:rFonts w:asciiTheme="minorHAnsi" w:hAnsiTheme="minorHAnsi" w:cstheme="minorHAnsi"/>
+                <w:i/>
+              </w:rPr>
+              <w:t xml:space="preserve"> table, to track provenance of each data element.  Null values not permitted </w:t>
             </w:r>
           </w:p>
         </w:tc>
@@ -7589,6 +9723,7 @@
                 <w:rFonts w:asciiTheme="minorHAnsi" w:hAnsiTheme="minorHAnsi" w:cstheme="minorHAnsi"/>
               </w:rPr>
             </w:pPr>
+            <w:proofErr w:type="spellStart"/>
             <w:r>
               <w:rPr>
                 <w:rFonts w:asciiTheme="minorHAnsi" w:hAnsiTheme="minorHAnsi" w:cstheme="minorHAnsi"/>
@@ -7605,7 +9740,14 @@
               <w:rPr>
                 <w:rFonts w:asciiTheme="minorHAnsi" w:hAnsiTheme="minorHAnsi" w:cstheme="minorHAnsi"/>
               </w:rPr>
-              <w:t xml:space="preserve">s_ID </w:t>
+              <w:t>s_ID</w:t>
+            </w:r>
+            <w:proofErr w:type="spellEnd"/>
+            <w:r>
+              <w:rPr>
+                <w:rFonts w:asciiTheme="minorHAnsi" w:hAnsiTheme="minorHAnsi" w:cstheme="minorHAnsi"/>
+              </w:rPr>
+              <w:t xml:space="preserve"> </w:t>
             </w:r>
             <w:r>
               <w:rPr>
@@ -7687,7 +9829,23 @@
                 <w:rFonts w:asciiTheme="minorHAnsi" w:hAnsiTheme="minorHAnsi" w:cstheme="minorHAnsi"/>
                 <w:i/>
               </w:rPr>
-              <w:t xml:space="preserve">3, …  Values must be unique in database.  Null values not permitted </w:t>
+              <w:t xml:space="preserve">3, </w:t>
+            </w:r>
+            <w:proofErr w:type="gramStart"/>
+            <w:r>
+              <w:rPr>
+                <w:rFonts w:asciiTheme="minorHAnsi" w:hAnsiTheme="minorHAnsi" w:cstheme="minorHAnsi"/>
+                <w:i/>
+              </w:rPr>
+              <w:t>…  Values</w:t>
+            </w:r>
+            <w:proofErr w:type="gramEnd"/>
+            <w:r>
+              <w:rPr>
+                <w:rFonts w:asciiTheme="minorHAnsi" w:hAnsiTheme="minorHAnsi" w:cstheme="minorHAnsi"/>
+                <w:i/>
+              </w:rPr>
+              <w:t xml:space="preserve"> must be unique in database.  Null values not permitted </w:t>
             </w:r>
           </w:p>
         </w:tc>
@@ -7791,6 +9949,7 @@
           <w:szCs w:val="36"/>
         </w:rPr>
       </w:pPr>
+      <w:proofErr w:type="spellStart"/>
       <w:r>
         <w:rPr>
           <w:rFonts w:asciiTheme="majorHAnsi" w:hAnsiTheme="majorHAnsi" w:cstheme="majorHAnsi"/>
@@ -7801,6 +9960,7 @@
         <w:lastRenderedPageBreak/>
         <w:t>MiscellaneousMapInformation</w:t>
       </w:r>
+      <w:proofErr w:type="spellEnd"/>
       <w:r>
         <w:rPr>
           <w:rFonts w:asciiTheme="majorHAnsi" w:hAnsiTheme="majorHAnsi" w:cstheme="majorHAnsi"/>
@@ -8010,6 +10170,7 @@
                 <w:rFonts w:asciiTheme="minorHAnsi" w:hAnsiTheme="minorHAnsi" w:cstheme="minorHAnsi"/>
               </w:rPr>
             </w:pPr>
+            <w:proofErr w:type="spellStart"/>
             <w:r>
               <w:rPr>
                 <w:rFonts w:asciiTheme="minorHAnsi" w:hAnsiTheme="minorHAnsi" w:cstheme="minorHAnsi"/>
@@ -8022,6 +10183,7 @@
               </w:rPr>
               <w:t>Property</w:t>
             </w:r>
+            <w:proofErr w:type="spellEnd"/>
             <w:r>
               <w:rPr>
                 <w:rFonts w:asciiTheme="minorHAnsi" w:hAnsiTheme="minorHAnsi" w:cstheme="minorHAnsi"/>
@@ -8095,6 +10257,7 @@
                 <w:rFonts w:asciiTheme="minorHAnsi" w:hAnsiTheme="minorHAnsi" w:cstheme="minorHAnsi"/>
               </w:rPr>
             </w:pPr>
+            <w:proofErr w:type="spellStart"/>
             <w:r>
               <w:rPr>
                 <w:rFonts w:asciiTheme="minorHAnsi" w:hAnsiTheme="minorHAnsi" w:cstheme="minorHAnsi"/>
@@ -8107,6 +10270,7 @@
               </w:rPr>
               <w:t>PropertyValue</w:t>
             </w:r>
+            <w:proofErr w:type="spellEnd"/>
             <w:r>
               <w:rPr>
                 <w:rFonts w:asciiTheme="minorHAnsi" w:hAnsiTheme="minorHAnsi" w:cstheme="minorHAnsi"/>
@@ -8189,12 +10353,14 @@
                 <w:i/>
               </w:rPr>
             </w:pPr>
+            <w:proofErr w:type="spellStart"/>
             <w:r>
               <w:rPr>
                 <w:rFonts w:asciiTheme="minorHAnsi" w:hAnsiTheme="minorHAnsi" w:cstheme="minorHAnsi"/>
               </w:rPr>
               <w:t>MiscellaneousMapInformation_ID</w:t>
             </w:r>
+            <w:proofErr w:type="spellEnd"/>
             <w:r>
               <w:rPr>
                 <w:rFonts w:asciiTheme="minorHAnsi" w:hAnsiTheme="minorHAnsi" w:cstheme="minorHAnsi"/>
@@ -8206,7 +10372,35 @@
                 <w:rFonts w:asciiTheme="minorHAnsi" w:hAnsiTheme="minorHAnsi" w:cstheme="minorHAnsi"/>
                 <w:i/>
               </w:rPr>
-              <w:t xml:space="preserve">Primary key. Example values are MCI01, MCI03, … </w:t>
+              <w:t>Primary key. Example values are M</w:t>
+            </w:r>
+            <w:r>
+              <w:rPr>
+                <w:rFonts w:asciiTheme="minorHAnsi" w:hAnsiTheme="minorHAnsi" w:cstheme="minorHAnsi"/>
+                <w:i/>
+              </w:rPr>
+              <w:t>MI</w:t>
+            </w:r>
+            <w:r>
+              <w:rPr>
+                <w:rFonts w:asciiTheme="minorHAnsi" w:hAnsiTheme="minorHAnsi" w:cstheme="minorHAnsi"/>
+                <w:i/>
+              </w:rPr>
+              <w:t>1, M</w:t>
+            </w:r>
+            <w:r>
+              <w:rPr>
+                <w:rFonts w:asciiTheme="minorHAnsi" w:hAnsiTheme="minorHAnsi" w:cstheme="minorHAnsi"/>
+                <w:i/>
+              </w:rPr>
+              <w:t>MI2</w:t>
+            </w:r>
+            <w:r>
+              <w:rPr>
+                <w:rFonts w:asciiTheme="minorHAnsi" w:hAnsiTheme="minorHAnsi" w:cstheme="minorHAnsi"/>
+                <w:i/>
+              </w:rPr>
+              <w:t xml:space="preserve">, … </w:t>
             </w:r>
           </w:p>
           <w:p>
@@ -8242,15 +10436,6 @@
         </w:tc>
       </w:tr>
     </w:tbl>
-    <w:p>
-      <w:pPr>
-        <w:spacing w:after="160" w:line="259" w:lineRule="auto"/>
-        <w:ind w:left="0" w:right="0" w:firstLine="0"/>
-        <w:rPr>
-          <w:rFonts w:asciiTheme="minorHAnsi" w:hAnsiTheme="minorHAnsi" w:cstheme="minorHAnsi"/>
-        </w:rPr>
-      </w:pPr>
-    </w:p>
     <w:p>
       <w:pPr>
         <w:spacing w:after="160" w:line="259" w:lineRule="auto"/>
@@ -8293,13 +10478,14 @@
           </w:tcPr>
           <w:p>
             <w:pPr>
-              <w:spacing w:after="160" w:line="259" w:lineRule="auto"/>
+              <w:spacing w:before="80" w:after="80" w:line="259" w:lineRule="auto"/>
               <w:ind w:left="0" w:right="0" w:firstLine="0"/>
               <w:jc w:val="center"/>
               <w:rPr>
                 <w:rFonts w:asciiTheme="minorHAnsi" w:hAnsiTheme="minorHAnsi" w:cstheme="minorHAnsi"/>
               </w:rPr>
             </w:pPr>
+            <w:proofErr w:type="spellStart"/>
             <w:r>
               <w:rPr>
                 <w:rFonts w:asciiTheme="minorHAnsi" w:hAnsiTheme="minorHAnsi" w:cstheme="minorHAnsi"/>
@@ -8312,6 +10498,7 @@
               </w:rPr>
               <w:t>Property</w:t>
             </w:r>
+            <w:proofErr w:type="spellEnd"/>
           </w:p>
         </w:tc>
         <w:tc>
@@ -8320,12 +10507,14 @@
           </w:tcPr>
           <w:p>
             <w:pPr>
-              <w:spacing w:after="160" w:line="259" w:lineRule="auto"/>
+              <w:spacing w:before="80" w:after="80" w:line="259" w:lineRule="auto"/>
               <w:ind w:left="0" w:right="0" w:firstLine="0"/>
-              <w:rPr>
-                <w:rFonts w:asciiTheme="minorHAnsi" w:hAnsiTheme="minorHAnsi" w:cstheme="minorHAnsi"/>
-              </w:rPr>
-            </w:pPr>
+              <w:jc w:val="center"/>
+              <w:rPr>
+                <w:rFonts w:asciiTheme="minorHAnsi" w:hAnsiTheme="minorHAnsi" w:cstheme="minorHAnsi"/>
+              </w:rPr>
+            </w:pPr>
+            <w:proofErr w:type="spellStart"/>
             <w:r>
               <w:rPr>
                 <w:rFonts w:asciiTheme="minorHAnsi" w:hAnsiTheme="minorHAnsi" w:cstheme="minorHAnsi"/>
@@ -8338,6 +10527,7 @@
               </w:rPr>
               <w:t>PropertyValue</w:t>
             </w:r>
+            <w:proofErr w:type="spellEnd"/>
           </w:p>
         </w:tc>
         <w:tc>
@@ -8349,12 +10539,14 @@
               <w:tabs>
                 <w:tab w:val="left" w:pos="2130"/>
               </w:tabs>
-              <w:spacing w:after="160" w:line="259" w:lineRule="auto"/>
+              <w:spacing w:before="80" w:after="80" w:line="259" w:lineRule="auto"/>
               <w:ind w:left="0" w:right="0" w:firstLine="0"/>
-              <w:rPr>
-                <w:rFonts w:asciiTheme="minorHAnsi" w:hAnsiTheme="minorHAnsi" w:cstheme="minorHAnsi"/>
-              </w:rPr>
-            </w:pPr>
+              <w:jc w:val="center"/>
+              <w:rPr>
+                <w:rFonts w:asciiTheme="minorHAnsi" w:hAnsiTheme="minorHAnsi" w:cstheme="minorHAnsi"/>
+              </w:rPr>
+            </w:pPr>
+            <w:proofErr w:type="spellStart"/>
             <w:r>
               <w:rPr>
                 <w:rFonts w:asciiTheme="minorHAnsi" w:hAnsiTheme="minorHAnsi" w:cstheme="minorHAnsi"/>
@@ -8367,31 +10559,43 @@
               </w:rPr>
               <w:t>_ID</w:t>
             </w:r>
+            <w:proofErr w:type="spellEnd"/>
           </w:p>
         </w:tc>
       </w:tr>
       <w:tr>
+        <w:trPr>
+          <w:trHeight w:val="432"/>
+        </w:trPr>
         <w:tc>
           <w:tcPr>
             <w:tcW w:w="3116" w:type="dxa"/>
-          </w:tcPr>
-          <w:p>
-            <w:pPr>
-              <w:spacing w:after="160" w:line="259" w:lineRule="auto"/>
+            <w:vAlign w:val="bottom"/>
+          </w:tcPr>
+          <w:p>
+            <w:pPr>
+              <w:spacing w:after="0" w:line="259" w:lineRule="auto"/>
               <w:ind w:left="0" w:right="0" w:firstLine="0"/>
               <w:rPr>
                 <w:rFonts w:asciiTheme="minorHAnsi" w:hAnsiTheme="minorHAnsi" w:cstheme="minorHAnsi"/>
               </w:rPr>
             </w:pPr>
+            <w:r>
+              <w:rPr>
+                <w:rFonts w:asciiTheme="minorHAnsi" w:hAnsiTheme="minorHAnsi" w:cstheme="minorHAnsi"/>
+              </w:rPr>
+              <w:t>Report Title</w:t>
+            </w:r>
           </w:p>
         </w:tc>
         <w:tc>
           <w:tcPr>
             <w:tcW w:w="3117" w:type="dxa"/>
-          </w:tcPr>
-          <w:p>
-            <w:pPr>
-              <w:spacing w:after="160" w:line="259" w:lineRule="auto"/>
+            <w:vAlign w:val="bottom"/>
+          </w:tcPr>
+          <w:p>
+            <w:pPr>
+              <w:spacing w:after="0" w:line="259" w:lineRule="auto"/>
               <w:ind w:left="0" w:right="0" w:firstLine="0"/>
               <w:rPr>
                 <w:rFonts w:asciiTheme="minorHAnsi" w:hAnsiTheme="minorHAnsi" w:cstheme="minorHAnsi"/>
@@ -8402,10 +10606,11 @@
         <w:tc>
           <w:tcPr>
             <w:tcW w:w="3117" w:type="dxa"/>
-          </w:tcPr>
-          <w:p>
-            <w:pPr>
-              <w:spacing w:after="160" w:line="259" w:lineRule="auto"/>
+            <w:vAlign w:val="bottom"/>
+          </w:tcPr>
+          <w:p>
+            <w:pPr>
+              <w:spacing w:after="0" w:line="259" w:lineRule="auto"/>
               <w:ind w:left="0" w:right="0" w:firstLine="0"/>
               <w:rPr>
                 <w:rFonts w:asciiTheme="minorHAnsi" w:hAnsiTheme="minorHAnsi" w:cstheme="minorHAnsi"/>
@@ -8421,27 +10626,38 @@
         </w:tc>
       </w:tr>
       <w:tr>
+        <w:trPr>
+          <w:trHeight w:val="432"/>
+        </w:trPr>
         <w:tc>
           <w:tcPr>
             <w:tcW w:w="3116" w:type="dxa"/>
-          </w:tcPr>
-          <w:p>
-            <w:pPr>
-              <w:spacing w:after="160" w:line="259" w:lineRule="auto"/>
+            <w:vAlign w:val="bottom"/>
+          </w:tcPr>
+          <w:p>
+            <w:pPr>
+              <w:spacing w:after="0" w:line="259" w:lineRule="auto"/>
               <w:ind w:left="0" w:right="0" w:firstLine="0"/>
               <w:rPr>
                 <w:rFonts w:asciiTheme="minorHAnsi" w:hAnsiTheme="minorHAnsi" w:cstheme="minorHAnsi"/>
               </w:rPr>
             </w:pPr>
+            <w:r>
+              <w:rPr>
+                <w:rFonts w:asciiTheme="minorHAnsi" w:hAnsiTheme="minorHAnsi" w:cstheme="minorHAnsi"/>
+              </w:rPr>
+              <w:t>Map Title</w:t>
+            </w:r>
           </w:p>
         </w:tc>
         <w:tc>
           <w:tcPr>
             <w:tcW w:w="3117" w:type="dxa"/>
-          </w:tcPr>
-          <w:p>
-            <w:pPr>
-              <w:spacing w:after="160" w:line="259" w:lineRule="auto"/>
+            <w:vAlign w:val="bottom"/>
+          </w:tcPr>
+          <w:p>
+            <w:pPr>
+              <w:spacing w:after="0" w:line="259" w:lineRule="auto"/>
               <w:ind w:left="0" w:right="0" w:firstLine="0"/>
               <w:rPr>
                 <w:rFonts w:asciiTheme="minorHAnsi" w:hAnsiTheme="minorHAnsi" w:cstheme="minorHAnsi"/>
@@ -8452,40 +10668,58 @@
         <w:tc>
           <w:tcPr>
             <w:tcW w:w="3117" w:type="dxa"/>
-          </w:tcPr>
-          <w:p>
-            <w:pPr>
-              <w:spacing w:after="160" w:line="259" w:lineRule="auto"/>
+            <w:vAlign w:val="bottom"/>
+          </w:tcPr>
+          <w:p>
+            <w:pPr>
+              <w:spacing w:after="0" w:line="259" w:lineRule="auto"/>
               <w:ind w:left="0" w:right="0" w:firstLine="0"/>
               <w:rPr>
                 <w:rFonts w:asciiTheme="minorHAnsi" w:hAnsiTheme="minorHAnsi" w:cstheme="minorHAnsi"/>
               </w:rPr>
             </w:pPr>
+            <w:r>
+              <w:rPr>
+                <w:rFonts w:asciiTheme="minorHAnsi" w:hAnsiTheme="minorHAnsi" w:cstheme="minorHAnsi"/>
+              </w:rPr>
+              <w:t>MMI2</w:t>
+            </w:r>
           </w:p>
         </w:tc>
       </w:tr>
       <w:tr>
+        <w:trPr>
+          <w:trHeight w:val="432"/>
+        </w:trPr>
         <w:tc>
           <w:tcPr>
             <w:tcW w:w="3116" w:type="dxa"/>
-          </w:tcPr>
-          <w:p>
-            <w:pPr>
-              <w:spacing w:after="160" w:line="259" w:lineRule="auto"/>
+            <w:vAlign w:val="bottom"/>
+          </w:tcPr>
+          <w:p>
+            <w:pPr>
+              <w:spacing w:after="0" w:line="259" w:lineRule="auto"/>
               <w:ind w:left="0" w:right="0" w:firstLine="0"/>
               <w:rPr>
                 <w:rFonts w:asciiTheme="minorHAnsi" w:hAnsiTheme="minorHAnsi" w:cstheme="minorHAnsi"/>
               </w:rPr>
             </w:pPr>
+            <w:r>
+              <w:rPr>
+                <w:rFonts w:asciiTheme="minorHAnsi" w:hAnsiTheme="minorHAnsi" w:cstheme="minorHAnsi"/>
+              </w:rPr>
+              <w:t>Publication Date</w:t>
+            </w:r>
           </w:p>
         </w:tc>
         <w:tc>
           <w:tcPr>
             <w:tcW w:w="3117" w:type="dxa"/>
-          </w:tcPr>
-          <w:p>
-            <w:pPr>
-              <w:spacing w:after="160" w:line="259" w:lineRule="auto"/>
+            <w:vAlign w:val="bottom"/>
+          </w:tcPr>
+          <w:p>
+            <w:pPr>
+              <w:spacing w:after="0" w:line="259" w:lineRule="auto"/>
               <w:ind w:left="0" w:right="0" w:firstLine="0"/>
               <w:rPr>
                 <w:rFonts w:asciiTheme="minorHAnsi" w:hAnsiTheme="minorHAnsi" w:cstheme="minorHAnsi"/>
@@ -8496,40 +10730,64 @@
         <w:tc>
           <w:tcPr>
             <w:tcW w:w="3117" w:type="dxa"/>
-          </w:tcPr>
-          <w:p>
-            <w:pPr>
-              <w:spacing w:after="160" w:line="259" w:lineRule="auto"/>
+            <w:vAlign w:val="bottom"/>
+          </w:tcPr>
+          <w:p>
+            <w:pPr>
+              <w:spacing w:after="0" w:line="259" w:lineRule="auto"/>
               <w:ind w:left="0" w:right="0" w:firstLine="0"/>
               <w:rPr>
                 <w:rFonts w:asciiTheme="minorHAnsi" w:hAnsiTheme="minorHAnsi" w:cstheme="minorHAnsi"/>
               </w:rPr>
             </w:pPr>
+            <w:r>
+              <w:rPr>
+                <w:rFonts w:asciiTheme="minorHAnsi" w:hAnsiTheme="minorHAnsi" w:cstheme="minorHAnsi"/>
+              </w:rPr>
+              <w:t>MMI</w:t>
+            </w:r>
+            <w:r>
+              <w:rPr>
+                <w:rFonts w:asciiTheme="minorHAnsi" w:hAnsiTheme="minorHAnsi" w:cstheme="minorHAnsi"/>
+              </w:rPr>
+              <w:t>3</w:t>
+            </w:r>
           </w:p>
         </w:tc>
       </w:tr>
       <w:tr>
+        <w:trPr>
+          <w:trHeight w:val="432"/>
+        </w:trPr>
         <w:tc>
           <w:tcPr>
             <w:tcW w:w="3116" w:type="dxa"/>
-          </w:tcPr>
-          <w:p>
-            <w:pPr>
-              <w:spacing w:after="160" w:line="259" w:lineRule="auto"/>
+            <w:vAlign w:val="bottom"/>
+          </w:tcPr>
+          <w:p>
+            <w:pPr>
+              <w:spacing w:after="0" w:line="259" w:lineRule="auto"/>
               <w:ind w:left="0" w:right="0" w:firstLine="0"/>
               <w:rPr>
                 <w:rFonts w:asciiTheme="minorHAnsi" w:hAnsiTheme="minorHAnsi" w:cstheme="minorHAnsi"/>
               </w:rPr>
             </w:pPr>
+            <w:r>
+              <w:rPr>
+                <w:rFonts w:asciiTheme="minorHAnsi" w:hAnsiTheme="minorHAnsi" w:cstheme="minorHAnsi"/>
+              </w:rPr>
+              <w:t>Scale</w:t>
+            </w:r>
           </w:p>
         </w:tc>
         <w:tc>
           <w:tcPr>
             <w:tcW w:w="3117" w:type="dxa"/>
-          </w:tcPr>
-          <w:p>
-            <w:pPr>
-              <w:spacing w:after="160" w:line="259" w:lineRule="auto"/>
+            <w:vAlign w:val="bottom"/>
+          </w:tcPr>
+          <w:p>
+            <w:pPr>
+              <w:spacing w:after="0" w:line="259" w:lineRule="auto"/>
               <w:ind w:left="0" w:right="0" w:firstLine="0"/>
               <w:rPr>
                 <w:rFonts w:asciiTheme="minorHAnsi" w:hAnsiTheme="minorHAnsi" w:cstheme="minorHAnsi"/>
@@ -8540,40 +10798,64 @@
         <w:tc>
           <w:tcPr>
             <w:tcW w:w="3117" w:type="dxa"/>
-          </w:tcPr>
-          <w:p>
-            <w:pPr>
-              <w:spacing w:after="160" w:line="259" w:lineRule="auto"/>
+            <w:vAlign w:val="bottom"/>
+          </w:tcPr>
+          <w:p>
+            <w:pPr>
+              <w:spacing w:after="0" w:line="259" w:lineRule="auto"/>
               <w:ind w:left="0" w:right="0" w:firstLine="0"/>
               <w:rPr>
                 <w:rFonts w:asciiTheme="minorHAnsi" w:hAnsiTheme="minorHAnsi" w:cstheme="minorHAnsi"/>
               </w:rPr>
             </w:pPr>
+            <w:r>
+              <w:rPr>
+                <w:rFonts w:asciiTheme="minorHAnsi" w:hAnsiTheme="minorHAnsi" w:cstheme="minorHAnsi"/>
+              </w:rPr>
+              <w:t>MMI</w:t>
+            </w:r>
+            <w:r>
+              <w:rPr>
+                <w:rFonts w:asciiTheme="minorHAnsi" w:hAnsiTheme="minorHAnsi" w:cstheme="minorHAnsi"/>
+              </w:rPr>
+              <w:t>4</w:t>
+            </w:r>
           </w:p>
         </w:tc>
       </w:tr>
       <w:tr>
+        <w:trPr>
+          <w:trHeight w:val="432"/>
+        </w:trPr>
         <w:tc>
           <w:tcPr>
             <w:tcW w:w="3116" w:type="dxa"/>
-          </w:tcPr>
-          <w:p>
-            <w:pPr>
-              <w:spacing w:after="160" w:line="259" w:lineRule="auto"/>
+            <w:vAlign w:val="bottom"/>
+          </w:tcPr>
+          <w:p>
+            <w:pPr>
+              <w:spacing w:after="0" w:line="259" w:lineRule="auto"/>
               <w:ind w:left="0" w:right="0" w:firstLine="0"/>
               <w:rPr>
                 <w:rFonts w:asciiTheme="minorHAnsi" w:hAnsiTheme="minorHAnsi" w:cstheme="minorHAnsi"/>
               </w:rPr>
             </w:pPr>
+            <w:r>
+              <w:rPr>
+                <w:rFonts w:asciiTheme="minorHAnsi" w:hAnsiTheme="minorHAnsi" w:cstheme="minorHAnsi"/>
+              </w:rPr>
+              <w:t>Authors</w:t>
+            </w:r>
           </w:p>
         </w:tc>
         <w:tc>
           <w:tcPr>
             <w:tcW w:w="3117" w:type="dxa"/>
-          </w:tcPr>
-          <w:p>
-            <w:pPr>
-              <w:spacing w:after="160" w:line="259" w:lineRule="auto"/>
+            <w:vAlign w:val="bottom"/>
+          </w:tcPr>
+          <w:p>
+            <w:pPr>
+              <w:spacing w:after="0" w:line="259" w:lineRule="auto"/>
               <w:ind w:left="0" w:right="0" w:firstLine="0"/>
               <w:rPr>
                 <w:rFonts w:asciiTheme="minorHAnsi" w:hAnsiTheme="minorHAnsi" w:cstheme="minorHAnsi"/>
@@ -8584,40 +10866,64 @@
         <w:tc>
           <w:tcPr>
             <w:tcW w:w="3117" w:type="dxa"/>
-          </w:tcPr>
-          <w:p>
-            <w:pPr>
-              <w:spacing w:after="160" w:line="259" w:lineRule="auto"/>
+            <w:vAlign w:val="bottom"/>
+          </w:tcPr>
+          <w:p>
+            <w:pPr>
+              <w:spacing w:after="0" w:line="259" w:lineRule="auto"/>
               <w:ind w:left="0" w:right="0" w:firstLine="0"/>
               <w:rPr>
                 <w:rFonts w:asciiTheme="minorHAnsi" w:hAnsiTheme="minorHAnsi" w:cstheme="minorHAnsi"/>
               </w:rPr>
             </w:pPr>
+            <w:r>
+              <w:rPr>
+                <w:rFonts w:asciiTheme="minorHAnsi" w:hAnsiTheme="minorHAnsi" w:cstheme="minorHAnsi"/>
+              </w:rPr>
+              <w:t>MMI</w:t>
+            </w:r>
+            <w:r>
+              <w:rPr>
+                <w:rFonts w:asciiTheme="minorHAnsi" w:hAnsiTheme="minorHAnsi" w:cstheme="minorHAnsi"/>
+              </w:rPr>
+              <w:t>5</w:t>
+            </w:r>
           </w:p>
         </w:tc>
       </w:tr>
       <w:tr>
+        <w:trPr>
+          <w:trHeight w:val="432"/>
+        </w:trPr>
         <w:tc>
           <w:tcPr>
             <w:tcW w:w="3116" w:type="dxa"/>
-          </w:tcPr>
-          <w:p>
-            <w:pPr>
-              <w:spacing w:after="160" w:line="259" w:lineRule="auto"/>
+            <w:vAlign w:val="bottom"/>
+          </w:tcPr>
+          <w:p>
+            <w:pPr>
+              <w:spacing w:after="0" w:line="259" w:lineRule="auto"/>
               <w:ind w:left="0" w:right="0" w:firstLine="0"/>
               <w:rPr>
                 <w:rFonts w:asciiTheme="minorHAnsi" w:hAnsiTheme="minorHAnsi" w:cstheme="minorHAnsi"/>
               </w:rPr>
             </w:pPr>
+            <w:r>
+              <w:rPr>
+                <w:rFonts w:asciiTheme="minorHAnsi" w:hAnsiTheme="minorHAnsi" w:cstheme="minorHAnsi"/>
+              </w:rPr>
+              <w:t>Cartography by</w:t>
+            </w:r>
           </w:p>
         </w:tc>
         <w:tc>
           <w:tcPr>
             <w:tcW w:w="3117" w:type="dxa"/>
-          </w:tcPr>
-          <w:p>
-            <w:pPr>
-              <w:spacing w:after="160" w:line="259" w:lineRule="auto"/>
+            <w:vAlign w:val="bottom"/>
+          </w:tcPr>
+          <w:p>
+            <w:pPr>
+              <w:spacing w:after="0" w:line="259" w:lineRule="auto"/>
               <w:ind w:left="0" w:right="0" w:firstLine="0"/>
               <w:rPr>
                 <w:rFonts w:asciiTheme="minorHAnsi" w:hAnsiTheme="minorHAnsi" w:cstheme="minorHAnsi"/>
@@ -8628,40 +10934,64 @@
         <w:tc>
           <w:tcPr>
             <w:tcW w:w="3117" w:type="dxa"/>
-          </w:tcPr>
-          <w:p>
-            <w:pPr>
-              <w:spacing w:after="160" w:line="259" w:lineRule="auto"/>
+            <w:vAlign w:val="bottom"/>
+          </w:tcPr>
+          <w:p>
+            <w:pPr>
+              <w:spacing w:after="0" w:line="259" w:lineRule="auto"/>
               <w:ind w:left="0" w:right="0" w:firstLine="0"/>
               <w:rPr>
                 <w:rFonts w:asciiTheme="minorHAnsi" w:hAnsiTheme="minorHAnsi" w:cstheme="minorHAnsi"/>
               </w:rPr>
             </w:pPr>
+            <w:r>
+              <w:rPr>
+                <w:rFonts w:asciiTheme="minorHAnsi" w:hAnsiTheme="minorHAnsi" w:cstheme="minorHAnsi"/>
+              </w:rPr>
+              <w:t>MMI</w:t>
+            </w:r>
+            <w:r>
+              <w:rPr>
+                <w:rFonts w:asciiTheme="minorHAnsi" w:hAnsiTheme="minorHAnsi" w:cstheme="minorHAnsi"/>
+              </w:rPr>
+              <w:t>6</w:t>
+            </w:r>
           </w:p>
         </w:tc>
       </w:tr>
       <w:tr>
+        <w:trPr>
+          <w:trHeight w:val="432"/>
+        </w:trPr>
         <w:tc>
           <w:tcPr>
             <w:tcW w:w="3116" w:type="dxa"/>
-          </w:tcPr>
-          <w:p>
-            <w:pPr>
-              <w:spacing w:after="160" w:line="259" w:lineRule="auto"/>
+            <w:vAlign w:val="bottom"/>
+          </w:tcPr>
+          <w:p>
+            <w:pPr>
+              <w:spacing w:after="0" w:line="259" w:lineRule="auto"/>
               <w:ind w:left="0" w:right="0" w:firstLine="0"/>
               <w:rPr>
                 <w:rFonts w:asciiTheme="minorHAnsi" w:hAnsiTheme="minorHAnsi" w:cstheme="minorHAnsi"/>
               </w:rPr>
             </w:pPr>
+            <w:r>
+              <w:rPr>
+                <w:rFonts w:asciiTheme="minorHAnsi" w:hAnsiTheme="minorHAnsi" w:cstheme="minorHAnsi"/>
+              </w:rPr>
+              <w:t>Publisher</w:t>
+            </w:r>
           </w:p>
         </w:tc>
         <w:tc>
           <w:tcPr>
             <w:tcW w:w="3117" w:type="dxa"/>
-          </w:tcPr>
-          <w:p>
-            <w:pPr>
-              <w:spacing w:after="160" w:line="259" w:lineRule="auto"/>
+            <w:vAlign w:val="bottom"/>
+          </w:tcPr>
+          <w:p>
+            <w:pPr>
+              <w:spacing w:after="0" w:line="259" w:lineRule="auto"/>
               <w:ind w:left="0" w:right="0" w:firstLine="0"/>
               <w:rPr>
                 <w:rFonts w:asciiTheme="minorHAnsi" w:hAnsiTheme="minorHAnsi" w:cstheme="minorHAnsi"/>
@@ -8672,15 +11002,164 @@
         <w:tc>
           <w:tcPr>
             <w:tcW w:w="3117" w:type="dxa"/>
-          </w:tcPr>
-          <w:p>
-            <w:pPr>
-              <w:spacing w:after="160" w:line="259" w:lineRule="auto"/>
+            <w:vAlign w:val="bottom"/>
+          </w:tcPr>
+          <w:p>
+            <w:pPr>
+              <w:spacing w:after="0" w:line="259" w:lineRule="auto"/>
               <w:ind w:left="0" w:right="0" w:firstLine="0"/>
               <w:rPr>
                 <w:rFonts w:asciiTheme="minorHAnsi" w:hAnsiTheme="minorHAnsi" w:cstheme="minorHAnsi"/>
               </w:rPr>
             </w:pPr>
+            <w:r>
+              <w:rPr>
+                <w:rFonts w:asciiTheme="minorHAnsi" w:hAnsiTheme="minorHAnsi" w:cstheme="minorHAnsi"/>
+              </w:rPr>
+              <w:t>MMI</w:t>
+            </w:r>
+            <w:r>
+              <w:rPr>
+                <w:rFonts w:asciiTheme="minorHAnsi" w:hAnsiTheme="minorHAnsi" w:cstheme="minorHAnsi"/>
+              </w:rPr>
+              <w:t>7</w:t>
+            </w:r>
+          </w:p>
+        </w:tc>
+      </w:tr>
+      <w:tr>
+        <w:trPr>
+          <w:trHeight w:val="432"/>
+        </w:trPr>
+        <w:tc>
+          <w:tcPr>
+            <w:tcW w:w="3116" w:type="dxa"/>
+            <w:vAlign w:val="bottom"/>
+          </w:tcPr>
+          <w:p>
+            <w:pPr>
+              <w:spacing w:after="0" w:line="259" w:lineRule="auto"/>
+              <w:ind w:left="0" w:right="0" w:firstLine="0"/>
+              <w:rPr>
+                <w:rFonts w:asciiTheme="minorHAnsi" w:hAnsiTheme="minorHAnsi" w:cstheme="minorHAnsi"/>
+              </w:rPr>
+            </w:pPr>
+            <w:r>
+              <w:rPr>
+                <w:rFonts w:asciiTheme="minorHAnsi" w:hAnsiTheme="minorHAnsi" w:cstheme="minorHAnsi"/>
+              </w:rPr>
+              <w:t>Series</w:t>
+            </w:r>
+          </w:p>
+        </w:tc>
+        <w:tc>
+          <w:tcPr>
+            <w:tcW w:w="3117" w:type="dxa"/>
+            <w:vAlign w:val="bottom"/>
+          </w:tcPr>
+          <w:p>
+            <w:pPr>
+              <w:spacing w:after="0" w:line="259" w:lineRule="auto"/>
+              <w:ind w:left="0" w:right="0" w:firstLine="0"/>
+              <w:rPr>
+                <w:rFonts w:asciiTheme="minorHAnsi" w:hAnsiTheme="minorHAnsi" w:cstheme="minorHAnsi"/>
+              </w:rPr>
+            </w:pPr>
+          </w:p>
+        </w:tc>
+        <w:tc>
+          <w:tcPr>
+            <w:tcW w:w="3117" w:type="dxa"/>
+            <w:vAlign w:val="bottom"/>
+          </w:tcPr>
+          <w:p>
+            <w:pPr>
+              <w:spacing w:after="0" w:line="259" w:lineRule="auto"/>
+              <w:ind w:left="0" w:right="0" w:firstLine="0"/>
+              <w:rPr>
+                <w:rFonts w:asciiTheme="minorHAnsi" w:hAnsiTheme="minorHAnsi" w:cstheme="minorHAnsi"/>
+              </w:rPr>
+            </w:pPr>
+            <w:r>
+              <w:rPr>
+                <w:rFonts w:asciiTheme="minorHAnsi" w:hAnsiTheme="minorHAnsi" w:cstheme="minorHAnsi"/>
+              </w:rPr>
+              <w:t>MMI</w:t>
+            </w:r>
+            <w:r>
+              <w:rPr>
+                <w:rFonts w:asciiTheme="minorHAnsi" w:hAnsiTheme="minorHAnsi" w:cstheme="minorHAnsi"/>
+              </w:rPr>
+              <w:t>8</w:t>
+            </w:r>
+          </w:p>
+        </w:tc>
+      </w:tr>
+      <w:tr>
+        <w:trPr>
+          <w:trHeight w:val="432"/>
+        </w:trPr>
+        <w:tc>
+          <w:tcPr>
+            <w:tcW w:w="3116" w:type="dxa"/>
+            <w:vAlign w:val="bottom"/>
+          </w:tcPr>
+          <w:p>
+            <w:pPr>
+              <w:spacing w:after="0" w:line="259" w:lineRule="auto"/>
+              <w:ind w:left="0" w:right="0" w:firstLine="0"/>
+              <w:rPr>
+                <w:rFonts w:asciiTheme="minorHAnsi" w:hAnsiTheme="minorHAnsi" w:cstheme="minorHAnsi"/>
+              </w:rPr>
+            </w:pPr>
+            <w:r>
+              <w:rPr>
+                <w:rFonts w:asciiTheme="minorHAnsi" w:hAnsiTheme="minorHAnsi" w:cstheme="minorHAnsi"/>
+              </w:rPr>
+              <w:t>Series Number</w:t>
+            </w:r>
+          </w:p>
+        </w:tc>
+        <w:tc>
+          <w:tcPr>
+            <w:tcW w:w="3117" w:type="dxa"/>
+            <w:vAlign w:val="bottom"/>
+          </w:tcPr>
+          <w:p>
+            <w:pPr>
+              <w:spacing w:after="0" w:line="259" w:lineRule="auto"/>
+              <w:ind w:left="0" w:right="0" w:firstLine="0"/>
+              <w:rPr>
+                <w:rFonts w:asciiTheme="minorHAnsi" w:hAnsiTheme="minorHAnsi" w:cstheme="minorHAnsi"/>
+              </w:rPr>
+            </w:pPr>
+          </w:p>
+        </w:tc>
+        <w:tc>
+          <w:tcPr>
+            <w:tcW w:w="3117" w:type="dxa"/>
+            <w:vAlign w:val="bottom"/>
+          </w:tcPr>
+          <w:p>
+            <w:pPr>
+              <w:spacing w:after="0" w:line="259" w:lineRule="auto"/>
+              <w:ind w:left="0" w:right="0" w:firstLine="0"/>
+              <w:rPr>
+                <w:rFonts w:asciiTheme="minorHAnsi" w:hAnsiTheme="minorHAnsi" w:cstheme="minorHAnsi"/>
+              </w:rPr>
+            </w:pPr>
+            <w:r>
+              <w:rPr>
+                <w:rFonts w:asciiTheme="minorHAnsi" w:hAnsiTheme="minorHAnsi" w:cstheme="minorHAnsi"/>
+              </w:rPr>
+              <w:t>MMI</w:t>
+            </w:r>
+            <w:r>
+              <w:rPr>
+                <w:rFonts w:asciiTheme="minorHAnsi" w:hAnsiTheme="minorHAnsi" w:cstheme="minorHAnsi"/>
+              </w:rPr>
+              <w:t>9</w:t>
+            </w:r>
           </w:p>
         </w:tc>
       </w:tr>
@@ -8702,31 +11181,12 @@
           <w:rFonts w:asciiTheme="minorHAnsi" w:hAnsiTheme="minorHAnsi" w:cstheme="minorHAnsi"/>
         </w:rPr>
       </w:pPr>
-    </w:p>
-    <w:p>
-      <w:pPr>
-        <w:spacing w:after="160" w:line="259" w:lineRule="auto"/>
-        <w:ind w:left="0" w:right="0" w:firstLine="0"/>
-        <w:rPr>
-          <w:rFonts w:asciiTheme="minorHAnsi" w:hAnsiTheme="minorHAnsi" w:cstheme="minorHAnsi"/>
-        </w:rPr>
-      </w:pPr>
-      <w:r>
-        <w:rPr>
-          <w:rFonts w:asciiTheme="minorHAnsi" w:hAnsiTheme="minorHAnsi" w:cstheme="minorHAnsi"/>
-        </w:rPr>
-        <w:lastRenderedPageBreak/>
+      <w:r>
+        <w:rPr>
+          <w:rFonts w:asciiTheme="minorHAnsi" w:hAnsiTheme="minorHAnsi" w:cstheme="minorHAnsi"/>
+        </w:rPr>
         <w:br w:type="page"/>
       </w:r>
-    </w:p>
-    <w:p>
-      <w:pPr>
-        <w:spacing w:after="160" w:line="259" w:lineRule="auto"/>
-        <w:ind w:left="0" w:right="0" w:firstLine="0"/>
-        <w:rPr>
-          <w:rFonts w:asciiTheme="minorHAnsi" w:hAnsiTheme="minorHAnsi" w:cstheme="minorHAnsi"/>
-        </w:rPr>
-      </w:pPr>
       <w:r>
         <w:rPr>
           <w:rFonts w:asciiTheme="minorHAnsi" w:hAnsiTheme="minorHAnsi" w:cstheme="minorHAnsi"/>
@@ -8734,6 +11194,8 @@
         <w:lastRenderedPageBreak/>
         <w:t xml:space="preserve">    </w:t>
       </w:r>
+      <w:bookmarkStart w:id="0" w:name="_GoBack"/>
+      <w:bookmarkEnd w:id="0"/>
     </w:p>
     <w:sectPr>
       <w:pgSz w:w="12240" w:h="15840"/>

</xml_diff>